<commit_message>
post test and bug added
</commit_message>
<xml_diff>
--- a/Test report.docx
+++ b/Test report.docx
@@ -4,24 +4,16 @@
   <w:body>
     <w:p>
       <w:pPr>
-        <w:pStyle w:val="Title"/>
+        <w:pStyle w:val="a3"/>
         <w:rPr>
           <w:shd w:val="clear" w:color="auto" w:fill="FFFFFF"/>
         </w:rPr>
       </w:pPr>
-      <w:proofErr w:type="spellStart"/>
       <w:r>
         <w:rPr>
           <w:shd w:val="clear" w:color="auto" w:fill="FFFFFF"/>
         </w:rPr>
-        <w:t>Twistlock</w:t>
-      </w:r>
-      <w:proofErr w:type="spellEnd"/>
-      <w:r>
-        <w:rPr>
-          <w:shd w:val="clear" w:color="auto" w:fill="FFFFFF"/>
-        </w:rPr>
-        <w:t xml:space="preserve"> – Test Report</w:t>
+        <w:t>Twistlock – Test Report</w:t>
       </w:r>
     </w:p>
     <w:p/>
@@ -32,7 +24,7 @@
     </w:p>
     <w:p>
       <w:pPr>
-        <w:pStyle w:val="ListParagraph"/>
+        <w:pStyle w:val="a5"/>
         <w:numPr>
           <w:ilvl w:val="0"/>
           <w:numId w:val="1"/>
@@ -53,7 +45,7 @@
     </w:p>
     <w:p>
       <w:pPr>
-        <w:pStyle w:val="ListParagraph"/>
+        <w:pStyle w:val="a5"/>
         <w:numPr>
           <w:ilvl w:val="1"/>
           <w:numId w:val="1"/>
@@ -65,7 +57,7 @@
     </w:p>
     <w:p>
       <w:pPr>
-        <w:pStyle w:val="ListParagraph"/>
+        <w:pStyle w:val="a5"/>
         <w:numPr>
           <w:ilvl w:val="0"/>
           <w:numId w:val="1"/>
@@ -83,7 +75,7 @@
     </w:p>
     <w:p>
       <w:pPr>
-        <w:pStyle w:val="ListParagraph"/>
+        <w:pStyle w:val="a5"/>
         <w:numPr>
           <w:ilvl w:val="1"/>
           <w:numId w:val="1"/>
@@ -110,7 +102,7 @@
     </w:p>
     <w:p>
       <w:pPr>
-        <w:pStyle w:val="ListParagraph"/>
+        <w:pStyle w:val="a5"/>
         <w:numPr>
           <w:ilvl w:val="1"/>
           <w:numId w:val="1"/>
@@ -125,7 +117,7 @@
     </w:p>
     <w:p>
       <w:pPr>
-        <w:pStyle w:val="ListParagraph"/>
+        <w:pStyle w:val="a5"/>
         <w:numPr>
           <w:ilvl w:val="1"/>
           <w:numId w:val="1"/>
@@ -140,7 +132,7 @@
     </w:p>
     <w:p>
       <w:pPr>
-        <w:pStyle w:val="ListParagraph"/>
+        <w:pStyle w:val="a5"/>
         <w:numPr>
           <w:ilvl w:val="1"/>
           <w:numId w:val="1"/>
@@ -155,7 +147,7 @@
     </w:p>
     <w:p>
       <w:pPr>
-        <w:pStyle w:val="ListParagraph"/>
+        <w:pStyle w:val="a5"/>
         <w:numPr>
           <w:ilvl w:val="0"/>
           <w:numId w:val="1"/>
@@ -173,7 +165,7 @@
     </w:p>
     <w:p>
       <w:pPr>
-        <w:pStyle w:val="ListParagraph"/>
+        <w:pStyle w:val="a5"/>
         <w:numPr>
           <w:ilvl w:val="1"/>
           <w:numId w:val="1"/>
@@ -183,20 +175,12 @@
         </w:rPr>
       </w:pPr>
       <w:r>
-        <w:t xml:space="preserve">Check correct consistent response for invalid input (bad </w:t>
-      </w:r>
-      <w:proofErr w:type="spellStart"/>
-      <w:r>
-        <w:t>api</w:t>
-      </w:r>
-      <w:proofErr w:type="spellEnd"/>
-      <w:r>
-        <w:t xml:space="preserve"> name, bad page, bad password, bad username, bad format value in page, bad port)</w:t>
-      </w:r>
-    </w:p>
-    <w:p>
-      <w:pPr>
-        <w:pStyle w:val="ListParagraph"/>
+        <w:t>Check correct consistent response for invalid input (bad api name, bad page, bad password, bad username, bad format value in page, bad port)</w:t>
+      </w:r>
+    </w:p>
+    <w:p>
+      <w:pPr>
+        <w:pStyle w:val="a5"/>
         <w:numPr>
           <w:ilvl w:val="1"/>
           <w:numId w:val="1"/>
@@ -211,7 +195,7 @@
     </w:p>
     <w:p>
       <w:pPr>
-        <w:pStyle w:val="ListParagraph"/>
+        <w:pStyle w:val="a5"/>
         <w:numPr>
           <w:ilvl w:val="1"/>
           <w:numId w:val="1"/>
@@ -221,18 +205,12 @@
         </w:rPr>
       </w:pPr>
       <w:r>
-        <w:t xml:space="preserve">Check that after correct query, query with wrong </w:t>
-      </w:r>
-      <w:r>
-        <w:t>password</w:t>
-      </w:r>
-      <w:r>
-        <w:t xml:space="preserve"> fails</w:t>
-      </w:r>
-    </w:p>
-    <w:p>
-      <w:pPr>
-        <w:pStyle w:val="ListParagraph"/>
+        <w:t>Check that after correct query, query with wrong password fails</w:t>
+      </w:r>
+    </w:p>
+    <w:p>
+      <w:pPr>
+        <w:pStyle w:val="a5"/>
         <w:numPr>
           <w:ilvl w:val="1"/>
           <w:numId w:val="1"/>
@@ -242,20 +220,12 @@
         </w:rPr>
       </w:pPr>
       <w:r>
-        <w:t xml:space="preserve">Check that empty </w:t>
-      </w:r>
-      <w:proofErr w:type="spellStart"/>
-      <w:r>
-        <w:t>auth</w:t>
-      </w:r>
-      <w:proofErr w:type="spellEnd"/>
-      <w:r>
-        <w:t xml:space="preserve"> query fails with correct response code</w:t>
-      </w:r>
-    </w:p>
-    <w:p>
-      <w:pPr>
-        <w:pStyle w:val="ListParagraph"/>
+        <w:t>Check that empty auth query fails with correct response code</w:t>
+      </w:r>
+    </w:p>
+    <w:p>
+      <w:pPr>
+        <w:pStyle w:val="a5"/>
         <w:numPr>
           <w:ilvl w:val="0"/>
           <w:numId w:val="1"/>
@@ -273,7 +243,7 @@
     </w:p>
     <w:p>
       <w:pPr>
-        <w:pStyle w:val="ListParagraph"/>
+        <w:pStyle w:val="a5"/>
         <w:numPr>
           <w:ilvl w:val="1"/>
           <w:numId w:val="1"/>
@@ -288,7 +258,7 @@
     </w:p>
     <w:p>
       <w:pPr>
-        <w:pStyle w:val="ListParagraph"/>
+        <w:pStyle w:val="a5"/>
         <w:numPr>
           <w:ilvl w:val="0"/>
           <w:numId w:val="1"/>
@@ -306,7 +276,7 @@
     </w:p>
     <w:p>
       <w:pPr>
-        <w:pStyle w:val="ListParagraph"/>
+        <w:pStyle w:val="a5"/>
         <w:numPr>
           <w:ilvl w:val="1"/>
           <w:numId w:val="1"/>
@@ -321,7 +291,7 @@
     </w:p>
     <w:p>
       <w:pPr>
-        <w:pStyle w:val="ListParagraph"/>
+        <w:pStyle w:val="a5"/>
         <w:numPr>
           <w:ilvl w:val="1"/>
           <w:numId w:val="1"/>
@@ -336,7 +306,7 @@
     </w:p>
     <w:p>
       <w:pPr>
-        <w:pStyle w:val="ListParagraph"/>
+        <w:pStyle w:val="a5"/>
         <w:numPr>
           <w:ilvl w:val="0"/>
           <w:numId w:val="1"/>
@@ -354,7 +324,7 @@
     </w:p>
     <w:p>
       <w:pPr>
-        <w:pStyle w:val="ListParagraph"/>
+        <w:pStyle w:val="a5"/>
         <w:numPr>
           <w:ilvl w:val="1"/>
           <w:numId w:val="1"/>
@@ -372,7 +342,7 @@
     </w:p>
     <w:p>
       <w:pPr>
-        <w:pStyle w:val="ListParagraph"/>
+        <w:pStyle w:val="a5"/>
         <w:ind w:left="1440"/>
         <w:rPr>
           <w:u w:val="single"/>
@@ -381,7 +351,7 @@
     </w:p>
     <w:p>
       <w:pPr>
-        <w:pStyle w:val="ListParagraph"/>
+        <w:pStyle w:val="a5"/>
         <w:rPr>
           <w:u w:val="single"/>
         </w:rPr>
@@ -402,20 +372,12 @@
         <w:t>s</w:t>
       </w:r>
       <w:r>
-        <w:t xml:space="preserve">: have a working setup with </w:t>
-      </w:r>
-      <w:proofErr w:type="spellStart"/>
-      <w:r>
-        <w:t>twtask</w:t>
-      </w:r>
-      <w:proofErr w:type="spellEnd"/>
-      <w:r>
-        <w:t xml:space="preserve"> already running</w:t>
-      </w:r>
-    </w:p>
-    <w:p>
-      <w:pPr>
-        <w:pStyle w:val="ListParagraph"/>
+        <w:t>: have a working setup with twtask already running</w:t>
+      </w:r>
+    </w:p>
+    <w:p>
+      <w:pPr>
+        <w:pStyle w:val="a5"/>
         <w:numPr>
           <w:ilvl w:val="0"/>
           <w:numId w:val="2"/>
@@ -435,7 +397,7 @@
     </w:p>
     <w:p>
       <w:pPr>
-        <w:pStyle w:val="ListParagraph"/>
+        <w:pStyle w:val="a5"/>
       </w:pPr>
       <w:r>
         <w:rPr>
@@ -455,7 +417,7 @@
     </w:p>
     <w:p>
       <w:pPr>
-        <w:pStyle w:val="ListParagraph"/>
+        <w:pStyle w:val="a5"/>
         <w:ind w:firstLine="720"/>
       </w:pPr>
       <w:r>
@@ -479,7 +441,7 @@
     </w:p>
     <w:p>
       <w:pPr>
-        <w:pStyle w:val="ListParagraph"/>
+        <w:pStyle w:val="a5"/>
         <w:numPr>
           <w:ilvl w:val="1"/>
           <w:numId w:val="2"/>
@@ -494,25 +456,973 @@
           <w:color w:val="222222"/>
           <w:shd w:val="clear" w:color="auto" w:fill="FFFFFF"/>
         </w:rPr>
-        <w:t>GET localhost:8000/</w:t>
-      </w:r>
-      <w:proofErr w:type="spellStart"/>
+        <w:t xml:space="preserve">GET localhost:8000/players?page=1) </w:t>
+      </w:r>
       <w:r>
         <w:rPr>
           <w:rFonts w:ascii="Arial" w:hAnsi="Arial" w:cs="Arial"/>
           <w:color w:val="222222"/>
           <w:shd w:val="clear" w:color="auto" w:fill="FFFFFF"/>
         </w:rPr>
-        <w:t>players?page</w:t>
-      </w:r>
-      <w:proofErr w:type="spellEnd"/>
+        <w:t>until any Name in the result is empty or 10 seconds have passed</w:t>
+      </w:r>
+    </w:p>
+    <w:p>
+      <w:pPr>
+        <w:ind w:left="720"/>
+        <w:rPr>
+          <w:u w:val="single"/>
+        </w:rPr>
+      </w:pPr>
+      <w:r>
+        <w:rPr>
+          <w:u w:val="single"/>
+        </w:rPr>
+        <w:t>Expected result:</w:t>
+      </w:r>
+    </w:p>
+    <w:p>
+      <w:pPr>
+        <w:ind w:left="720"/>
+      </w:pPr>
+      <w:r>
+        <w:lastRenderedPageBreak/>
+        <w:tab/>
+      </w:r>
+      <w:r>
+        <w:t>No empty Names were found</w:t>
+      </w:r>
+      <w:r>
+        <w:t xml:space="preserve"> and timeout was reached</w:t>
+      </w:r>
+    </w:p>
+    <w:p>
+      <w:pPr>
+        <w:ind w:left="720"/>
+        <w:rPr>
+          <w:u w:val="single"/>
+        </w:rPr>
+      </w:pPr>
+      <w:r>
+        <w:rPr>
+          <w:u w:val="single"/>
+        </w:rPr>
+        <w:t>Actual result:</w:t>
+      </w:r>
+    </w:p>
+    <w:p>
+      <w:pPr>
+        <w:ind w:left="720"/>
+      </w:pPr>
+      <w:r>
+        <w:tab/>
+      </w:r>
+      <w:r>
+        <w:t>Pretty quickly there will be an empty Name</w:t>
+      </w:r>
+    </w:p>
+    <w:p>
+      <w:pPr>
+        <w:pStyle w:val="a5"/>
+        <w:numPr>
+          <w:ilvl w:val="0"/>
+          <w:numId w:val="2"/>
+        </w:numPr>
+        <w:rPr>
+          <w:b/>
+          <w:bCs/>
+        </w:rPr>
+      </w:pPr>
+      <w:r>
+        <w:rPr>
+          <w:b/>
+          <w:bCs/>
+        </w:rPr>
+        <w:t xml:space="preserve">There is </w:t>
+      </w:r>
+      <w:r>
+        <w:rPr>
+          <w:b/>
+          <w:bCs/>
+        </w:rPr>
+        <w:t xml:space="preserve">a </w:t>
+      </w:r>
+      <w:r>
+        <w:rPr>
+          <w:b/>
+          <w:bCs/>
+        </w:rPr>
+        <w:t>missing ID number between each 2 pages</w:t>
+      </w:r>
+    </w:p>
+    <w:p>
+      <w:pPr>
+        <w:pStyle w:val="a5"/>
+      </w:pPr>
+      <w:r>
+        <w:rPr>
+          <w:u w:val="single"/>
+        </w:rPr>
+        <w:t>Priority</w:t>
+      </w:r>
+      <w:r>
+        <w:t>:</w:t>
+      </w:r>
+    </w:p>
+    <w:p>
+      <w:pPr>
+        <w:pStyle w:val="a5"/>
+        <w:ind w:firstLine="720"/>
+      </w:pPr>
+      <w:r>
+        <w:t xml:space="preserve"> </w:t>
+      </w:r>
+      <w:r>
+        <w:rPr>
+          <w:b/>
+          <w:bCs/>
+        </w:rPr>
+        <w:t>Low</w:t>
+      </w:r>
+      <w:r>
+        <w:t xml:space="preserve"> – user can fix it at relatively low cost</w:t>
+      </w:r>
+      <w:r>
+        <w:t xml:space="preserve"> but</w:t>
+      </w:r>
+      <w:r>
+        <w:t xml:space="preserve">, </w:t>
+      </w:r>
+      <w:r>
+        <w:t xml:space="preserve">this logic needs to be documented </w:t>
+      </w:r>
+      <w:r>
+        <w:t>if</w:t>
+      </w:r>
+    </w:p>
+    <w:p>
+      <w:pPr>
+        <w:pStyle w:val="a5"/>
+        <w:ind w:firstLine="720"/>
+      </w:pPr>
+      <w:r>
+        <w:t xml:space="preserve"> </w:t>
+      </w:r>
+      <w:r>
+        <w:t>released</w:t>
+      </w:r>
+      <w:r>
+        <w:t xml:space="preserve"> </w:t>
+      </w:r>
+      <w:r>
+        <w:t>as is</w:t>
+      </w:r>
+    </w:p>
+    <w:p>
+      <w:pPr>
+        <w:rPr>
+          <w:u w:val="single"/>
+        </w:rPr>
+      </w:pPr>
+      <w:r>
+        <w:tab/>
+      </w:r>
+      <w:r>
+        <w:rPr>
+          <w:u w:val="single"/>
+        </w:rPr>
+        <w:t>Steps to reproduce:</w:t>
+      </w:r>
+    </w:p>
+    <w:p>
+      <w:pPr>
+        <w:pStyle w:val="a5"/>
+        <w:numPr>
+          <w:ilvl w:val="0"/>
+          <w:numId w:val="4"/>
+        </w:numPr>
+      </w:pPr>
+      <w:r>
+        <w:t>Query  a page and save the response</w:t>
+      </w:r>
+    </w:p>
+    <w:p>
+      <w:pPr>
+        <w:pStyle w:val="a5"/>
+        <w:numPr>
+          <w:ilvl w:val="0"/>
+          <w:numId w:val="4"/>
+        </w:numPr>
+      </w:pPr>
+      <w:r>
+        <w:t>Query page +1 and save the response</w:t>
+      </w:r>
+    </w:p>
+    <w:p>
+      <w:pPr>
+        <w:ind w:left="720"/>
+        <w:rPr>
+          <w:u w:val="single"/>
+        </w:rPr>
+      </w:pPr>
+      <w:r>
+        <w:rPr>
+          <w:u w:val="single"/>
+        </w:rPr>
+        <w:t>Expected result:</w:t>
+      </w:r>
+    </w:p>
+    <w:p>
+      <w:pPr>
+        <w:ind w:left="720"/>
+      </w:pPr>
+      <w:r>
+        <w:tab/>
+        <w:t>First ID in second response is larger by one than the last ID of first response</w:t>
+      </w:r>
+    </w:p>
+    <w:p>
+      <w:pPr>
+        <w:ind w:left="720"/>
+        <w:rPr>
+          <w:u w:val="single"/>
+        </w:rPr>
+      </w:pPr>
+      <w:r>
+        <w:rPr>
+          <w:u w:val="single"/>
+        </w:rPr>
+        <w:t>Actual result:</w:t>
+      </w:r>
+    </w:p>
+    <w:p>
+      <w:pPr>
+        <w:ind w:left="720"/>
+      </w:pPr>
+      <w:r>
+        <w:tab/>
+        <w:t>First ID in second response is larger by two than the last ID of first response</w:t>
+      </w:r>
+    </w:p>
+    <w:p/>
+    <w:p>
+      <w:pPr>
+        <w:pStyle w:val="a5"/>
+        <w:numPr>
+          <w:ilvl w:val="0"/>
+          <w:numId w:val="2"/>
+        </w:numPr>
+        <w:rPr>
+          <w:b/>
+          <w:bCs/>
+        </w:rPr>
+      </w:pPr>
+      <w:r>
+        <w:rPr>
+          <w:b/>
+          <w:bCs/>
+        </w:rPr>
+        <w:t>Players may have more than one ID</w:t>
+      </w:r>
+    </w:p>
+    <w:p>
+      <w:pPr>
+        <w:pStyle w:val="a5"/>
+        <w:rPr>
+          <w:u w:val="single"/>
+        </w:rPr>
+      </w:pPr>
+      <w:r>
+        <w:rPr>
+          <w:u w:val="single"/>
+        </w:rPr>
+        <w:t>Priority:</w:t>
+      </w:r>
+    </w:p>
+    <w:p>
+      <w:pPr>
+        <w:ind w:left="1440"/>
+      </w:pPr>
+      <w:r>
+        <w:rPr>
+          <w:b/>
+          <w:bCs/>
+        </w:rPr>
+        <w:t>Critical</w:t>
+      </w:r>
+      <w:r>
+        <w:t xml:space="preserve"> – no feasible workaround and it might break some logical manipulations with the results</w:t>
+      </w:r>
+    </w:p>
+    <w:p>
+      <w:pPr>
+        <w:rPr>
+          <w:u w:val="single"/>
+        </w:rPr>
+      </w:pPr>
+      <w:r>
+        <w:rPr>
+          <w:b/>
+          <w:bCs/>
+        </w:rPr>
+        <w:tab/>
+      </w:r>
+      <w:r>
+        <w:rPr>
+          <w:u w:val="single"/>
+        </w:rPr>
+        <w:t>Steps to reproduce:</w:t>
+      </w:r>
+    </w:p>
+    <w:p>
+      <w:pPr>
+        <w:pStyle w:val="a5"/>
+        <w:numPr>
+          <w:ilvl w:val="0"/>
+          <w:numId w:val="4"/>
+        </w:numPr>
+      </w:pPr>
+      <w:r>
+        <w:t>Do a reliable query  a page(because of bug1) and save the response</w:t>
+      </w:r>
+    </w:p>
+    <w:p>
+      <w:pPr>
+        <w:pStyle w:val="a5"/>
+        <w:numPr>
+          <w:ilvl w:val="0"/>
+          <w:numId w:val="4"/>
+        </w:numPr>
+      </w:pPr>
+      <w:r>
+        <w:t>Create new dictionary where Name is the key and value is list of IDs for this name according to the response</w:t>
+      </w:r>
+    </w:p>
+    <w:p>
+      <w:pPr>
+        <w:pStyle w:val="a5"/>
+        <w:numPr>
+          <w:ilvl w:val="0"/>
+          <w:numId w:val="4"/>
+        </w:numPr>
+      </w:pPr>
+      <w:r>
+        <w:t>Verify length of list for each key</w:t>
+      </w:r>
+    </w:p>
+    <w:p>
+      <w:pPr>
+        <w:ind w:left="720"/>
+        <w:rPr>
+          <w:u w:val="single"/>
+        </w:rPr>
+      </w:pPr>
+      <w:r>
+        <w:rPr>
+          <w:u w:val="single"/>
+        </w:rPr>
+        <w:t>Expected result:</w:t>
+      </w:r>
+    </w:p>
+    <w:p>
+      <w:pPr>
+        <w:ind w:left="720"/>
+      </w:pPr>
+      <w:r>
+        <w:tab/>
+        <w:t>All lists have one member</w:t>
+      </w:r>
+    </w:p>
+    <w:p>
+      <w:pPr>
+        <w:ind w:left="720"/>
+        <w:rPr>
+          <w:u w:val="single"/>
+        </w:rPr>
+      </w:pPr>
+      <w:r>
+        <w:rPr>
+          <w:u w:val="single"/>
+        </w:rPr>
+        <w:t>Actual result:</w:t>
+      </w:r>
+    </w:p>
+    <w:p>
+      <w:pPr>
+        <w:ind w:left="720"/>
+      </w:pPr>
+      <w:r>
+        <w:tab/>
+      </w:r>
+      <w:r>
+        <w:t>Some list have several members</w:t>
+      </w:r>
+    </w:p>
+    <w:p>
+      <w:pPr>
+        <w:pStyle w:val="a5"/>
+        <w:numPr>
+          <w:ilvl w:val="0"/>
+          <w:numId w:val="2"/>
+        </w:numPr>
+        <w:rPr>
+          <w:b/>
+          <w:bCs/>
+        </w:rPr>
+      </w:pPr>
+      <w:r>
+        <w:rPr>
+          <w:b/>
+          <w:bCs/>
+        </w:rPr>
+        <w:t>Server accepts partial auth(only user or only password) as correct credentials</w:t>
+      </w:r>
+    </w:p>
+    <w:p>
+      <w:pPr>
+        <w:pStyle w:val="a5"/>
+        <w:rPr>
+          <w:u w:val="single"/>
+        </w:rPr>
+      </w:pPr>
+      <w:r>
+        <w:rPr>
+          <w:u w:val="single"/>
+        </w:rPr>
+        <w:t>Priority:</w:t>
+      </w:r>
+    </w:p>
+    <w:p>
+      <w:pPr>
+        <w:ind w:left="1440"/>
+      </w:pPr>
+      <w:r>
+        <w:rPr>
+          <w:b/>
+          <w:bCs/>
+        </w:rPr>
+        <w:t>Critical</w:t>
+      </w:r>
+      <w:r>
+        <w:t xml:space="preserve"> – security severely impacted</w:t>
+      </w:r>
+    </w:p>
+    <w:p>
+      <w:pPr>
+        <w:rPr>
+          <w:u w:val="single"/>
+        </w:rPr>
+      </w:pPr>
+      <w:r>
+        <w:rPr>
+          <w:b/>
+          <w:bCs/>
+        </w:rPr>
+        <w:tab/>
+      </w:r>
+      <w:r>
+        <w:rPr>
+          <w:u w:val="single"/>
+        </w:rPr>
+        <w:t>Steps to reproduce:</w:t>
+      </w:r>
+    </w:p>
+    <w:p>
+      <w:pPr>
+        <w:pStyle w:val="a5"/>
+        <w:numPr>
+          <w:ilvl w:val="0"/>
+          <w:numId w:val="4"/>
+        </w:numPr>
+      </w:pPr>
+      <w:r>
+        <w:lastRenderedPageBreak/>
+        <w:t>Send a query with valid page and syntax but only provide partially correct auth (only password is correct or only username is correct)</w:t>
+      </w:r>
+    </w:p>
+    <w:p>
+      <w:pPr>
+        <w:ind w:left="720"/>
+        <w:rPr>
+          <w:u w:val="single"/>
+        </w:rPr>
+      </w:pPr>
+      <w:r>
+        <w:rPr>
+          <w:u w:val="single"/>
+        </w:rPr>
+        <w:t>Expected result:</w:t>
+      </w:r>
+    </w:p>
+    <w:p>
+      <w:pPr>
+        <w:ind w:left="720"/>
+      </w:pPr>
+      <w:r>
+        <w:tab/>
+        <w:t>Status code 401 is returned</w:t>
+      </w:r>
+    </w:p>
+    <w:p>
+      <w:pPr>
+        <w:ind w:left="720"/>
+        <w:rPr>
+          <w:u w:val="single"/>
+        </w:rPr>
+      </w:pPr>
+      <w:r>
+        <w:rPr>
+          <w:u w:val="single"/>
+        </w:rPr>
+        <w:t>Actual result:</w:t>
+      </w:r>
+    </w:p>
+    <w:p>
+      <w:pPr>
+        <w:ind w:left="720"/>
+      </w:pPr>
+      <w:r>
+        <w:tab/>
+      </w:r>
+      <w:r>
+        <w:t>S</w:t>
+      </w:r>
+      <w:r>
+        <w:t>tatus code 200 is returned and page data is sent</w:t>
+      </w:r>
+    </w:p>
+    <w:p/>
+    <w:p>
+      <w:pPr>
+        <w:pStyle w:val="a5"/>
+        <w:numPr>
+          <w:ilvl w:val="0"/>
+          <w:numId w:val="2"/>
+        </w:numPr>
+        <w:rPr>
+          <w:b/>
+          <w:bCs/>
+        </w:rPr>
+      </w:pPr>
+      <w:r>
+        <w:rPr>
+          <w:b/>
+          <w:bCs/>
+        </w:rPr>
+        <w:t>Server give</w:t>
+      </w:r>
+      <w:r>
+        <w:rPr>
+          <w:b/>
+          <w:bCs/>
+        </w:rPr>
+        <w:t>s</w:t>
+      </w:r>
+      <w:r>
+        <w:rPr>
+          <w:b/>
+          <w:bCs/>
+        </w:rPr>
+        <w:t xml:space="preserve"> inconsistent response when queried about pages</w:t>
+      </w:r>
+      <w:r>
+        <w:rPr>
+          <w:b/>
+          <w:bCs/>
+        </w:rPr>
+        <w:t xml:space="preserve"> 0 and 18+</w:t>
+      </w:r>
+    </w:p>
+    <w:p>
+      <w:pPr>
+        <w:pStyle w:val="a5"/>
+        <w:rPr>
+          <w:u w:val="single"/>
+        </w:rPr>
+      </w:pPr>
+      <w:r>
+        <w:rPr>
+          <w:u w:val="single"/>
+        </w:rPr>
+        <w:t>Priority:</w:t>
+      </w:r>
+    </w:p>
+    <w:p>
+      <w:pPr>
+        <w:ind w:left="1440"/>
+      </w:pPr>
+      <w:r>
+        <w:rPr>
+          <w:b/>
+          <w:bCs/>
+        </w:rPr>
+        <w:t>Low</w:t>
+      </w:r>
+      <w:r>
+        <w:t xml:space="preserve"> – </w:t>
+      </w:r>
+      <w:r>
+        <w:t>might require additional documentation if released as is</w:t>
+      </w:r>
+    </w:p>
+    <w:p>
+      <w:pPr>
+        <w:rPr>
+          <w:u w:val="single"/>
+        </w:rPr>
+      </w:pPr>
+      <w:r>
+        <w:rPr>
+          <w:b/>
+          <w:bCs/>
+        </w:rPr>
+        <w:tab/>
+      </w:r>
+      <w:r>
+        <w:rPr>
+          <w:u w:val="single"/>
+        </w:rPr>
+        <w:t>Steps to reproduce:</w:t>
+      </w:r>
+    </w:p>
+    <w:p>
+      <w:pPr>
+        <w:pStyle w:val="a5"/>
+        <w:numPr>
+          <w:ilvl w:val="0"/>
+          <w:numId w:val="4"/>
+        </w:numPr>
+      </w:pPr>
+      <w:r>
+        <w:t xml:space="preserve">Send a query </w:t>
+      </w:r>
+      <w:r>
+        <w:t>for pages 0 and 18 which are out of bounds</w:t>
+      </w:r>
+    </w:p>
+    <w:p>
+      <w:pPr>
+        <w:ind w:left="720"/>
+        <w:rPr>
+          <w:u w:val="single"/>
+        </w:rPr>
+      </w:pPr>
+      <w:r>
+        <w:rPr>
+          <w:u w:val="single"/>
+        </w:rPr>
+        <w:t>Expected result:</w:t>
+      </w:r>
+    </w:p>
+    <w:p>
+      <w:pPr>
+        <w:ind w:left="720"/>
+      </w:pPr>
+      <w:r>
+        <w:tab/>
+      </w:r>
+      <w:r>
+        <w:t>Both queries should return similar result</w:t>
+      </w:r>
+    </w:p>
+    <w:p>
+      <w:pPr>
+        <w:ind w:left="720"/>
+        <w:rPr>
+          <w:u w:val="single"/>
+        </w:rPr>
+      </w:pPr>
+      <w:r>
+        <w:rPr>
+          <w:u w:val="single"/>
+        </w:rPr>
+        <w:t>Actual result:</w:t>
+      </w:r>
+    </w:p>
+    <w:p>
+      <w:pPr>
+        <w:ind w:left="720"/>
+      </w:pPr>
+      <w:r>
+        <w:tab/>
+      </w:r>
+      <w:r>
+        <w:t>0 returns status 418</w:t>
+      </w:r>
+    </w:p>
+    <w:p>
+      <w:pPr>
+        <w:ind w:left="720"/>
+      </w:pPr>
+      <w:r>
+        <w:tab/>
+        <w:t>18 returns status 200 and data of first page</w:t>
+      </w:r>
+    </w:p>
+    <w:p>
+      <w:pPr>
+        <w:pStyle w:val="a5"/>
+      </w:pPr>
+    </w:p>
+    <w:p>
+      <w:pPr>
+        <w:pStyle w:val="a5"/>
+        <w:numPr>
+          <w:ilvl w:val="0"/>
+          <w:numId w:val="2"/>
+        </w:numPr>
+        <w:rPr>
+          <w:b/>
+          <w:bCs/>
+        </w:rPr>
+      </w:pPr>
+      <w:r>
+        <w:rPr>
+          <w:b/>
+          <w:bCs/>
+        </w:rPr>
+        <w:t>Query of p</w:t>
+      </w:r>
+      <w:r>
+        <w:rPr>
+          <w:b/>
+          <w:bCs/>
+        </w:rPr>
+        <w:t>ages 7 and 8 return several hundred times slower than other pages</w:t>
+      </w:r>
+    </w:p>
+    <w:p>
+      <w:pPr>
+        <w:pStyle w:val="a5"/>
+      </w:pPr>
+      <w:r>
+        <w:t>Priority:</w:t>
+      </w:r>
+    </w:p>
+    <w:p>
+      <w:pPr>
+        <w:pStyle w:val="a5"/>
+      </w:pPr>
+      <w:r>
+        <w:tab/>
+      </w:r>
+      <w:r>
+        <w:rPr>
+          <w:b/>
+          <w:bCs/>
+        </w:rPr>
+        <w:t>High</w:t>
+      </w:r>
+      <w:r>
+        <w:t xml:space="preserve"> – </w:t>
+      </w:r>
+      <w:r>
+        <w:t xml:space="preserve">majorly </w:t>
+      </w:r>
+      <w:r>
+        <w:t xml:space="preserve">degrades the quality of the </w:t>
+      </w:r>
+      <w:r>
+        <w:t>server</w:t>
+      </w:r>
+    </w:p>
+    <w:p>
+      <w:pPr>
+        <w:rPr>
+          <w:u w:val="single"/>
+        </w:rPr>
+      </w:pPr>
+      <w:r>
+        <w:rPr>
+          <w:b/>
+          <w:bCs/>
+        </w:rPr>
+        <w:tab/>
+      </w:r>
+      <w:r>
+        <w:rPr>
+          <w:u w:val="single"/>
+        </w:rPr>
+        <w:t>Steps to reproduce:</w:t>
+      </w:r>
+    </w:p>
+    <w:p>
+      <w:pPr>
+        <w:pStyle w:val="a5"/>
+        <w:numPr>
+          <w:ilvl w:val="0"/>
+          <w:numId w:val="4"/>
+        </w:numPr>
+      </w:pPr>
+      <w:r>
+        <w:t>Query page 7 and page 8 and measure the time until the result is obtained</w:t>
+      </w:r>
+    </w:p>
+    <w:p>
+      <w:pPr>
+        <w:pStyle w:val="a5"/>
+        <w:numPr>
+          <w:ilvl w:val="0"/>
+          <w:numId w:val="4"/>
+        </w:numPr>
+      </w:pPr>
+      <w:r>
+        <w:t>Query any other page ex. 10</w:t>
+      </w:r>
+    </w:p>
+    <w:p>
+      <w:pPr>
+        <w:ind w:left="720"/>
+        <w:rPr>
+          <w:u w:val="single"/>
+        </w:rPr>
+      </w:pPr>
+      <w:r>
+        <w:rPr>
+          <w:u w:val="single"/>
+        </w:rPr>
+        <w:t>Expected result:</w:t>
+      </w:r>
+    </w:p>
+    <w:p>
+      <w:pPr>
+        <w:ind w:left="720"/>
+      </w:pPr>
+      <w:r>
+        <w:tab/>
+        <w:t xml:space="preserve">Execution time should be similar </w:t>
+      </w:r>
+    </w:p>
+    <w:p>
+      <w:pPr>
+        <w:ind w:left="720"/>
+        <w:rPr>
+          <w:u w:val="single"/>
+        </w:rPr>
+      </w:pPr>
+      <w:r>
+        <w:rPr>
+          <w:u w:val="single"/>
+        </w:rPr>
+        <w:t>Actual result:</w:t>
+      </w:r>
+    </w:p>
+    <w:p>
+      <w:pPr>
+        <w:ind w:left="1440"/>
+      </w:pPr>
+      <w:r>
+        <w:t>For 7 and 8 the result takes 2-4 seconds to obtain while other pages take several microseconds</w:t>
+      </w:r>
+    </w:p>
+    <w:p>
+      <w:pPr>
+        <w:ind w:left="1440"/>
+      </w:pPr>
+    </w:p>
+    <w:p>
+      <w:pPr>
+        <w:pStyle w:val="a5"/>
+        <w:numPr>
+          <w:ilvl w:val="0"/>
+          <w:numId w:val="2"/>
+        </w:numPr>
+        <w:rPr>
+          <w:b/>
+          <w:bCs/>
+        </w:rPr>
+      </w:pPr>
+      <w:r>
+        <w:rPr>
+          <w:b/>
+          <w:bCs/>
+        </w:rPr>
+        <w:t>POST request to given API returns unexpected status code when invoked</w:t>
+      </w:r>
+    </w:p>
+    <w:p>
+      <w:pPr>
+        <w:pStyle w:val="a5"/>
+      </w:pPr>
+      <w:r>
+        <w:lastRenderedPageBreak/>
+        <w:t>Priority:</w:t>
+      </w:r>
+    </w:p>
+    <w:p>
+      <w:pPr>
+        <w:pStyle w:val="a5"/>
+      </w:pPr>
+      <w:r>
+        <w:tab/>
+      </w:r>
+      <w:r>
+        <w:rPr>
+          <w:b/>
+          <w:bCs/>
+        </w:rPr>
+        <w:t>Low</w:t>
+      </w:r>
+      <w:r>
+        <w:t xml:space="preserve"> – </w:t>
+      </w:r>
+      <w:r>
+        <w:t xml:space="preserve">this behavior is undocumented and might be unintended and hence prone to </w:t>
+      </w:r>
+    </w:p>
+    <w:p>
+      <w:pPr>
+        <w:pStyle w:val="a5"/>
+      </w:pPr>
+      <w:r>
+        <w:rPr>
+          <w:b/>
+          <w:bCs/>
+        </w:rPr>
+        <w:tab/>
+      </w:r>
+      <w:r>
+        <w:t>abuse</w:t>
+      </w:r>
+    </w:p>
+    <w:p>
+      <w:pPr>
+        <w:rPr>
+          <w:u w:val="single"/>
+        </w:rPr>
+      </w:pPr>
+      <w:r>
+        <w:rPr>
+          <w:b/>
+          <w:bCs/>
+        </w:rPr>
+        <w:tab/>
+      </w:r>
+      <w:r>
+        <w:rPr>
+          <w:u w:val="single"/>
+        </w:rPr>
+        <w:t>Steps to reproduce:</w:t>
+      </w:r>
+    </w:p>
+    <w:p>
+      <w:pPr>
+        <w:pStyle w:val="a5"/>
+        <w:numPr>
+          <w:ilvl w:val="0"/>
+          <w:numId w:val="4"/>
+        </w:numPr>
+      </w:pPr>
+      <w:r>
+        <w:t>Send post request to the API (</w:t>
+      </w:r>
       <w:r>
         <w:rPr>
           <w:rFonts w:ascii="Arial" w:hAnsi="Arial" w:cs="Arial"/>
           <w:color w:val="222222"/>
           <w:shd w:val="clear" w:color="auto" w:fill="FFFFFF"/>
         </w:rPr>
-        <w:t>=</w:t>
+        <w:t>POST</w:t>
       </w:r>
       <w:r>
         <w:rPr>
@@ -520,7 +1430,7 @@
           <w:color w:val="222222"/>
           <w:shd w:val="clear" w:color="auto" w:fill="FFFFFF"/>
         </w:rPr>
-        <w:t xml:space="preserve">1) </w:t>
+        <w:t xml:space="preserve"> localhost:8000/players?page=1</w:t>
       </w:r>
       <w:r>
         <w:rPr>
@@ -528,887 +1438,43 @@
           <w:color w:val="222222"/>
           <w:shd w:val="clear" w:color="auto" w:fill="FFFFFF"/>
         </w:rPr>
-        <w:t>until any Name in the result is empty or 10 seconds have passed</w:t>
-      </w:r>
-    </w:p>
-    <w:p>
-      <w:pPr>
-        <w:ind w:left="720"/>
-        <w:rPr>
-          <w:u w:val="single"/>
-        </w:rPr>
-      </w:pPr>
-      <w:r>
-        <w:rPr>
-          <w:u w:val="single"/>
-        </w:rPr>
-        <w:t>Expected result:</w:t>
-      </w:r>
-    </w:p>
-    <w:p>
-      <w:pPr>
-        <w:ind w:left="720"/>
-      </w:pPr>
-      <w:r>
-        <w:lastRenderedPageBreak/>
-        <w:tab/>
-      </w:r>
-      <w:r>
-        <w:t>No empty Names were found</w:t>
-      </w:r>
-      <w:r>
-        <w:t xml:space="preserve"> and timeout was reached</w:t>
-      </w:r>
-    </w:p>
-    <w:p>
-      <w:pPr>
-        <w:ind w:left="720"/>
-        <w:rPr>
-          <w:u w:val="single"/>
-        </w:rPr>
-      </w:pPr>
-      <w:r>
-        <w:rPr>
-          <w:u w:val="single"/>
-        </w:rPr>
-        <w:t>Actual result:</w:t>
-      </w:r>
-    </w:p>
-    <w:p>
-      <w:pPr>
-        <w:ind w:left="720"/>
-      </w:pPr>
-      <w:r>
-        <w:tab/>
-      </w:r>
-      <w:r>
-        <w:t>Pretty quickly there will be an empty Name</w:t>
-      </w:r>
-    </w:p>
-    <w:p>
-      <w:pPr>
-        <w:pStyle w:val="ListParagraph"/>
-        <w:numPr>
-          <w:ilvl w:val="0"/>
-          <w:numId w:val="2"/>
-        </w:numPr>
-        <w:rPr>
-          <w:b/>
-          <w:bCs/>
-        </w:rPr>
-      </w:pPr>
-      <w:r>
-        <w:rPr>
-          <w:b/>
-          <w:bCs/>
-        </w:rPr>
-        <w:t xml:space="preserve">There is </w:t>
-      </w:r>
-      <w:r>
-        <w:rPr>
-          <w:b/>
-          <w:bCs/>
-        </w:rPr>
-        <w:t xml:space="preserve">a </w:t>
-      </w:r>
-      <w:r>
-        <w:rPr>
-          <w:b/>
-          <w:bCs/>
-        </w:rPr>
-        <w:t>missing ID number between each 2 pages</w:t>
-      </w:r>
-    </w:p>
-    <w:p>
-      <w:pPr>
-        <w:pStyle w:val="ListParagraph"/>
-      </w:pPr>
-      <w:r>
-        <w:rPr>
-          <w:u w:val="single"/>
-        </w:rPr>
-        <w:t>Priority</w:t>
-      </w:r>
-      <w:r>
-        <w:t>:</w:t>
-      </w:r>
-    </w:p>
-    <w:p>
-      <w:pPr>
-        <w:pStyle w:val="ListParagraph"/>
-        <w:ind w:firstLine="720"/>
-      </w:pPr>
-      <w:r>
-        <w:t xml:space="preserve"> </w:t>
-      </w:r>
-      <w:r>
-        <w:rPr>
-          <w:b/>
-          <w:bCs/>
-        </w:rPr>
-        <w:t>Low</w:t>
-      </w:r>
-      <w:r>
-        <w:t xml:space="preserve"> – user can fix it at relatively low cost</w:t>
-      </w:r>
-      <w:r>
-        <w:t xml:space="preserve"> but</w:t>
-      </w:r>
-      <w:r>
-        <w:t xml:space="preserve">, </w:t>
-      </w:r>
-      <w:r>
-        <w:t xml:space="preserve">this logic needs to be documented </w:t>
-      </w:r>
-      <w:r>
-        <w:t>if</w:t>
-      </w:r>
-    </w:p>
-    <w:p>
-      <w:pPr>
-        <w:pStyle w:val="ListParagraph"/>
-        <w:ind w:firstLine="720"/>
-      </w:pPr>
-      <w:r>
-        <w:t xml:space="preserve"> </w:t>
-      </w:r>
-      <w:proofErr w:type="gramStart"/>
-      <w:r>
-        <w:t>released</w:t>
-      </w:r>
-      <w:proofErr w:type="gramEnd"/>
-      <w:r>
-        <w:t xml:space="preserve"> </w:t>
-      </w:r>
-      <w:r>
-        <w:t>as is</w:t>
-      </w:r>
-    </w:p>
-    <w:p>
-      <w:pPr>
-        <w:rPr>
-          <w:u w:val="single"/>
-        </w:rPr>
-      </w:pPr>
-      <w:r>
-        <w:tab/>
-      </w:r>
-      <w:r>
-        <w:rPr>
-          <w:u w:val="single"/>
-        </w:rPr>
-        <w:t>Steps to reproduce:</w:t>
-      </w:r>
-    </w:p>
-    <w:p>
-      <w:pPr>
-        <w:pStyle w:val="ListParagraph"/>
-        <w:numPr>
-          <w:ilvl w:val="0"/>
-          <w:numId w:val="4"/>
-        </w:numPr>
-      </w:pPr>
-      <w:r>
-        <w:t>Query  a page and save the response</w:t>
-      </w:r>
-    </w:p>
-    <w:p>
-      <w:pPr>
-        <w:pStyle w:val="ListParagraph"/>
-        <w:numPr>
-          <w:ilvl w:val="0"/>
-          <w:numId w:val="4"/>
-        </w:numPr>
-      </w:pPr>
-      <w:r>
-        <w:t>Query page +1 and save the response</w:t>
-      </w:r>
-    </w:p>
-    <w:p>
-      <w:pPr>
-        <w:ind w:left="720"/>
-        <w:rPr>
-          <w:u w:val="single"/>
-        </w:rPr>
-      </w:pPr>
-      <w:r>
-        <w:rPr>
-          <w:u w:val="single"/>
-        </w:rPr>
-        <w:t>Expected result:</w:t>
-      </w:r>
-    </w:p>
-    <w:p>
-      <w:pPr>
-        <w:ind w:left="720"/>
-      </w:pPr>
-      <w:r>
-        <w:tab/>
-        <w:t>First ID in second response is larger by one than the last ID of first response</w:t>
-      </w:r>
-    </w:p>
-    <w:p>
-      <w:pPr>
-        <w:ind w:left="720"/>
-        <w:rPr>
-          <w:u w:val="single"/>
-        </w:rPr>
-      </w:pPr>
-      <w:r>
-        <w:rPr>
-          <w:u w:val="single"/>
-        </w:rPr>
-        <w:t>Actual result:</w:t>
-      </w:r>
-    </w:p>
-    <w:p>
-      <w:pPr>
-        <w:ind w:left="720"/>
-      </w:pPr>
-      <w:r>
-        <w:tab/>
-      </w:r>
-      <w:r>
-        <w:t>First ID in second response is larger</w:t>
-      </w:r>
-      <w:r>
-        <w:t xml:space="preserve"> by two</w:t>
-      </w:r>
-      <w:r>
-        <w:t xml:space="preserve"> than the last ID of first response</w:t>
-      </w:r>
-    </w:p>
-    <w:p/>
-    <w:p>
-      <w:pPr>
-        <w:pStyle w:val="ListParagraph"/>
-        <w:numPr>
-          <w:ilvl w:val="0"/>
-          <w:numId w:val="2"/>
-        </w:numPr>
-        <w:rPr>
-          <w:b/>
-          <w:bCs/>
-        </w:rPr>
-      </w:pPr>
-      <w:r>
-        <w:rPr>
-          <w:b/>
-          <w:bCs/>
-        </w:rPr>
-        <w:t>Players may have more than one ID</w:t>
-      </w:r>
-    </w:p>
-    <w:p>
-      <w:pPr>
-        <w:pStyle w:val="ListParagraph"/>
-        <w:rPr>
-          <w:u w:val="single"/>
-        </w:rPr>
-      </w:pPr>
-      <w:r>
-        <w:rPr>
-          <w:u w:val="single"/>
-        </w:rPr>
-        <w:t>Priority:</w:t>
-      </w:r>
-    </w:p>
-    <w:p>
-      <w:pPr>
-        <w:ind w:left="1440"/>
-      </w:pPr>
-      <w:r>
-        <w:rPr>
-          <w:b/>
-          <w:bCs/>
-        </w:rPr>
-        <w:t>Critical</w:t>
-      </w:r>
-      <w:r>
-        <w:t xml:space="preserve"> – no feasible workaround and it might break some logical manipulations with the results</w:t>
-      </w:r>
-    </w:p>
-    <w:p>
-      <w:pPr>
-        <w:rPr>
-          <w:u w:val="single"/>
-        </w:rPr>
-      </w:pPr>
-      <w:r>
-        <w:rPr>
-          <w:b/>
-          <w:bCs/>
-        </w:rPr>
-        <w:tab/>
-      </w:r>
-      <w:r>
-        <w:rPr>
-          <w:u w:val="single"/>
-        </w:rPr>
-        <w:t>Steps to reproduce:</w:t>
-      </w:r>
-    </w:p>
-    <w:p>
-      <w:pPr>
-        <w:pStyle w:val="ListParagraph"/>
-        <w:numPr>
-          <w:ilvl w:val="0"/>
-          <w:numId w:val="4"/>
-        </w:numPr>
-      </w:pPr>
-      <w:r>
-        <w:t>Do a reliable q</w:t>
-      </w:r>
-      <w:r>
-        <w:t>uery  a page</w:t>
-      </w:r>
-      <w:r>
-        <w:t>(because of bug1)</w:t>
-      </w:r>
-      <w:r>
-        <w:t xml:space="preserve"> and save the response</w:t>
-      </w:r>
-    </w:p>
-    <w:p>
-      <w:pPr>
-        <w:pStyle w:val="ListParagraph"/>
-        <w:numPr>
-          <w:ilvl w:val="0"/>
-          <w:numId w:val="4"/>
-        </w:numPr>
-      </w:pPr>
-      <w:r>
-        <w:t>Create new dictionary where Name is the key and value is list of IDs for this name according to the response</w:t>
-      </w:r>
-    </w:p>
-    <w:p>
-      <w:pPr>
-        <w:pStyle w:val="ListParagraph"/>
-        <w:numPr>
-          <w:ilvl w:val="0"/>
-          <w:numId w:val="4"/>
-        </w:numPr>
-      </w:pPr>
-      <w:r>
-        <w:t>Verify length of list for each key</w:t>
-      </w:r>
-    </w:p>
-    <w:p>
-      <w:pPr>
-        <w:ind w:left="720"/>
-        <w:rPr>
-          <w:u w:val="single"/>
-        </w:rPr>
-      </w:pPr>
-      <w:r>
-        <w:rPr>
-          <w:u w:val="single"/>
-        </w:rPr>
-        <w:t>Expected result:</w:t>
-      </w:r>
-    </w:p>
-    <w:p>
-      <w:pPr>
-        <w:ind w:left="720"/>
-      </w:pPr>
-      <w:r>
-        <w:tab/>
-      </w:r>
-      <w:r>
-        <w:t>All lists have one member</w:t>
-      </w:r>
-    </w:p>
-    <w:p>
-      <w:pPr>
-        <w:ind w:left="720"/>
-        <w:rPr>
-          <w:u w:val="single"/>
-        </w:rPr>
-      </w:pPr>
-      <w:r>
-        <w:rPr>
-          <w:u w:val="single"/>
-        </w:rPr>
-        <w:t>Actual result:</w:t>
-      </w:r>
-    </w:p>
-    <w:p>
-      <w:pPr>
-        <w:ind w:left="720"/>
-      </w:pPr>
-      <w:r>
-        <w:tab/>
-      </w:r>
-      <w:r>
-        <w:t>Some list have several members</w:t>
-      </w:r>
-    </w:p>
-    <w:p>
-      <w:pPr>
-        <w:pStyle w:val="ListParagraph"/>
-        <w:numPr>
-          <w:ilvl w:val="0"/>
-          <w:numId w:val="2"/>
-        </w:numPr>
-        <w:rPr>
-          <w:b/>
-          <w:bCs/>
-        </w:rPr>
-      </w:pPr>
-      <w:r>
-        <w:rPr>
-          <w:b/>
-          <w:bCs/>
-        </w:rPr>
-        <w:t xml:space="preserve">Server accepts partial </w:t>
-      </w:r>
-      <w:proofErr w:type="spellStart"/>
-      <w:r>
-        <w:rPr>
-          <w:b/>
-          <w:bCs/>
-        </w:rPr>
-        <w:t>auth</w:t>
-      </w:r>
-      <w:proofErr w:type="spellEnd"/>
-      <w:r>
-        <w:rPr>
-          <w:b/>
-          <w:bCs/>
-        </w:rPr>
-        <w:t>(only user or only password) as correct credentials</w:t>
-      </w:r>
-    </w:p>
-    <w:p>
-      <w:pPr>
-        <w:pStyle w:val="ListParagraph"/>
-        <w:rPr>
-          <w:u w:val="single"/>
-        </w:rPr>
-      </w:pPr>
-      <w:r>
-        <w:rPr>
-          <w:u w:val="single"/>
-        </w:rPr>
-        <w:t>Priority:</w:t>
-      </w:r>
-    </w:p>
-    <w:p>
-      <w:pPr>
-        <w:ind w:left="1440"/>
-      </w:pPr>
-      <w:r>
-        <w:rPr>
-          <w:b/>
-          <w:bCs/>
-        </w:rPr>
-        <w:t>Critical</w:t>
-      </w:r>
-      <w:r>
-        <w:t xml:space="preserve"> – </w:t>
-      </w:r>
-      <w:r>
-        <w:t>security severely impacted</w:t>
-      </w:r>
-    </w:p>
-    <w:p>
-      <w:pPr>
-        <w:rPr>
-          <w:u w:val="single"/>
-        </w:rPr>
-      </w:pPr>
-      <w:r>
-        <w:rPr>
-          <w:b/>
-          <w:bCs/>
-        </w:rPr>
-        <w:tab/>
-      </w:r>
-      <w:r>
-        <w:rPr>
-          <w:u w:val="single"/>
-        </w:rPr>
-        <w:t>Steps to reproduce:</w:t>
-      </w:r>
-    </w:p>
-    <w:p>
-      <w:pPr>
-        <w:pStyle w:val="ListParagraph"/>
-        <w:numPr>
-          <w:ilvl w:val="0"/>
-          <w:numId w:val="4"/>
-        </w:numPr>
-      </w:pPr>
-      <w:r>
-        <w:lastRenderedPageBreak/>
-        <w:t xml:space="preserve">Send a query with valid page and syntax but only provide partially correct </w:t>
-      </w:r>
-      <w:proofErr w:type="spellStart"/>
-      <w:r>
-        <w:t>auth</w:t>
-      </w:r>
-      <w:proofErr w:type="spellEnd"/>
-      <w:r>
-        <w:t xml:space="preserve"> (only password is correct or only username is correct)</w:t>
-      </w:r>
-    </w:p>
-    <w:p>
-      <w:pPr>
-        <w:ind w:left="720"/>
-        <w:rPr>
-          <w:u w:val="single"/>
-        </w:rPr>
-      </w:pPr>
-      <w:r>
-        <w:rPr>
-          <w:u w:val="single"/>
-        </w:rPr>
-        <w:t>Expected result:</w:t>
-      </w:r>
-    </w:p>
-    <w:p>
-      <w:pPr>
-        <w:ind w:left="720"/>
-      </w:pPr>
-      <w:r>
-        <w:tab/>
-      </w:r>
-      <w:r>
-        <w:t>Status code 401 is returned</w:t>
-      </w:r>
-    </w:p>
-    <w:p>
-      <w:pPr>
-        <w:ind w:left="720"/>
-        <w:rPr>
-          <w:u w:val="single"/>
-        </w:rPr>
-      </w:pPr>
-      <w:r>
-        <w:rPr>
-          <w:u w:val="single"/>
-        </w:rPr>
-        <w:t>Actual result:</w:t>
-      </w:r>
-    </w:p>
-    <w:p>
-      <w:pPr>
-        <w:ind w:left="720"/>
-      </w:pPr>
-      <w:r>
-        <w:tab/>
-      </w:r>
-      <w:r>
-        <w:t>S</w:t>
-      </w:r>
-      <w:r>
-        <w:t>tatus code 200 is returned and page data is sent</w:t>
-      </w:r>
-    </w:p>
-    <w:p/>
-    <w:p>
-      <w:pPr>
-        <w:pStyle w:val="ListParagraph"/>
-        <w:numPr>
-          <w:ilvl w:val="0"/>
-          <w:numId w:val="2"/>
-        </w:numPr>
-        <w:rPr>
-          <w:b/>
-          <w:bCs/>
-        </w:rPr>
-      </w:pPr>
-      <w:r>
-        <w:rPr>
-          <w:b/>
-          <w:bCs/>
-        </w:rPr>
-        <w:t>Server give</w:t>
-      </w:r>
-      <w:r>
-        <w:rPr>
-          <w:b/>
-          <w:bCs/>
-        </w:rPr>
-        <w:t>s</w:t>
-      </w:r>
-      <w:r>
-        <w:rPr>
-          <w:b/>
-          <w:bCs/>
-        </w:rPr>
-        <w:t xml:space="preserve"> inconsistent response when queried about pages</w:t>
-      </w:r>
-      <w:r>
-        <w:rPr>
-          <w:b/>
-          <w:bCs/>
-        </w:rPr>
-        <w:t xml:space="preserve"> 0 and 18+</w:t>
-      </w:r>
-    </w:p>
-    <w:p>
-      <w:pPr>
-        <w:pStyle w:val="ListParagraph"/>
-        <w:rPr>
-          <w:u w:val="single"/>
-        </w:rPr>
-      </w:pPr>
-      <w:r>
-        <w:rPr>
-          <w:u w:val="single"/>
-        </w:rPr>
-        <w:t>Priority:</w:t>
-      </w:r>
-    </w:p>
-    <w:p>
-      <w:pPr>
-        <w:ind w:left="1440"/>
-      </w:pPr>
-      <w:r>
-        <w:rPr>
-          <w:b/>
-          <w:bCs/>
-        </w:rPr>
-        <w:t>Low</w:t>
-      </w:r>
-      <w:r>
-        <w:t xml:space="preserve"> – </w:t>
-      </w:r>
-      <w:r>
-        <w:t>might require additional documentation if released as is</w:t>
-      </w:r>
-    </w:p>
-    <w:p>
-      <w:pPr>
-        <w:rPr>
-          <w:u w:val="single"/>
-        </w:rPr>
-      </w:pPr>
-      <w:r>
-        <w:rPr>
-          <w:b/>
-          <w:bCs/>
-        </w:rPr>
-        <w:tab/>
-      </w:r>
-      <w:r>
-        <w:rPr>
-          <w:u w:val="single"/>
-        </w:rPr>
-        <w:t>Steps to reproduce:</w:t>
-      </w:r>
-    </w:p>
-    <w:p>
-      <w:pPr>
-        <w:pStyle w:val="ListParagraph"/>
-        <w:numPr>
-          <w:ilvl w:val="0"/>
-          <w:numId w:val="4"/>
-        </w:numPr>
-      </w:pPr>
-      <w:r>
-        <w:t xml:space="preserve">Send a query </w:t>
-      </w:r>
-      <w:r>
-        <w:t>for pages 0 and 18 which are out of bounds</w:t>
-      </w:r>
-    </w:p>
-    <w:p>
-      <w:pPr>
-        <w:ind w:left="720"/>
-        <w:rPr>
-          <w:u w:val="single"/>
-        </w:rPr>
-      </w:pPr>
-      <w:r>
-        <w:rPr>
-          <w:u w:val="single"/>
-        </w:rPr>
-        <w:t>Expected result:</w:t>
-      </w:r>
-    </w:p>
-    <w:p>
-      <w:pPr>
-        <w:ind w:left="720"/>
-      </w:pPr>
-      <w:r>
-        <w:tab/>
-      </w:r>
-      <w:r>
-        <w:t>Both queries should return similar result</w:t>
-      </w:r>
-    </w:p>
-    <w:p>
-      <w:pPr>
-        <w:ind w:left="720"/>
-        <w:rPr>
-          <w:u w:val="single"/>
-        </w:rPr>
-      </w:pPr>
-      <w:r>
-        <w:rPr>
-          <w:u w:val="single"/>
-        </w:rPr>
-        <w:t>Actual result:</w:t>
-      </w:r>
-    </w:p>
-    <w:p>
-      <w:pPr>
-        <w:ind w:left="720"/>
-      </w:pPr>
-      <w:r>
-        <w:tab/>
-      </w:r>
-      <w:r>
-        <w:t>0 returns status 418</w:t>
-      </w:r>
-    </w:p>
-    <w:p>
-      <w:pPr>
-        <w:ind w:left="720"/>
-      </w:pPr>
-      <w:r>
-        <w:tab/>
-        <w:t>18 returns status 200 and data of first page</w:t>
-      </w:r>
-    </w:p>
-    <w:p>
-      <w:pPr>
-        <w:pStyle w:val="ListParagraph"/>
-      </w:pPr>
+        <w:t>) with correct auth credentials</w:t>
+      </w:r>
       <w:bookmarkStart w:id="0" w:name="_GoBack"/>
       <w:bookmarkEnd w:id="0"/>
     </w:p>
     <w:p>
       <w:pPr>
-        <w:pStyle w:val="ListParagraph"/>
-        <w:numPr>
-          <w:ilvl w:val="0"/>
-          <w:numId w:val="2"/>
-        </w:numPr>
-        <w:rPr>
-          <w:b/>
-          <w:bCs/>
-        </w:rPr>
-      </w:pPr>
-      <w:r>
-        <w:rPr>
-          <w:b/>
-          <w:bCs/>
-        </w:rPr>
-        <w:t>Query of p</w:t>
-      </w:r>
-      <w:r>
-        <w:rPr>
-          <w:b/>
-          <w:bCs/>
-        </w:rPr>
-        <w:t>ages 7 and 8 return several hundred times slower than other pages</w:t>
-      </w:r>
-    </w:p>
-    <w:p>
-      <w:pPr>
-        <w:pStyle w:val="ListParagraph"/>
-      </w:pPr>
-      <w:r>
-        <w:t>Priority:</w:t>
-      </w:r>
-    </w:p>
-    <w:p>
-      <w:pPr>
-        <w:pStyle w:val="ListParagraph"/>
+        <w:ind w:left="720"/>
+        <w:rPr>
+          <w:u w:val="single"/>
+        </w:rPr>
+      </w:pPr>
+      <w:r>
+        <w:rPr>
+          <w:u w:val="single"/>
+        </w:rPr>
+        <w:t>Expected result:</w:t>
+      </w:r>
+    </w:p>
+    <w:p>
+      <w:pPr>
+        <w:ind w:left="720"/>
       </w:pPr>
       <w:r>
         <w:tab/>
       </w:r>
       <w:r>
-        <w:rPr>
-          <w:b/>
-          <w:bCs/>
-        </w:rPr>
-        <w:t>High</w:t>
-      </w:r>
-      <w:r>
-        <w:t xml:space="preserve"> – </w:t>
-      </w:r>
-      <w:r>
-        <w:t xml:space="preserve">majorly </w:t>
-      </w:r>
-      <w:r>
-        <w:t xml:space="preserve">degrades the quality of the </w:t>
-      </w:r>
-      <w:r>
-        <w:t>server</w:t>
-      </w:r>
-    </w:p>
-    <w:p>
-      <w:pPr>
-        <w:rPr>
-          <w:u w:val="single"/>
-        </w:rPr>
-      </w:pPr>
-      <w:r>
-        <w:rPr>
-          <w:b/>
-          <w:bCs/>
-        </w:rPr>
+        <w:t xml:space="preserve">As per documentation only GET allowed hence API should return 405 Method not </w:t>
+      </w:r>
+    </w:p>
+    <w:p>
+      <w:pPr>
+        <w:ind w:left="720"/>
+      </w:pPr>
+      <w:r>
         <w:tab/>
-      </w:r>
-      <w:r>
-        <w:rPr>
-          <w:u w:val="single"/>
-        </w:rPr>
-        <w:t>Steps to reproduce:</w:t>
-      </w:r>
-    </w:p>
-    <w:p>
-      <w:pPr>
-        <w:pStyle w:val="ListParagraph"/>
-        <w:numPr>
-          <w:ilvl w:val="0"/>
-          <w:numId w:val="4"/>
-        </w:numPr>
-      </w:pPr>
-      <w:r>
-        <w:t>Query page 7 and page 8 and measure the time until the result is obtained</w:t>
-      </w:r>
-    </w:p>
-    <w:p>
-      <w:pPr>
-        <w:pStyle w:val="ListParagraph"/>
-        <w:numPr>
-          <w:ilvl w:val="0"/>
-          <w:numId w:val="4"/>
-        </w:numPr>
-      </w:pPr>
-      <w:r>
-        <w:t>Query any other page ex. 10</w:t>
-      </w:r>
-    </w:p>
-    <w:p>
-      <w:pPr>
-        <w:ind w:left="720"/>
-        <w:rPr>
-          <w:u w:val="single"/>
-        </w:rPr>
-      </w:pPr>
-      <w:r>
-        <w:rPr>
-          <w:u w:val="single"/>
-        </w:rPr>
-        <w:t>Expected result:</w:t>
-      </w:r>
-    </w:p>
-    <w:p>
-      <w:pPr>
-        <w:ind w:left="720"/>
-      </w:pPr>
-      <w:r>
-        <w:tab/>
-      </w:r>
-      <w:r>
-        <w:t xml:space="preserve">Execution time should be similar </w:t>
+        <w:t>allowed</w:t>
       </w:r>
     </w:p>
     <w:p>
@@ -1430,12 +1496,13 @@
         <w:ind w:left="1440"/>
       </w:pPr>
       <w:r>
-        <w:t>For 7 and 8 the result takes 2-4 seconds to obtain while other pages take several microseconds</w:t>
-      </w:r>
-    </w:p>
-    <w:p>
-      <w:pPr>
-        <w:pStyle w:val="ListParagraph"/>
+        <w:t>200 is returned</w:t>
+      </w:r>
+    </w:p>
+    <w:p/>
+    <w:p>
+      <w:pPr>
+        <w:pStyle w:val="a5"/>
       </w:pPr>
     </w:p>
     <w:p>
@@ -1452,7 +1519,7 @@
     <w:p/>
     <w:p>
       <w:pPr>
-        <w:pStyle w:val="ListParagraph"/>
+        <w:pStyle w:val="a5"/>
       </w:pPr>
     </w:p>
     <w:p/>
@@ -2387,17 +2454,17 @@
     <w:lsdException w:name="List Table 6 Colorful Accent 6" w:uiPriority="51"/>
     <w:lsdException w:name="List Table 7 Colorful Accent 6" w:uiPriority="52"/>
   </w:latentStyles>
-  <w:style w:type="paragraph" w:default="1" w:styleId="Normal">
+  <w:style w:type="paragraph" w:default="1" w:styleId="a">
     <w:name w:val="Normal"/>
     <w:qFormat/>
   </w:style>
-  <w:style w:type="character" w:default="1" w:styleId="DefaultParagraphFont">
+  <w:style w:type="character" w:default="1" w:styleId="a0">
     <w:name w:val="Default Paragraph Font"/>
     <w:uiPriority w:val="1"/>
     <w:semiHidden/>
     <w:unhideWhenUsed/>
   </w:style>
-  <w:style w:type="table" w:default="1" w:styleId="TableNormal">
+  <w:style w:type="table" w:default="1" w:styleId="a1">
     <w:name w:val="Normal Table"/>
     <w:uiPriority w:val="99"/>
     <w:semiHidden/>
@@ -2412,17 +2479,17 @@
       </w:tblCellMar>
     </w:tblPr>
   </w:style>
-  <w:style w:type="numbering" w:default="1" w:styleId="NoList">
+  <w:style w:type="numbering" w:default="1" w:styleId="a2">
     <w:name w:val="No List"/>
     <w:uiPriority w:val="99"/>
     <w:semiHidden/>
     <w:unhideWhenUsed/>
   </w:style>
-  <w:style w:type="paragraph" w:styleId="Title">
+  <w:style w:type="paragraph" w:styleId="a3">
     <w:name w:val="Title"/>
-    <w:basedOn w:val="Normal"/>
-    <w:next w:val="Normal"/>
-    <w:link w:val="TitleChar"/>
+    <w:basedOn w:val="a"/>
+    <w:next w:val="a"/>
+    <w:link w:val="a4"/>
     <w:uiPriority w:val="10"/>
     <w:qFormat/>
     <w:rsid w:val="00F63770"/>
@@ -2438,10 +2505,10 @@
       <w:szCs w:val="56"/>
     </w:rPr>
   </w:style>
-  <w:style w:type="character" w:customStyle="1" w:styleId="TitleChar">
-    <w:name w:val="Title Char"/>
-    <w:basedOn w:val="DefaultParagraphFont"/>
-    <w:link w:val="Title"/>
+  <w:style w:type="character" w:customStyle="1" w:styleId="a4">
+    <w:name w:val="כותרת טקסט תו"/>
+    <w:basedOn w:val="a0"/>
+    <w:link w:val="a3"/>
     <w:uiPriority w:val="10"/>
     <w:rsid w:val="00F63770"/>
     <w:rPr>
@@ -2452,9 +2519,9 @@
       <w:szCs w:val="56"/>
     </w:rPr>
   </w:style>
-  <w:style w:type="paragraph" w:styleId="ListParagraph">
+  <w:style w:type="paragraph" w:styleId="a5">
     <w:name w:val="List Paragraph"/>
-    <w:basedOn w:val="Normal"/>
+    <w:basedOn w:val="a"/>
     <w:uiPriority w:val="34"/>
     <w:qFormat/>
     <w:rsid w:val="00F63770"/>

</xml_diff>

<commit_message>
added threading test and bug
</commit_message>
<xml_diff>
--- a/Test report.docx
+++ b/Test report.docx
@@ -9,11 +9,19 @@
           <w:shd w:val="clear" w:color="auto" w:fill="FFFFFF"/>
         </w:rPr>
       </w:pPr>
+      <w:proofErr w:type="spellStart"/>
       <w:r>
         <w:rPr>
           <w:shd w:val="clear" w:color="auto" w:fill="FFFFFF"/>
         </w:rPr>
-        <w:t>Twistlock – Test Report</w:t>
+        <w:t>Twistlock</w:t>
+      </w:r>
+      <w:proofErr w:type="spellEnd"/>
+      <w:r>
+        <w:rPr>
+          <w:shd w:val="clear" w:color="auto" w:fill="FFFFFF"/>
+        </w:rPr>
+        <w:t xml:space="preserve"> – Test Report</w:t>
       </w:r>
     </w:p>
     <w:p/>
@@ -175,7 +183,15 @@
         </w:rPr>
       </w:pPr>
       <w:r>
-        <w:t>Check correct consistent response for invalid input (bad api name, bad page, bad password, bad username, bad format value in page, bad port)</w:t>
+        <w:t xml:space="preserve">Check correct consistent response for invalid input (bad </w:t>
+      </w:r>
+      <w:proofErr w:type="spellStart"/>
+      <w:r>
+        <w:t>api</w:t>
+      </w:r>
+      <w:proofErr w:type="spellEnd"/>
+      <w:r>
+        <w:t xml:space="preserve"> name, bad page, bad password, bad username, bad format value in page, bad port)</w:t>
       </w:r>
     </w:p>
     <w:p>
@@ -220,7 +236,15 @@
         </w:rPr>
       </w:pPr>
       <w:r>
-        <w:t>Check that empty auth query fails with correct response code</w:t>
+        <w:t xml:space="preserve">Check that empty </w:t>
+      </w:r>
+      <w:proofErr w:type="spellStart"/>
+      <w:r>
+        <w:t>auth</w:t>
+      </w:r>
+      <w:proofErr w:type="spellEnd"/>
+      <w:r>
+        <w:t xml:space="preserve"> query fails with correct response code</w:t>
       </w:r>
     </w:p>
     <w:p>
@@ -235,10 +259,16 @@
         </w:rPr>
       </w:pPr>
       <w:r>
-        <w:t>Check POST api is not allowed</w:t>
-      </w:r>
-      <w:bookmarkStart w:id="0" w:name="_GoBack"/>
-      <w:bookmarkEnd w:id="0"/>
+        <w:t xml:space="preserve">Check POST </w:t>
+      </w:r>
+      <w:proofErr w:type="spellStart"/>
+      <w:r>
+        <w:t>api</w:t>
+      </w:r>
+      <w:proofErr w:type="spellEnd"/>
+      <w:r>
+        <w:t xml:space="preserve"> is not allowed</w:t>
+      </w:r>
     </w:p>
     <w:p>
       <w:pPr>
@@ -389,7 +419,15 @@
         <w:t>s</w:t>
       </w:r>
       <w:r>
-        <w:t>: have a working setup with twtask already running</w:t>
+        <w:t xml:space="preserve">: have a working setup with </w:t>
+      </w:r>
+      <w:proofErr w:type="spellStart"/>
+      <w:r>
+        <w:t>twtask</w:t>
+      </w:r>
+      <w:proofErr w:type="spellEnd"/>
+      <w:r>
+        <w:t xml:space="preserve"> already running</w:t>
       </w:r>
     </w:p>
     <w:p>
@@ -473,970 +511,1052 @@
           <w:color w:val="222222"/>
           <w:shd w:val="clear" w:color="auto" w:fill="FFFFFF"/>
         </w:rPr>
-        <w:t xml:space="preserve">GET localhost:8000/players?page=1) </w:t>
-      </w:r>
+        <w:t>GET localhost:8000/</w:t>
+      </w:r>
+      <w:proofErr w:type="spellStart"/>
       <w:r>
         <w:rPr>
           <w:rFonts w:ascii="Arial" w:hAnsi="Arial" w:cs="Arial"/>
           <w:color w:val="222222"/>
           <w:shd w:val="clear" w:color="auto" w:fill="FFFFFF"/>
         </w:rPr>
-        <w:t>until any Name in the result is empty or 10 seconds have passed</w:t>
-      </w:r>
-    </w:p>
-    <w:p>
-      <w:pPr>
-        <w:ind w:left="720"/>
-        <w:rPr>
-          <w:u w:val="single"/>
-        </w:rPr>
-      </w:pPr>
-      <w:r>
-        <w:rPr>
-          <w:u w:val="single"/>
-        </w:rPr>
-        <w:t>Expected result:</w:t>
-      </w:r>
-    </w:p>
-    <w:p>
-      <w:pPr>
-        <w:ind w:left="720"/>
-      </w:pPr>
-      <w:r>
-        <w:lastRenderedPageBreak/>
-        <w:tab/>
-      </w:r>
-      <w:r>
-        <w:t>No empty Names were found</w:t>
-      </w:r>
-      <w:r>
-        <w:t xml:space="preserve"> and timeout was reached</w:t>
-      </w:r>
-    </w:p>
-    <w:p>
-      <w:pPr>
-        <w:ind w:left="720"/>
-        <w:rPr>
-          <w:u w:val="single"/>
-        </w:rPr>
-      </w:pPr>
-      <w:r>
-        <w:rPr>
-          <w:u w:val="single"/>
-        </w:rPr>
-        <w:t>Actual result:</w:t>
-      </w:r>
-    </w:p>
-    <w:p>
-      <w:pPr>
-        <w:ind w:left="720"/>
-      </w:pPr>
-      <w:r>
-        <w:tab/>
-      </w:r>
-      <w:r>
-        <w:t>Pretty quickly there will be an empty Name</w:t>
-      </w:r>
-    </w:p>
-    <w:p>
-      <w:pPr>
-        <w:pStyle w:val="a5"/>
-        <w:numPr>
-          <w:ilvl w:val="0"/>
-          <w:numId w:val="2"/>
-        </w:numPr>
-        <w:rPr>
-          <w:b/>
-          <w:bCs/>
-        </w:rPr>
-      </w:pPr>
-      <w:r>
-        <w:rPr>
-          <w:b/>
-          <w:bCs/>
-        </w:rPr>
-        <w:t xml:space="preserve">There is </w:t>
-      </w:r>
-      <w:r>
-        <w:rPr>
-          <w:b/>
-          <w:bCs/>
-        </w:rPr>
-        <w:t xml:space="preserve">a </w:t>
-      </w:r>
-      <w:r>
-        <w:rPr>
-          <w:b/>
-          <w:bCs/>
-        </w:rPr>
-        <w:t>missing ID number between each 2 pages</w:t>
-      </w:r>
-    </w:p>
-    <w:p>
-      <w:pPr>
-        <w:pStyle w:val="a5"/>
-      </w:pPr>
-      <w:r>
-        <w:rPr>
-          <w:u w:val="single"/>
-        </w:rPr>
-        <w:t>Priority</w:t>
-      </w:r>
-      <w:r>
-        <w:t>:</w:t>
-      </w:r>
-    </w:p>
-    <w:p>
-      <w:pPr>
-        <w:pStyle w:val="a5"/>
-        <w:ind w:firstLine="720"/>
-      </w:pPr>
-      <w:r>
-        <w:t xml:space="preserve"> </w:t>
-      </w:r>
-      <w:r>
-        <w:rPr>
-          <w:b/>
-          <w:bCs/>
-        </w:rPr>
-        <w:t>Low</w:t>
-      </w:r>
-      <w:r>
-        <w:t xml:space="preserve"> – user can fix it at relatively low cost</w:t>
-      </w:r>
-      <w:r>
-        <w:t xml:space="preserve"> but</w:t>
-      </w:r>
-      <w:r>
-        <w:t xml:space="preserve">, </w:t>
-      </w:r>
-      <w:r>
-        <w:t xml:space="preserve">this logic needs to be documented </w:t>
-      </w:r>
-      <w:r>
-        <w:t>if</w:t>
-      </w:r>
-    </w:p>
-    <w:p>
-      <w:pPr>
-        <w:pStyle w:val="a5"/>
-        <w:ind w:firstLine="720"/>
-      </w:pPr>
-      <w:r>
-        <w:t xml:space="preserve"> </w:t>
-      </w:r>
-      <w:r>
-        <w:t>released</w:t>
-      </w:r>
-      <w:r>
-        <w:t xml:space="preserve"> </w:t>
-      </w:r>
-      <w:r>
-        <w:t>as is</w:t>
-      </w:r>
-    </w:p>
-    <w:p>
-      <w:pPr>
-        <w:rPr>
-          <w:u w:val="single"/>
-        </w:rPr>
-      </w:pPr>
-      <w:r>
-        <w:tab/>
-      </w:r>
-      <w:r>
-        <w:rPr>
-          <w:u w:val="single"/>
-        </w:rPr>
-        <w:t>Steps to reproduce:</w:t>
-      </w:r>
-    </w:p>
-    <w:p>
-      <w:pPr>
-        <w:pStyle w:val="a5"/>
-        <w:numPr>
-          <w:ilvl w:val="0"/>
-          <w:numId w:val="4"/>
-        </w:numPr>
-      </w:pPr>
-      <w:r>
-        <w:t>Query  a page and save the response</w:t>
-      </w:r>
-    </w:p>
-    <w:p>
-      <w:pPr>
-        <w:pStyle w:val="a5"/>
-        <w:numPr>
-          <w:ilvl w:val="0"/>
-          <w:numId w:val="4"/>
-        </w:numPr>
-      </w:pPr>
-      <w:r>
-        <w:t>Query page +1 and save the response</w:t>
-      </w:r>
-    </w:p>
-    <w:p>
-      <w:pPr>
-        <w:ind w:left="720"/>
-        <w:rPr>
-          <w:u w:val="single"/>
-        </w:rPr>
-      </w:pPr>
-      <w:r>
-        <w:rPr>
-          <w:u w:val="single"/>
-        </w:rPr>
-        <w:t>Expected result:</w:t>
-      </w:r>
-    </w:p>
-    <w:p>
-      <w:pPr>
-        <w:ind w:left="720"/>
-      </w:pPr>
-      <w:r>
-        <w:tab/>
-        <w:t>First ID in second response is larger by one than the last ID of first response</w:t>
-      </w:r>
-    </w:p>
-    <w:p>
-      <w:pPr>
-        <w:ind w:left="720"/>
-        <w:rPr>
-          <w:u w:val="single"/>
-        </w:rPr>
-      </w:pPr>
-      <w:r>
-        <w:rPr>
-          <w:u w:val="single"/>
-        </w:rPr>
-        <w:t>Actual result:</w:t>
-      </w:r>
-    </w:p>
-    <w:p>
-      <w:pPr>
-        <w:ind w:left="720"/>
-      </w:pPr>
-      <w:r>
-        <w:tab/>
-        <w:t>First ID in second response is larger by two than the last ID of first response</w:t>
-      </w:r>
-    </w:p>
-    <w:p/>
-    <w:p>
-      <w:pPr>
-        <w:pStyle w:val="a5"/>
-        <w:numPr>
-          <w:ilvl w:val="0"/>
-          <w:numId w:val="2"/>
-        </w:numPr>
-        <w:rPr>
-          <w:b/>
-          <w:bCs/>
-        </w:rPr>
-      </w:pPr>
-      <w:r>
-        <w:rPr>
-          <w:b/>
-          <w:bCs/>
-        </w:rPr>
-        <w:t>Players may have more than one ID</w:t>
-      </w:r>
-    </w:p>
-    <w:p>
-      <w:pPr>
-        <w:pStyle w:val="a5"/>
-        <w:rPr>
-          <w:u w:val="single"/>
-        </w:rPr>
-      </w:pPr>
-      <w:r>
-        <w:rPr>
-          <w:u w:val="single"/>
-        </w:rPr>
-        <w:t>Priority:</w:t>
-      </w:r>
-    </w:p>
-    <w:p>
-      <w:pPr>
-        <w:ind w:left="1440"/>
-      </w:pPr>
-      <w:r>
-        <w:rPr>
-          <w:b/>
-          <w:bCs/>
-        </w:rPr>
-        <w:t>Critical</w:t>
-      </w:r>
-      <w:r>
-        <w:t xml:space="preserve"> – no feasible workaround and it might break some logical manipulations with the results</w:t>
-      </w:r>
-    </w:p>
-    <w:p>
-      <w:pPr>
-        <w:rPr>
-          <w:u w:val="single"/>
-        </w:rPr>
-      </w:pPr>
-      <w:r>
-        <w:rPr>
-          <w:b/>
-          <w:bCs/>
-        </w:rPr>
-        <w:tab/>
-      </w:r>
-      <w:r>
-        <w:rPr>
-          <w:u w:val="single"/>
-        </w:rPr>
-        <w:t>Steps to reproduce:</w:t>
-      </w:r>
-    </w:p>
-    <w:p>
-      <w:pPr>
-        <w:pStyle w:val="a5"/>
-        <w:numPr>
-          <w:ilvl w:val="0"/>
-          <w:numId w:val="4"/>
-        </w:numPr>
-      </w:pPr>
-      <w:r>
-        <w:t>Do a reliable query  a page(because of bug1) and save the response</w:t>
-      </w:r>
-    </w:p>
-    <w:p>
-      <w:pPr>
-        <w:pStyle w:val="a5"/>
-        <w:numPr>
-          <w:ilvl w:val="0"/>
-          <w:numId w:val="4"/>
-        </w:numPr>
-      </w:pPr>
-      <w:r>
-        <w:t>Create new dictionary where Name is the key and value is list of IDs for this name according to the response</w:t>
-      </w:r>
-    </w:p>
-    <w:p>
-      <w:pPr>
-        <w:pStyle w:val="a5"/>
-        <w:numPr>
-          <w:ilvl w:val="0"/>
-          <w:numId w:val="4"/>
-        </w:numPr>
-      </w:pPr>
-      <w:r>
-        <w:t>Verify length of list for each key</w:t>
-      </w:r>
-    </w:p>
-    <w:p>
-      <w:pPr>
-        <w:ind w:left="720"/>
-        <w:rPr>
-          <w:u w:val="single"/>
-        </w:rPr>
-      </w:pPr>
-      <w:r>
-        <w:rPr>
-          <w:u w:val="single"/>
-        </w:rPr>
-        <w:t>Expected result:</w:t>
-      </w:r>
-    </w:p>
-    <w:p>
-      <w:pPr>
-        <w:ind w:left="720"/>
-      </w:pPr>
-      <w:r>
-        <w:tab/>
-        <w:t>All lists have one member</w:t>
-      </w:r>
-    </w:p>
-    <w:p>
-      <w:pPr>
-        <w:ind w:left="720"/>
-        <w:rPr>
-          <w:u w:val="single"/>
-        </w:rPr>
-      </w:pPr>
-      <w:r>
-        <w:rPr>
-          <w:u w:val="single"/>
-        </w:rPr>
-        <w:t>Actual result:</w:t>
-      </w:r>
-    </w:p>
-    <w:p>
-      <w:pPr>
-        <w:ind w:left="720"/>
-      </w:pPr>
-      <w:r>
-        <w:tab/>
-      </w:r>
-      <w:r>
-        <w:t>Some list have several members</w:t>
-      </w:r>
-    </w:p>
-    <w:p>
-      <w:pPr>
-        <w:pStyle w:val="a5"/>
-        <w:numPr>
-          <w:ilvl w:val="0"/>
-          <w:numId w:val="2"/>
-        </w:numPr>
-        <w:rPr>
-          <w:b/>
-          <w:bCs/>
-        </w:rPr>
-      </w:pPr>
-      <w:r>
-        <w:rPr>
-          <w:b/>
-          <w:bCs/>
-        </w:rPr>
-        <w:t>Server accepts partial auth(only user or only password) as correct credentials</w:t>
-      </w:r>
-    </w:p>
-    <w:p>
-      <w:pPr>
-        <w:pStyle w:val="a5"/>
-        <w:rPr>
-          <w:u w:val="single"/>
-        </w:rPr>
-      </w:pPr>
-      <w:r>
-        <w:rPr>
-          <w:u w:val="single"/>
-        </w:rPr>
-        <w:t>Priority:</w:t>
-      </w:r>
-    </w:p>
-    <w:p>
-      <w:pPr>
-        <w:ind w:left="1440"/>
-      </w:pPr>
-      <w:r>
-        <w:rPr>
-          <w:b/>
-          <w:bCs/>
-        </w:rPr>
-        <w:t>Critical</w:t>
-      </w:r>
-      <w:r>
-        <w:t xml:space="preserve"> – security severely impacted</w:t>
-      </w:r>
-    </w:p>
-    <w:p>
-      <w:pPr>
-        <w:rPr>
-          <w:u w:val="single"/>
-        </w:rPr>
-      </w:pPr>
-      <w:r>
-        <w:rPr>
-          <w:b/>
-          <w:bCs/>
-        </w:rPr>
-        <w:tab/>
-      </w:r>
-      <w:r>
-        <w:rPr>
-          <w:u w:val="single"/>
-        </w:rPr>
-        <w:t>Steps to reproduce:</w:t>
-      </w:r>
-    </w:p>
-    <w:p>
-      <w:pPr>
-        <w:pStyle w:val="a5"/>
-        <w:numPr>
-          <w:ilvl w:val="0"/>
-          <w:numId w:val="4"/>
-        </w:numPr>
-      </w:pPr>
-      <w:r>
-        <w:lastRenderedPageBreak/>
-        <w:t>Send a query with valid page and syntax but only provide partially correct auth (only password is correct or only username is correct)</w:t>
-      </w:r>
-    </w:p>
-    <w:p>
-      <w:pPr>
-        <w:ind w:left="720"/>
-        <w:rPr>
-          <w:u w:val="single"/>
-        </w:rPr>
-      </w:pPr>
-      <w:r>
-        <w:rPr>
-          <w:u w:val="single"/>
-        </w:rPr>
-        <w:t>Expected result:</w:t>
-      </w:r>
-    </w:p>
-    <w:p>
-      <w:pPr>
-        <w:ind w:left="720"/>
-      </w:pPr>
-      <w:r>
-        <w:tab/>
-        <w:t>Status code 401 is returned</w:t>
-      </w:r>
-    </w:p>
-    <w:p>
-      <w:pPr>
-        <w:ind w:left="720"/>
-        <w:rPr>
-          <w:u w:val="single"/>
-        </w:rPr>
-      </w:pPr>
-      <w:r>
-        <w:rPr>
-          <w:u w:val="single"/>
-        </w:rPr>
-        <w:t>Actual result:</w:t>
-      </w:r>
-    </w:p>
-    <w:p>
-      <w:pPr>
-        <w:ind w:left="720"/>
-      </w:pPr>
-      <w:r>
-        <w:tab/>
-      </w:r>
-      <w:r>
-        <w:t>S</w:t>
-      </w:r>
-      <w:r>
-        <w:t>tatus code 200 is returned and page data is sent</w:t>
-      </w:r>
-    </w:p>
-    <w:p/>
-    <w:p>
-      <w:pPr>
-        <w:pStyle w:val="a5"/>
-        <w:numPr>
-          <w:ilvl w:val="0"/>
-          <w:numId w:val="2"/>
-        </w:numPr>
-        <w:rPr>
-          <w:b/>
-          <w:bCs/>
-        </w:rPr>
-      </w:pPr>
-      <w:r>
-        <w:rPr>
-          <w:b/>
-          <w:bCs/>
-        </w:rPr>
-        <w:t>Server give</w:t>
-      </w:r>
-      <w:r>
-        <w:rPr>
-          <w:b/>
-          <w:bCs/>
-        </w:rPr>
-        <w:t>s</w:t>
-      </w:r>
-      <w:r>
-        <w:rPr>
-          <w:b/>
-          <w:bCs/>
-        </w:rPr>
-        <w:t xml:space="preserve"> inconsistent response when queried about pages</w:t>
-      </w:r>
-      <w:r>
-        <w:rPr>
-          <w:b/>
-          <w:bCs/>
-        </w:rPr>
-        <w:t xml:space="preserve"> 0 and 18+</w:t>
-      </w:r>
-    </w:p>
-    <w:p>
-      <w:pPr>
-        <w:pStyle w:val="a5"/>
-        <w:rPr>
-          <w:u w:val="single"/>
-        </w:rPr>
-      </w:pPr>
-      <w:r>
-        <w:rPr>
-          <w:u w:val="single"/>
-        </w:rPr>
-        <w:t>Priority:</w:t>
-      </w:r>
-    </w:p>
-    <w:p>
-      <w:pPr>
-        <w:ind w:left="1440"/>
-      </w:pPr>
-      <w:r>
-        <w:rPr>
-          <w:b/>
-          <w:bCs/>
-        </w:rPr>
-        <w:t>Low</w:t>
-      </w:r>
-      <w:r>
-        <w:t xml:space="preserve"> – </w:t>
-      </w:r>
-      <w:r>
-        <w:t>might require additional documentation if released as is</w:t>
-      </w:r>
-    </w:p>
-    <w:p>
-      <w:pPr>
-        <w:rPr>
-          <w:u w:val="single"/>
-        </w:rPr>
-      </w:pPr>
-      <w:r>
-        <w:rPr>
-          <w:b/>
-          <w:bCs/>
-        </w:rPr>
-        <w:tab/>
-      </w:r>
-      <w:r>
-        <w:rPr>
-          <w:u w:val="single"/>
-        </w:rPr>
-        <w:t>Steps to reproduce:</w:t>
-      </w:r>
-    </w:p>
-    <w:p>
-      <w:pPr>
-        <w:pStyle w:val="a5"/>
-        <w:numPr>
-          <w:ilvl w:val="0"/>
-          <w:numId w:val="4"/>
-        </w:numPr>
-      </w:pPr>
-      <w:r>
-        <w:t xml:space="preserve">Send a query </w:t>
-      </w:r>
-      <w:r>
-        <w:t>for pages 0 and 18 which are out of bounds</w:t>
-      </w:r>
-    </w:p>
-    <w:p>
-      <w:pPr>
-        <w:ind w:left="720"/>
-        <w:rPr>
-          <w:u w:val="single"/>
-        </w:rPr>
-      </w:pPr>
-      <w:r>
-        <w:rPr>
-          <w:u w:val="single"/>
-        </w:rPr>
-        <w:t>Expected result:</w:t>
-      </w:r>
-    </w:p>
-    <w:p>
-      <w:pPr>
-        <w:ind w:left="720"/>
-      </w:pPr>
-      <w:r>
-        <w:tab/>
-      </w:r>
-      <w:r>
-        <w:t>Both queries should return similar result</w:t>
-      </w:r>
-    </w:p>
-    <w:p>
-      <w:pPr>
-        <w:ind w:left="720"/>
-        <w:rPr>
-          <w:u w:val="single"/>
-        </w:rPr>
-      </w:pPr>
-      <w:r>
-        <w:rPr>
-          <w:u w:val="single"/>
-        </w:rPr>
-        <w:t>Actual result:</w:t>
-      </w:r>
-    </w:p>
-    <w:p>
-      <w:pPr>
-        <w:ind w:left="720"/>
-      </w:pPr>
-      <w:r>
-        <w:tab/>
-      </w:r>
-      <w:r>
-        <w:t>0 returns status 418</w:t>
-      </w:r>
-    </w:p>
-    <w:p>
-      <w:pPr>
-        <w:ind w:left="720"/>
-      </w:pPr>
-      <w:r>
-        <w:tab/>
-        <w:t>18 returns status 200 and data of first page</w:t>
-      </w:r>
-    </w:p>
-    <w:p>
-      <w:pPr>
-        <w:pStyle w:val="a5"/>
-      </w:pPr>
-    </w:p>
-    <w:p>
-      <w:pPr>
-        <w:pStyle w:val="a5"/>
-        <w:numPr>
-          <w:ilvl w:val="0"/>
-          <w:numId w:val="2"/>
-        </w:numPr>
-        <w:rPr>
-          <w:b/>
-          <w:bCs/>
-        </w:rPr>
-      </w:pPr>
-      <w:r>
-        <w:rPr>
-          <w:b/>
-          <w:bCs/>
-        </w:rPr>
-        <w:t>Query of p</w:t>
-      </w:r>
-      <w:r>
-        <w:rPr>
-          <w:b/>
-          <w:bCs/>
-        </w:rPr>
-        <w:t>ages 7 and 8 return several hundred times slower than other pages</w:t>
-      </w:r>
-    </w:p>
-    <w:p>
-      <w:pPr>
-        <w:pStyle w:val="a5"/>
-      </w:pPr>
-      <w:r>
-        <w:t>Priority:</w:t>
-      </w:r>
-    </w:p>
-    <w:p>
-      <w:pPr>
-        <w:pStyle w:val="a5"/>
-      </w:pPr>
-      <w:r>
-        <w:tab/>
-      </w:r>
-      <w:r>
-        <w:rPr>
-          <w:b/>
-          <w:bCs/>
-        </w:rPr>
-        <w:t>High</w:t>
-      </w:r>
-      <w:r>
-        <w:t xml:space="preserve"> – </w:t>
-      </w:r>
-      <w:r>
-        <w:t xml:space="preserve">majorly </w:t>
-      </w:r>
-      <w:r>
-        <w:t xml:space="preserve">degrades the quality of the </w:t>
-      </w:r>
-      <w:r>
-        <w:t>server</w:t>
-      </w:r>
-    </w:p>
-    <w:p>
-      <w:pPr>
-        <w:rPr>
-          <w:u w:val="single"/>
-        </w:rPr>
-      </w:pPr>
-      <w:r>
-        <w:rPr>
-          <w:b/>
-          <w:bCs/>
-        </w:rPr>
-        <w:tab/>
-      </w:r>
-      <w:r>
-        <w:rPr>
-          <w:u w:val="single"/>
-        </w:rPr>
-        <w:t>Steps to reproduce:</w:t>
-      </w:r>
-    </w:p>
-    <w:p>
-      <w:pPr>
-        <w:pStyle w:val="a5"/>
-        <w:numPr>
-          <w:ilvl w:val="0"/>
-          <w:numId w:val="4"/>
-        </w:numPr>
-      </w:pPr>
-      <w:r>
-        <w:t>Query page 7 and page 8 and measure the time until the result is obtained</w:t>
-      </w:r>
-    </w:p>
-    <w:p>
-      <w:pPr>
-        <w:pStyle w:val="a5"/>
-        <w:numPr>
-          <w:ilvl w:val="0"/>
-          <w:numId w:val="4"/>
-        </w:numPr>
-      </w:pPr>
-      <w:r>
-        <w:t>Query any other page ex. 10</w:t>
-      </w:r>
-    </w:p>
-    <w:p>
-      <w:pPr>
-        <w:ind w:left="720"/>
-        <w:rPr>
-          <w:u w:val="single"/>
-        </w:rPr>
-      </w:pPr>
-      <w:r>
-        <w:rPr>
-          <w:u w:val="single"/>
-        </w:rPr>
-        <w:t>Expected result:</w:t>
-      </w:r>
-    </w:p>
-    <w:p>
-      <w:pPr>
-        <w:ind w:left="720"/>
-      </w:pPr>
-      <w:r>
-        <w:tab/>
-        <w:t xml:space="preserve">Execution time should be similar </w:t>
-      </w:r>
-    </w:p>
-    <w:p>
-      <w:pPr>
-        <w:ind w:left="720"/>
-        <w:rPr>
-          <w:u w:val="single"/>
-        </w:rPr>
-      </w:pPr>
-      <w:r>
-        <w:rPr>
-          <w:u w:val="single"/>
-        </w:rPr>
-        <w:t>Actual result:</w:t>
-      </w:r>
-    </w:p>
-    <w:p>
-      <w:pPr>
-        <w:ind w:left="1440"/>
-      </w:pPr>
-      <w:r>
-        <w:t>For 7 and 8 the result takes 2-4 seconds to obtain while other pages take several microseconds</w:t>
-      </w:r>
-    </w:p>
-    <w:p>
-      <w:pPr>
-        <w:ind w:left="1440"/>
-      </w:pPr>
-    </w:p>
-    <w:p>
-      <w:pPr>
-        <w:pStyle w:val="a5"/>
-        <w:numPr>
-          <w:ilvl w:val="0"/>
-          <w:numId w:val="2"/>
-        </w:numPr>
-        <w:rPr>
-          <w:b/>
-          <w:bCs/>
-        </w:rPr>
-      </w:pPr>
-      <w:r>
-        <w:rPr>
-          <w:b/>
-          <w:bCs/>
-        </w:rPr>
-        <w:t>POST request to given API returns unexpected status code when invoked</w:t>
-      </w:r>
-    </w:p>
-    <w:p>
-      <w:pPr>
-        <w:pStyle w:val="a5"/>
-      </w:pPr>
-      <w:r>
-        <w:lastRenderedPageBreak/>
-        <w:t>Priority:</w:t>
-      </w:r>
-    </w:p>
-    <w:p>
-      <w:pPr>
-        <w:pStyle w:val="a5"/>
-      </w:pPr>
-      <w:r>
-        <w:tab/>
-      </w:r>
-      <w:r>
-        <w:rPr>
-          <w:b/>
-          <w:bCs/>
-        </w:rPr>
-        <w:t>Low</w:t>
-      </w:r>
-      <w:r>
-        <w:t xml:space="preserve"> – this behavior is undocumented and might be unintended and hence prone to </w:t>
-      </w:r>
-    </w:p>
-    <w:p>
-      <w:pPr>
-        <w:pStyle w:val="a5"/>
-      </w:pPr>
-      <w:r>
-        <w:rPr>
-          <w:b/>
-          <w:bCs/>
-        </w:rPr>
-        <w:tab/>
-      </w:r>
-      <w:r>
-        <w:t>abuse</w:t>
-      </w:r>
-    </w:p>
-    <w:p>
-      <w:pPr>
-        <w:rPr>
-          <w:u w:val="single"/>
-        </w:rPr>
-      </w:pPr>
-      <w:r>
-        <w:rPr>
-          <w:b/>
-          <w:bCs/>
-        </w:rPr>
-        <w:tab/>
-      </w:r>
-      <w:r>
-        <w:rPr>
-          <w:u w:val="single"/>
-        </w:rPr>
-        <w:t>Steps to reproduce:</w:t>
-      </w:r>
-    </w:p>
-    <w:p>
-      <w:pPr>
-        <w:pStyle w:val="a5"/>
-        <w:numPr>
-          <w:ilvl w:val="0"/>
-          <w:numId w:val="4"/>
-        </w:numPr>
-      </w:pPr>
-      <w:r>
-        <w:t>Send post request to the API (</w:t>
-      </w:r>
+        <w:t>players?page</w:t>
+      </w:r>
+      <w:proofErr w:type="spellEnd"/>
       <w:r>
         <w:rPr>
           <w:rFonts w:ascii="Arial" w:hAnsi="Arial" w:cs="Arial"/>
           <w:color w:val="222222"/>
           <w:shd w:val="clear" w:color="auto" w:fill="FFFFFF"/>
         </w:rPr>
-        <w:t>POST localhost:8000/players?page=1) with correct auth credentials</w:t>
+        <w:t xml:space="preserve">=1) </w:t>
+      </w:r>
+      <w:r>
+        <w:rPr>
+          <w:rFonts w:ascii="Arial" w:hAnsi="Arial" w:cs="Arial"/>
+          <w:color w:val="222222"/>
+          <w:shd w:val="clear" w:color="auto" w:fill="FFFFFF"/>
+        </w:rPr>
+        <w:t>until any Name in the result is empty or 10 seconds have passed</w:t>
+      </w:r>
+    </w:p>
+    <w:p>
+      <w:pPr>
+        <w:ind w:left="720"/>
+        <w:rPr>
+          <w:u w:val="single"/>
+        </w:rPr>
+      </w:pPr>
+      <w:r>
+        <w:rPr>
+          <w:u w:val="single"/>
+        </w:rPr>
+        <w:t>Expected result:</w:t>
+      </w:r>
+    </w:p>
+    <w:p>
+      <w:pPr>
+        <w:ind w:left="720"/>
+      </w:pPr>
+      <w:r>
+        <w:lastRenderedPageBreak/>
+        <w:tab/>
+      </w:r>
+      <w:r>
+        <w:t>No empty Names were found</w:t>
+      </w:r>
+      <w:r>
+        <w:t xml:space="preserve"> and timeout was reached</w:t>
+      </w:r>
+    </w:p>
+    <w:p>
+      <w:pPr>
+        <w:ind w:left="720"/>
+        <w:rPr>
+          <w:u w:val="single"/>
+        </w:rPr>
+      </w:pPr>
+      <w:r>
+        <w:rPr>
+          <w:u w:val="single"/>
+        </w:rPr>
+        <w:t>Actual result:</w:t>
+      </w:r>
+    </w:p>
+    <w:p>
+      <w:pPr>
+        <w:ind w:left="720"/>
+      </w:pPr>
+      <w:r>
+        <w:tab/>
+      </w:r>
+      <w:r>
+        <w:t>Pretty quickly there will be an empty Name</w:t>
+      </w:r>
+    </w:p>
+    <w:p>
+      <w:pPr>
+        <w:pStyle w:val="a5"/>
+        <w:numPr>
+          <w:ilvl w:val="0"/>
+          <w:numId w:val="2"/>
+        </w:numPr>
+        <w:rPr>
+          <w:b/>
+          <w:bCs/>
+        </w:rPr>
+      </w:pPr>
+      <w:r>
+        <w:rPr>
+          <w:b/>
+          <w:bCs/>
+        </w:rPr>
+        <w:t xml:space="preserve">There is </w:t>
+      </w:r>
+      <w:r>
+        <w:rPr>
+          <w:b/>
+          <w:bCs/>
+        </w:rPr>
+        <w:t xml:space="preserve">a </w:t>
+      </w:r>
+      <w:r>
+        <w:rPr>
+          <w:b/>
+          <w:bCs/>
+        </w:rPr>
+        <w:t>missing ID number between each 2 pages</w:t>
+      </w:r>
+    </w:p>
+    <w:p>
+      <w:pPr>
+        <w:pStyle w:val="a5"/>
+      </w:pPr>
+      <w:r>
+        <w:rPr>
+          <w:u w:val="single"/>
+        </w:rPr>
+        <w:t>Priority</w:t>
+      </w:r>
+      <w:r>
+        <w:t>:</w:t>
+      </w:r>
+    </w:p>
+    <w:p>
+      <w:pPr>
+        <w:pStyle w:val="a5"/>
+        <w:ind w:firstLine="720"/>
+      </w:pPr>
+      <w:r>
+        <w:t xml:space="preserve"> </w:t>
+      </w:r>
+      <w:r>
+        <w:rPr>
+          <w:b/>
+          <w:bCs/>
+        </w:rPr>
+        <w:t>Low</w:t>
+      </w:r>
+      <w:r>
+        <w:t xml:space="preserve"> – user can fix it at relatively low cost</w:t>
+      </w:r>
+      <w:r>
+        <w:t xml:space="preserve"> but</w:t>
+      </w:r>
+      <w:r>
+        <w:t xml:space="preserve">, </w:t>
+      </w:r>
+      <w:r>
+        <w:t xml:space="preserve">this logic needs to be documented </w:t>
+      </w:r>
+      <w:r>
+        <w:t>if</w:t>
+      </w:r>
+    </w:p>
+    <w:p>
+      <w:pPr>
+        <w:pStyle w:val="a5"/>
+        <w:ind w:firstLine="720"/>
+      </w:pPr>
+      <w:r>
+        <w:t xml:space="preserve"> </w:t>
+      </w:r>
+      <w:proofErr w:type="gramStart"/>
+      <w:r>
+        <w:t>released</w:t>
+      </w:r>
+      <w:proofErr w:type="gramEnd"/>
+      <w:r>
+        <w:t xml:space="preserve"> </w:t>
+      </w:r>
+      <w:r>
+        <w:t>as is</w:t>
+      </w:r>
+    </w:p>
+    <w:p>
+      <w:pPr>
+        <w:rPr>
+          <w:u w:val="single"/>
+        </w:rPr>
+      </w:pPr>
+      <w:r>
+        <w:tab/>
+      </w:r>
+      <w:r>
+        <w:rPr>
+          <w:u w:val="single"/>
+        </w:rPr>
+        <w:t>Steps to reproduce:</w:t>
+      </w:r>
+    </w:p>
+    <w:p>
+      <w:pPr>
+        <w:pStyle w:val="a5"/>
+        <w:numPr>
+          <w:ilvl w:val="0"/>
+          <w:numId w:val="4"/>
+        </w:numPr>
+      </w:pPr>
+      <w:r>
+        <w:t>Query  a page and save the response</w:t>
+      </w:r>
+    </w:p>
+    <w:p>
+      <w:pPr>
+        <w:pStyle w:val="a5"/>
+        <w:numPr>
+          <w:ilvl w:val="0"/>
+          <w:numId w:val="4"/>
+        </w:numPr>
+      </w:pPr>
+      <w:r>
+        <w:t>Query page +1 and save the response</w:t>
+      </w:r>
+    </w:p>
+    <w:p>
+      <w:pPr>
+        <w:ind w:left="720"/>
+        <w:rPr>
+          <w:u w:val="single"/>
+        </w:rPr>
+      </w:pPr>
+      <w:r>
+        <w:rPr>
+          <w:u w:val="single"/>
+        </w:rPr>
+        <w:t>Expected result:</w:t>
+      </w:r>
+    </w:p>
+    <w:p>
+      <w:pPr>
+        <w:ind w:left="720"/>
+      </w:pPr>
+      <w:r>
+        <w:tab/>
+        <w:t>First ID in second response is larger by one than the last ID of first response</w:t>
+      </w:r>
+    </w:p>
+    <w:p>
+      <w:pPr>
+        <w:ind w:left="720"/>
+        <w:rPr>
+          <w:u w:val="single"/>
+        </w:rPr>
+      </w:pPr>
+      <w:r>
+        <w:rPr>
+          <w:u w:val="single"/>
+        </w:rPr>
+        <w:t>Actual result:</w:t>
+      </w:r>
+    </w:p>
+    <w:p>
+      <w:pPr>
+        <w:ind w:left="720"/>
+      </w:pPr>
+      <w:r>
+        <w:tab/>
+        <w:t>First ID in second response is larger by two than the last ID of first response</w:t>
+      </w:r>
+    </w:p>
+    <w:p/>
+    <w:p>
+      <w:pPr>
+        <w:pStyle w:val="a5"/>
+        <w:numPr>
+          <w:ilvl w:val="0"/>
+          <w:numId w:val="2"/>
+        </w:numPr>
+        <w:rPr>
+          <w:b/>
+          <w:bCs/>
+        </w:rPr>
+      </w:pPr>
+      <w:r>
+        <w:rPr>
+          <w:b/>
+          <w:bCs/>
+        </w:rPr>
+        <w:t>Players may have more than one ID</w:t>
+      </w:r>
+    </w:p>
+    <w:p>
+      <w:pPr>
+        <w:pStyle w:val="a5"/>
+        <w:rPr>
+          <w:u w:val="single"/>
+        </w:rPr>
+      </w:pPr>
+      <w:r>
+        <w:rPr>
+          <w:u w:val="single"/>
+        </w:rPr>
+        <w:t>Priority:</w:t>
+      </w:r>
+    </w:p>
+    <w:p>
+      <w:pPr>
+        <w:ind w:left="1440"/>
+      </w:pPr>
+      <w:r>
+        <w:rPr>
+          <w:b/>
+          <w:bCs/>
+        </w:rPr>
+        <w:t>Critical</w:t>
+      </w:r>
+      <w:r>
+        <w:t xml:space="preserve"> – no feasible workaround and it might break some logical manipulations with the results</w:t>
+      </w:r>
+    </w:p>
+    <w:p>
+      <w:pPr>
+        <w:rPr>
+          <w:u w:val="single"/>
+        </w:rPr>
+      </w:pPr>
+      <w:r>
+        <w:rPr>
+          <w:b/>
+          <w:bCs/>
+        </w:rPr>
+        <w:tab/>
+      </w:r>
+      <w:r>
+        <w:rPr>
+          <w:u w:val="single"/>
+        </w:rPr>
+        <w:t>Steps to reproduce:</w:t>
+      </w:r>
+    </w:p>
+    <w:p>
+      <w:pPr>
+        <w:pStyle w:val="a5"/>
+        <w:numPr>
+          <w:ilvl w:val="0"/>
+          <w:numId w:val="4"/>
+        </w:numPr>
+      </w:pPr>
+      <w:r>
+        <w:t>Do a reliable query  a page(because of bug1) and save the response</w:t>
+      </w:r>
+    </w:p>
+    <w:p>
+      <w:pPr>
+        <w:pStyle w:val="a5"/>
+        <w:numPr>
+          <w:ilvl w:val="0"/>
+          <w:numId w:val="4"/>
+        </w:numPr>
+      </w:pPr>
+      <w:r>
+        <w:t>Create new dictionary where Name is the key and value is list of IDs for this name according to the response</w:t>
+      </w:r>
+    </w:p>
+    <w:p>
+      <w:pPr>
+        <w:pStyle w:val="a5"/>
+        <w:numPr>
+          <w:ilvl w:val="0"/>
+          <w:numId w:val="4"/>
+        </w:numPr>
+      </w:pPr>
+      <w:r>
+        <w:t>Verify length of list for each key</w:t>
+      </w:r>
+    </w:p>
+    <w:p>
+      <w:pPr>
+        <w:ind w:left="720"/>
+        <w:rPr>
+          <w:u w:val="single"/>
+        </w:rPr>
+      </w:pPr>
+      <w:r>
+        <w:rPr>
+          <w:u w:val="single"/>
+        </w:rPr>
+        <w:t>Expected result:</w:t>
+      </w:r>
+    </w:p>
+    <w:p>
+      <w:pPr>
+        <w:ind w:left="720"/>
+      </w:pPr>
+      <w:r>
+        <w:tab/>
+        <w:t>All lists have one member</w:t>
+      </w:r>
+    </w:p>
+    <w:p>
+      <w:pPr>
+        <w:ind w:left="720"/>
+        <w:rPr>
+          <w:u w:val="single"/>
+        </w:rPr>
+      </w:pPr>
+      <w:r>
+        <w:rPr>
+          <w:u w:val="single"/>
+        </w:rPr>
+        <w:t>Actual result:</w:t>
+      </w:r>
+    </w:p>
+    <w:p>
+      <w:pPr>
+        <w:ind w:left="720"/>
+      </w:pPr>
+      <w:r>
+        <w:tab/>
+      </w:r>
+      <w:r>
+        <w:t>Some list have several members</w:t>
+      </w:r>
+    </w:p>
+    <w:p>
+      <w:pPr>
+        <w:pStyle w:val="a5"/>
+        <w:numPr>
+          <w:ilvl w:val="0"/>
+          <w:numId w:val="2"/>
+        </w:numPr>
+        <w:rPr>
+          <w:b/>
+          <w:bCs/>
+        </w:rPr>
+      </w:pPr>
+      <w:r>
+        <w:rPr>
+          <w:b/>
+          <w:bCs/>
+        </w:rPr>
+        <w:t xml:space="preserve">Server accepts partial </w:t>
+      </w:r>
+      <w:proofErr w:type="spellStart"/>
+      <w:r>
+        <w:rPr>
+          <w:b/>
+          <w:bCs/>
+        </w:rPr>
+        <w:t>auth</w:t>
+      </w:r>
+      <w:proofErr w:type="spellEnd"/>
+      <w:r>
+        <w:rPr>
+          <w:b/>
+          <w:bCs/>
+        </w:rPr>
+        <w:t>(only user or only password) as correct credentials</w:t>
+      </w:r>
+    </w:p>
+    <w:p>
+      <w:pPr>
+        <w:pStyle w:val="a5"/>
+        <w:rPr>
+          <w:u w:val="single"/>
+        </w:rPr>
+      </w:pPr>
+      <w:r>
+        <w:rPr>
+          <w:u w:val="single"/>
+        </w:rPr>
+        <w:t>Priority:</w:t>
+      </w:r>
+    </w:p>
+    <w:p>
+      <w:pPr>
+        <w:ind w:left="1440"/>
+      </w:pPr>
+      <w:r>
+        <w:rPr>
+          <w:b/>
+          <w:bCs/>
+        </w:rPr>
+        <w:t>Critical</w:t>
+      </w:r>
+      <w:r>
+        <w:t xml:space="preserve"> – security severely impacted</w:t>
+      </w:r>
+    </w:p>
+    <w:p>
+      <w:pPr>
+        <w:rPr>
+          <w:u w:val="single"/>
+        </w:rPr>
+      </w:pPr>
+      <w:r>
+        <w:rPr>
+          <w:b/>
+          <w:bCs/>
+        </w:rPr>
+        <w:tab/>
+      </w:r>
+      <w:r>
+        <w:rPr>
+          <w:u w:val="single"/>
+        </w:rPr>
+        <w:t>Steps to reproduce:</w:t>
+      </w:r>
+    </w:p>
+    <w:p>
+      <w:pPr>
+        <w:pStyle w:val="a5"/>
+        <w:numPr>
+          <w:ilvl w:val="0"/>
+          <w:numId w:val="4"/>
+        </w:numPr>
+      </w:pPr>
+      <w:r>
+        <w:lastRenderedPageBreak/>
+        <w:t xml:space="preserve">Send a query with valid page and syntax but only provide partially correct </w:t>
+      </w:r>
+      <w:proofErr w:type="spellStart"/>
+      <w:r>
+        <w:t>auth</w:t>
+      </w:r>
+      <w:proofErr w:type="spellEnd"/>
+      <w:r>
+        <w:t xml:space="preserve"> (only password is correct or only username is correct)</w:t>
+      </w:r>
+    </w:p>
+    <w:p>
+      <w:pPr>
+        <w:ind w:left="720"/>
+        <w:rPr>
+          <w:u w:val="single"/>
+        </w:rPr>
+      </w:pPr>
+      <w:r>
+        <w:rPr>
+          <w:u w:val="single"/>
+        </w:rPr>
+        <w:t>Expected result:</w:t>
+      </w:r>
+    </w:p>
+    <w:p>
+      <w:pPr>
+        <w:ind w:left="720"/>
+      </w:pPr>
+      <w:r>
+        <w:tab/>
+        <w:t>Status code 401 is returned</w:t>
+      </w:r>
+    </w:p>
+    <w:p>
+      <w:pPr>
+        <w:ind w:left="720"/>
+        <w:rPr>
+          <w:u w:val="single"/>
+        </w:rPr>
+      </w:pPr>
+      <w:r>
+        <w:rPr>
+          <w:u w:val="single"/>
+        </w:rPr>
+        <w:t>Actual result:</w:t>
+      </w:r>
+    </w:p>
+    <w:p>
+      <w:pPr>
+        <w:ind w:left="720"/>
+      </w:pPr>
+      <w:r>
+        <w:tab/>
+      </w:r>
+      <w:r>
+        <w:t>S</w:t>
+      </w:r>
+      <w:r>
+        <w:t>tatus code 200 is returned and page data is sent</w:t>
+      </w:r>
+    </w:p>
+    <w:p/>
+    <w:p>
+      <w:pPr>
+        <w:pStyle w:val="a5"/>
+        <w:numPr>
+          <w:ilvl w:val="0"/>
+          <w:numId w:val="2"/>
+        </w:numPr>
+        <w:rPr>
+          <w:b/>
+          <w:bCs/>
+        </w:rPr>
+      </w:pPr>
+      <w:r>
+        <w:rPr>
+          <w:b/>
+          <w:bCs/>
+        </w:rPr>
+        <w:t>Server give</w:t>
+      </w:r>
+      <w:r>
+        <w:rPr>
+          <w:b/>
+          <w:bCs/>
+        </w:rPr>
+        <w:t>s</w:t>
+      </w:r>
+      <w:r>
+        <w:rPr>
+          <w:b/>
+          <w:bCs/>
+        </w:rPr>
+        <w:t xml:space="preserve"> inconsistent response when queried about pages</w:t>
+      </w:r>
+      <w:r>
+        <w:rPr>
+          <w:b/>
+          <w:bCs/>
+        </w:rPr>
+        <w:t xml:space="preserve"> 0 and 18+</w:t>
+      </w:r>
+    </w:p>
+    <w:p>
+      <w:pPr>
+        <w:pStyle w:val="a5"/>
+        <w:rPr>
+          <w:u w:val="single"/>
+        </w:rPr>
+      </w:pPr>
+      <w:r>
+        <w:rPr>
+          <w:u w:val="single"/>
+        </w:rPr>
+        <w:t>Priority:</w:t>
+      </w:r>
+    </w:p>
+    <w:p>
+      <w:pPr>
+        <w:ind w:left="1440"/>
+      </w:pPr>
+      <w:r>
+        <w:rPr>
+          <w:b/>
+          <w:bCs/>
+        </w:rPr>
+        <w:t>Low</w:t>
+      </w:r>
+      <w:r>
+        <w:t xml:space="preserve"> – </w:t>
+      </w:r>
+      <w:r>
+        <w:t>might require additional documentation if released as is</w:t>
+      </w:r>
+    </w:p>
+    <w:p>
+      <w:pPr>
+        <w:rPr>
+          <w:u w:val="single"/>
+        </w:rPr>
+      </w:pPr>
+      <w:r>
+        <w:rPr>
+          <w:b/>
+          <w:bCs/>
+        </w:rPr>
+        <w:tab/>
+      </w:r>
+      <w:r>
+        <w:rPr>
+          <w:u w:val="single"/>
+        </w:rPr>
+        <w:t>Steps to reproduce:</w:t>
+      </w:r>
+    </w:p>
+    <w:p>
+      <w:pPr>
+        <w:pStyle w:val="a5"/>
+        <w:numPr>
+          <w:ilvl w:val="0"/>
+          <w:numId w:val="4"/>
+        </w:numPr>
+      </w:pPr>
+      <w:r>
+        <w:t xml:space="preserve">Send a query </w:t>
+      </w:r>
+      <w:r>
+        <w:t>for pages 0 and 18 which are out of bounds</w:t>
+      </w:r>
+    </w:p>
+    <w:p>
+      <w:pPr>
+        <w:ind w:left="720"/>
+        <w:rPr>
+          <w:u w:val="single"/>
+        </w:rPr>
+      </w:pPr>
+      <w:r>
+        <w:rPr>
+          <w:u w:val="single"/>
+        </w:rPr>
+        <w:t>Expected result:</w:t>
+      </w:r>
+    </w:p>
+    <w:p>
+      <w:pPr>
+        <w:ind w:left="720"/>
+      </w:pPr>
+      <w:r>
+        <w:tab/>
+      </w:r>
+      <w:r>
+        <w:t>Both queries should return similar result</w:t>
+      </w:r>
+    </w:p>
+    <w:p>
+      <w:pPr>
+        <w:ind w:left="720"/>
+        <w:rPr>
+          <w:u w:val="single"/>
+        </w:rPr>
+      </w:pPr>
+      <w:r>
+        <w:rPr>
+          <w:u w:val="single"/>
+        </w:rPr>
+        <w:t>Actual result:</w:t>
+      </w:r>
+    </w:p>
+    <w:p>
+      <w:pPr>
+        <w:ind w:left="720"/>
+      </w:pPr>
+      <w:r>
+        <w:tab/>
+      </w:r>
+      <w:r>
+        <w:t>0 returns status 418</w:t>
+      </w:r>
+    </w:p>
+    <w:p>
+      <w:pPr>
+        <w:ind w:left="720"/>
+      </w:pPr>
+      <w:r>
+        <w:tab/>
+        <w:t>18 returns status 200 and data of first page</w:t>
+      </w:r>
+    </w:p>
+    <w:p>
+      <w:pPr>
+        <w:pStyle w:val="a5"/>
+      </w:pPr>
+    </w:p>
+    <w:p>
+      <w:pPr>
+        <w:pStyle w:val="a5"/>
+        <w:numPr>
+          <w:ilvl w:val="0"/>
+          <w:numId w:val="2"/>
+        </w:numPr>
+        <w:rPr>
+          <w:b/>
+          <w:bCs/>
+        </w:rPr>
+      </w:pPr>
+      <w:r>
+        <w:rPr>
+          <w:b/>
+          <w:bCs/>
+        </w:rPr>
+        <w:t>Query of p</w:t>
+      </w:r>
+      <w:r>
+        <w:rPr>
+          <w:b/>
+          <w:bCs/>
+        </w:rPr>
+        <w:t>ages 7 and 8 return several hundred times slower than other pages</w:t>
+      </w:r>
+    </w:p>
+    <w:p>
+      <w:pPr>
+        <w:pStyle w:val="a5"/>
+      </w:pPr>
+      <w:r>
+        <w:t>Priority:</w:t>
+      </w:r>
+    </w:p>
+    <w:p>
+      <w:pPr>
+        <w:pStyle w:val="a5"/>
+      </w:pPr>
+      <w:r>
+        <w:tab/>
+      </w:r>
+      <w:r>
+        <w:rPr>
+          <w:b/>
+          <w:bCs/>
+        </w:rPr>
+        <w:t>High</w:t>
+      </w:r>
+      <w:r>
+        <w:t xml:space="preserve"> – </w:t>
+      </w:r>
+      <w:r>
+        <w:t xml:space="preserve">majorly </w:t>
+      </w:r>
+      <w:r>
+        <w:t xml:space="preserve">degrades the quality of the </w:t>
+      </w:r>
+      <w:r>
+        <w:t>server</w:t>
+      </w:r>
+    </w:p>
+    <w:p>
+      <w:pPr>
+        <w:rPr>
+          <w:u w:val="single"/>
+        </w:rPr>
+      </w:pPr>
+      <w:r>
+        <w:rPr>
+          <w:b/>
+          <w:bCs/>
+        </w:rPr>
+        <w:tab/>
+      </w:r>
+      <w:r>
+        <w:rPr>
+          <w:u w:val="single"/>
+        </w:rPr>
+        <w:t>Steps to reproduce:</w:t>
+      </w:r>
+    </w:p>
+    <w:p>
+      <w:pPr>
+        <w:pStyle w:val="a5"/>
+        <w:numPr>
+          <w:ilvl w:val="0"/>
+          <w:numId w:val="4"/>
+        </w:numPr>
+      </w:pPr>
+      <w:r>
+        <w:t>Query page 7 and page 8 and measure the time until the result is obtained</w:t>
+      </w:r>
+    </w:p>
+    <w:p>
+      <w:pPr>
+        <w:pStyle w:val="a5"/>
+        <w:numPr>
+          <w:ilvl w:val="0"/>
+          <w:numId w:val="4"/>
+        </w:numPr>
+      </w:pPr>
+      <w:r>
+        <w:t>Query any other page ex. 10</w:t>
+      </w:r>
+    </w:p>
+    <w:p>
+      <w:pPr>
+        <w:ind w:left="720"/>
+        <w:rPr>
+          <w:u w:val="single"/>
+        </w:rPr>
+      </w:pPr>
+      <w:r>
+        <w:rPr>
+          <w:u w:val="single"/>
+        </w:rPr>
+        <w:t>Expected result:</w:t>
+      </w:r>
+    </w:p>
+    <w:p>
+      <w:pPr>
+        <w:ind w:left="720"/>
+      </w:pPr>
+      <w:r>
+        <w:tab/>
+        <w:t xml:space="preserve">Execution time should be similar </w:t>
+      </w:r>
+    </w:p>
+    <w:p>
+      <w:pPr>
+        <w:ind w:left="720"/>
+        <w:rPr>
+          <w:u w:val="single"/>
+        </w:rPr>
+      </w:pPr>
+      <w:r>
+        <w:rPr>
+          <w:u w:val="single"/>
+        </w:rPr>
+        <w:t>Actual result:</w:t>
+      </w:r>
+    </w:p>
+    <w:p>
+      <w:pPr>
+        <w:ind w:left="1440"/>
+      </w:pPr>
+      <w:r>
+        <w:t>For 7 and 8 the result takes 2-4 seconds to obtain while other pages take several microseconds</w:t>
+      </w:r>
+    </w:p>
+    <w:p>
+      <w:pPr>
+        <w:ind w:left="1440"/>
+      </w:pPr>
+    </w:p>
+    <w:p>
+      <w:pPr>
+        <w:pStyle w:val="a5"/>
+        <w:numPr>
+          <w:ilvl w:val="0"/>
+          <w:numId w:val="2"/>
+        </w:numPr>
+        <w:rPr>
+          <w:b/>
+          <w:bCs/>
+        </w:rPr>
+      </w:pPr>
+      <w:r>
+        <w:rPr>
+          <w:b/>
+          <w:bCs/>
+        </w:rPr>
+        <w:t>POST request to given API returns unexpected status code when invoked</w:t>
+      </w:r>
+    </w:p>
+    <w:p>
+      <w:pPr>
+        <w:pStyle w:val="a5"/>
+      </w:pPr>
+      <w:r>
+        <w:lastRenderedPageBreak/>
+        <w:t>Priority:</w:t>
+      </w:r>
+    </w:p>
+    <w:p>
+      <w:pPr>
+        <w:pStyle w:val="a5"/>
+      </w:pPr>
+      <w:r>
+        <w:tab/>
+      </w:r>
+      <w:r>
+        <w:rPr>
+          <w:b/>
+          <w:bCs/>
+        </w:rPr>
+        <w:t>Low</w:t>
+      </w:r>
+      <w:r>
+        <w:t xml:space="preserve"> – this behavior is undocumented and might be unintended and hence prone to </w:t>
+      </w:r>
+    </w:p>
+    <w:p>
+      <w:pPr>
+        <w:pStyle w:val="a5"/>
+      </w:pPr>
+      <w:r>
+        <w:rPr>
+          <w:b/>
+          <w:bCs/>
+        </w:rPr>
+        <w:tab/>
+      </w:r>
+      <w:proofErr w:type="gramStart"/>
+      <w:r>
+        <w:t>abuse</w:t>
+      </w:r>
+      <w:proofErr w:type="gramEnd"/>
+    </w:p>
+    <w:p>
+      <w:pPr>
+        <w:rPr>
+          <w:u w:val="single"/>
+        </w:rPr>
+      </w:pPr>
+      <w:r>
+        <w:rPr>
+          <w:b/>
+          <w:bCs/>
+        </w:rPr>
+        <w:tab/>
+      </w:r>
+      <w:r>
+        <w:rPr>
+          <w:u w:val="single"/>
+        </w:rPr>
+        <w:t>Steps to reproduce:</w:t>
+      </w:r>
+    </w:p>
+    <w:p>
+      <w:pPr>
+        <w:pStyle w:val="a5"/>
+        <w:numPr>
+          <w:ilvl w:val="0"/>
+          <w:numId w:val="4"/>
+        </w:numPr>
+      </w:pPr>
+      <w:r>
+        <w:t>Send post request to the API (</w:t>
+      </w:r>
+      <w:r>
+        <w:rPr>
+          <w:rFonts w:ascii="Arial" w:hAnsi="Arial" w:cs="Arial"/>
+          <w:color w:val="222222"/>
+          <w:shd w:val="clear" w:color="auto" w:fill="FFFFFF"/>
+        </w:rPr>
+        <w:t>POST localhost:8000/</w:t>
+      </w:r>
+      <w:proofErr w:type="spellStart"/>
+      <w:r>
+        <w:rPr>
+          <w:rFonts w:ascii="Arial" w:hAnsi="Arial" w:cs="Arial"/>
+          <w:color w:val="222222"/>
+          <w:shd w:val="clear" w:color="auto" w:fill="FFFFFF"/>
+        </w:rPr>
+        <w:t>players?page</w:t>
+      </w:r>
+      <w:proofErr w:type="spellEnd"/>
+      <w:r>
+        <w:rPr>
+          <w:rFonts w:ascii="Arial" w:hAnsi="Arial" w:cs="Arial"/>
+          <w:color w:val="222222"/>
+          <w:shd w:val="clear" w:color="auto" w:fill="FFFFFF"/>
+        </w:rPr>
+        <w:t xml:space="preserve">=1) with correct </w:t>
+      </w:r>
+      <w:proofErr w:type="spellStart"/>
+      <w:r>
+        <w:rPr>
+          <w:rFonts w:ascii="Arial" w:hAnsi="Arial" w:cs="Arial"/>
+          <w:color w:val="222222"/>
+          <w:shd w:val="clear" w:color="auto" w:fill="FFFFFF"/>
+        </w:rPr>
+        <w:t>auth</w:t>
+      </w:r>
+      <w:proofErr w:type="spellEnd"/>
+      <w:r>
+        <w:rPr>
+          <w:rFonts w:ascii="Arial" w:hAnsi="Arial" w:cs="Arial"/>
+          <w:color w:val="222222"/>
+          <w:shd w:val="clear" w:color="auto" w:fill="FFFFFF"/>
+        </w:rPr>
+        <w:t xml:space="preserve"> credentials</w:t>
       </w:r>
     </w:p>
     <w:p>
@@ -1468,8 +1588,12 @@
       </w:pPr>
       <w:r>
         <w:tab/>
+      </w:r>
+      <w:proofErr w:type="gramStart"/>
+      <w:r>
         <w:t>allowed</w:t>
       </w:r>
+      <w:proofErr w:type="gramEnd"/>
     </w:p>
     <w:p>
       <w:pPr>
@@ -1491,6 +1615,154 @@
       </w:pPr>
       <w:r>
         <w:t>200 is returned</w:t>
+      </w:r>
+    </w:p>
+    <w:p/>
+    <w:p>
+      <w:pPr>
+        <w:pStyle w:val="a5"/>
+        <w:numPr>
+          <w:ilvl w:val="0"/>
+          <w:numId w:val="2"/>
+        </w:numPr>
+        <w:rPr>
+          <w:b/>
+          <w:bCs/>
+        </w:rPr>
+      </w:pPr>
+      <w:r>
+        <w:rPr>
+          <w:b/>
+          <w:bCs/>
+        </w:rPr>
+        <w:t>Server crashes wh</w:t>
+      </w:r>
+      <w:r>
+        <w:rPr>
+          <w:b/>
+          <w:bCs/>
+        </w:rPr>
+        <w:t xml:space="preserve">en receives two queries to </w:t>
+      </w:r>
+      <w:r>
+        <w:rPr>
+          <w:b/>
+          <w:bCs/>
+        </w:rPr>
+        <w:t>in parallel</w:t>
+      </w:r>
+    </w:p>
+    <w:p>
+      <w:pPr>
+        <w:pStyle w:val="a5"/>
+      </w:pPr>
+      <w:r>
+        <w:t>Priority:</w:t>
+      </w:r>
+    </w:p>
+    <w:p>
+      <w:pPr>
+        <w:pStyle w:val="a5"/>
+      </w:pPr>
+      <w:r>
+        <w:tab/>
+      </w:r>
+      <w:r>
+        <w:rPr>
+          <w:b/>
+          <w:bCs/>
+        </w:rPr>
+        <w:t>Critical</w:t>
+      </w:r>
+      <w:r>
+        <w:t xml:space="preserve"> – </w:t>
+      </w:r>
+      <w:r>
+        <w:t>server is unusable in multiuser environment</w:t>
+      </w:r>
+    </w:p>
+    <w:p>
+      <w:pPr>
+        <w:rPr>
+          <w:u w:val="single"/>
+        </w:rPr>
+      </w:pPr>
+      <w:r>
+        <w:rPr>
+          <w:b/>
+          <w:bCs/>
+        </w:rPr>
+        <w:tab/>
+      </w:r>
+      <w:r>
+        <w:rPr>
+          <w:u w:val="single"/>
+        </w:rPr>
+        <w:t>Steps to reproduce:</w:t>
+      </w:r>
+    </w:p>
+    <w:p>
+      <w:pPr>
+        <w:pStyle w:val="a5"/>
+        <w:numPr>
+          <w:ilvl w:val="0"/>
+          <w:numId w:val="4"/>
+        </w:numPr>
+        <w:rPr>
+          <w:u w:val="single"/>
+        </w:rPr>
+      </w:pPr>
+      <w:bookmarkStart w:id="0" w:name="_GoBack"/>
+      <w:bookmarkEnd w:id="0"/>
+      <w:r>
+        <w:t xml:space="preserve">Start two threads that perform query </w:t>
+      </w:r>
+    </w:p>
+    <w:p>
+      <w:pPr>
+        <w:pStyle w:val="a5"/>
+        <w:rPr>
+          <w:u w:val="single"/>
+        </w:rPr>
+      </w:pPr>
+      <w:r>
+        <w:rPr>
+          <w:u w:val="single"/>
+        </w:rPr>
+        <w:t>Expected result:</w:t>
+      </w:r>
+    </w:p>
+    <w:p>
+      <w:pPr>
+        <w:ind w:left="720"/>
+      </w:pPr>
+      <w:r>
+        <w:tab/>
+      </w:r>
+      <w:r>
+        <w:t>Data is returned in both threads</w:t>
+      </w:r>
+    </w:p>
+    <w:p>
+      <w:pPr>
+        <w:ind w:left="720"/>
+        <w:rPr>
+          <w:u w:val="single"/>
+        </w:rPr>
+      </w:pPr>
+      <w:r>
+        <w:rPr>
+          <w:u w:val="single"/>
+        </w:rPr>
+        <w:t>Actual result:</w:t>
+      </w:r>
+    </w:p>
+    <w:p>
+      <w:pPr>
+        <w:ind w:left="1440"/>
+      </w:pPr>
+      <w:r>
+        <w:t>Server crashes</w:t>
       </w:r>
     </w:p>
     <w:p/>

</xml_diff>

<commit_message>
added tests and bugs
</commit_message>
<xml_diff>
--- a/Test report.docx
+++ b/Test report.docx
@@ -4,16 +4,24 @@
   <w:body>
     <w:p>
       <w:pPr>
-        <w:pStyle w:val="a3"/>
+        <w:pStyle w:val="Title"/>
         <w:rPr>
           <w:shd w:val="clear" w:color="auto" w:fill="FFFFFF"/>
         </w:rPr>
       </w:pPr>
+      <w:proofErr w:type="spellStart"/>
       <w:r>
         <w:rPr>
           <w:shd w:val="clear" w:color="auto" w:fill="FFFFFF"/>
         </w:rPr>
-        <w:t>Twistlock – Test Report</w:t>
+        <w:t>Twistlock</w:t>
+      </w:r>
+      <w:proofErr w:type="spellEnd"/>
+      <w:r>
+        <w:rPr>
+          <w:shd w:val="clear" w:color="auto" w:fill="FFFFFF"/>
+        </w:rPr>
+        <w:t xml:space="preserve"> – Test Report</w:t>
       </w:r>
     </w:p>
     <w:p/>
@@ -24,7 +32,7 @@
     </w:p>
     <w:p>
       <w:pPr>
-        <w:pStyle w:val="a5"/>
+        <w:pStyle w:val="ListParagraph"/>
         <w:numPr>
           <w:ilvl w:val="0"/>
           <w:numId w:val="1"/>
@@ -45,7 +53,7 @@
     </w:p>
     <w:p>
       <w:pPr>
-        <w:pStyle w:val="a5"/>
+        <w:pStyle w:val="ListParagraph"/>
         <w:numPr>
           <w:ilvl w:val="1"/>
           <w:numId w:val="1"/>
@@ -57,7 +65,7 @@
     </w:p>
     <w:p>
       <w:pPr>
-        <w:pStyle w:val="a5"/>
+        <w:pStyle w:val="ListParagraph"/>
         <w:numPr>
           <w:ilvl w:val="0"/>
           <w:numId w:val="1"/>
@@ -75,7 +83,7 @@
     </w:p>
     <w:p>
       <w:pPr>
-        <w:pStyle w:val="a5"/>
+        <w:pStyle w:val="ListParagraph"/>
         <w:numPr>
           <w:ilvl w:val="1"/>
           <w:numId w:val="1"/>
@@ -102,7 +110,7 @@
     </w:p>
     <w:p>
       <w:pPr>
-        <w:pStyle w:val="a5"/>
+        <w:pStyle w:val="ListParagraph"/>
         <w:numPr>
           <w:ilvl w:val="1"/>
           <w:numId w:val="1"/>
@@ -117,7 +125,7 @@
     </w:p>
     <w:p>
       <w:pPr>
-        <w:pStyle w:val="a5"/>
+        <w:pStyle w:val="ListParagraph"/>
         <w:numPr>
           <w:ilvl w:val="1"/>
           <w:numId w:val="1"/>
@@ -132,7 +140,7 @@
     </w:p>
     <w:p>
       <w:pPr>
-        <w:pStyle w:val="a5"/>
+        <w:pStyle w:val="ListParagraph"/>
         <w:numPr>
           <w:ilvl w:val="1"/>
           <w:numId w:val="1"/>
@@ -147,7 +155,7 @@
     </w:p>
     <w:p>
       <w:pPr>
-        <w:pStyle w:val="a5"/>
+        <w:pStyle w:val="ListParagraph"/>
         <w:numPr>
           <w:ilvl w:val="1"/>
           <w:numId w:val="1"/>
@@ -159,15 +167,13 @@
       <w:r>
         <w:t>Queries from multiple</w:t>
       </w:r>
-      <w:bookmarkStart w:id="0" w:name="_GoBack"/>
-      <w:bookmarkEnd w:id="0"/>
       <w:r>
         <w:t xml:space="preserve"> clients</w:t>
       </w:r>
     </w:p>
     <w:p>
       <w:pPr>
-        <w:pStyle w:val="a5"/>
+        <w:pStyle w:val="ListParagraph"/>
         <w:numPr>
           <w:ilvl w:val="0"/>
           <w:numId w:val="1"/>
@@ -185,7 +191,7 @@
     </w:p>
     <w:p>
       <w:pPr>
-        <w:pStyle w:val="a5"/>
+        <w:pStyle w:val="ListParagraph"/>
         <w:numPr>
           <w:ilvl w:val="1"/>
           <w:numId w:val="1"/>
@@ -195,12 +201,20 @@
         </w:rPr>
       </w:pPr>
       <w:r>
-        <w:t>Check correct consistent response for invalid input (bad api name, bad page, bad password, bad username, bad format value in page, bad port)</w:t>
-      </w:r>
-    </w:p>
-    <w:p>
-      <w:pPr>
-        <w:pStyle w:val="a5"/>
+        <w:t xml:space="preserve">Check correct consistent response for invalid input (bad </w:t>
+      </w:r>
+      <w:proofErr w:type="spellStart"/>
+      <w:r>
+        <w:t>api</w:t>
+      </w:r>
+      <w:proofErr w:type="spellEnd"/>
+      <w:r>
+        <w:t xml:space="preserve"> name, bad page, bad password, bad username, bad format value in page, bad port)</w:t>
+      </w:r>
+    </w:p>
+    <w:p>
+      <w:pPr>
+        <w:pStyle w:val="ListParagraph"/>
         <w:numPr>
           <w:ilvl w:val="1"/>
           <w:numId w:val="1"/>
@@ -215,7 +229,7 @@
     </w:p>
     <w:p>
       <w:pPr>
-        <w:pStyle w:val="a5"/>
+        <w:pStyle w:val="ListParagraph"/>
         <w:numPr>
           <w:ilvl w:val="1"/>
           <w:numId w:val="1"/>
@@ -230,7 +244,7 @@
     </w:p>
     <w:p>
       <w:pPr>
-        <w:pStyle w:val="a5"/>
+        <w:pStyle w:val="ListParagraph"/>
         <w:numPr>
           <w:ilvl w:val="1"/>
           <w:numId w:val="1"/>
@@ -240,12 +254,20 @@
         </w:rPr>
       </w:pPr>
       <w:r>
-        <w:t>Check that empty auth query fails with correct response code</w:t>
-      </w:r>
-    </w:p>
-    <w:p>
-      <w:pPr>
-        <w:pStyle w:val="a5"/>
+        <w:t xml:space="preserve">Check that empty </w:t>
+      </w:r>
+      <w:proofErr w:type="spellStart"/>
+      <w:r>
+        <w:t>auth</w:t>
+      </w:r>
+      <w:proofErr w:type="spellEnd"/>
+      <w:r>
+        <w:t xml:space="preserve"> query fails with correct response code</w:t>
+      </w:r>
+    </w:p>
+    <w:p>
+      <w:pPr>
+        <w:pStyle w:val="ListParagraph"/>
         <w:numPr>
           <w:ilvl w:val="1"/>
           <w:numId w:val="1"/>
@@ -255,12 +277,20 @@
         </w:rPr>
       </w:pPr>
       <w:r>
-        <w:t>Check POST api is not allowed</w:t>
-      </w:r>
-    </w:p>
-    <w:p>
-      <w:pPr>
-        <w:pStyle w:val="a5"/>
+        <w:t xml:space="preserve">Check POST </w:t>
+      </w:r>
+      <w:proofErr w:type="spellStart"/>
+      <w:r>
+        <w:t>api</w:t>
+      </w:r>
+      <w:proofErr w:type="spellEnd"/>
+      <w:r>
+        <w:t xml:space="preserve"> is not allowed</w:t>
+      </w:r>
+    </w:p>
+    <w:p>
+      <w:pPr>
+        <w:pStyle w:val="ListParagraph"/>
         <w:numPr>
           <w:ilvl w:val="0"/>
           <w:numId w:val="1"/>
@@ -278,7 +308,7 @@
     </w:p>
     <w:p>
       <w:pPr>
-        <w:pStyle w:val="a5"/>
+        <w:pStyle w:val="ListParagraph"/>
         <w:numPr>
           <w:ilvl w:val="1"/>
           <w:numId w:val="1"/>
@@ -293,7 +323,7 @@
     </w:p>
     <w:p>
       <w:pPr>
-        <w:pStyle w:val="a5"/>
+        <w:pStyle w:val="ListParagraph"/>
         <w:numPr>
           <w:ilvl w:val="0"/>
           <w:numId w:val="1"/>
@@ -311,7 +341,7 @@
     </w:p>
     <w:p>
       <w:pPr>
-        <w:pStyle w:val="a5"/>
+        <w:pStyle w:val="ListParagraph"/>
         <w:numPr>
           <w:ilvl w:val="1"/>
           <w:numId w:val="1"/>
@@ -326,7 +356,7 @@
     </w:p>
     <w:p>
       <w:pPr>
-        <w:pStyle w:val="a5"/>
+        <w:pStyle w:val="ListParagraph"/>
         <w:numPr>
           <w:ilvl w:val="1"/>
           <w:numId w:val="1"/>
@@ -341,7 +371,7 @@
     </w:p>
     <w:p>
       <w:pPr>
-        <w:pStyle w:val="a5"/>
+        <w:pStyle w:val="ListParagraph"/>
         <w:numPr>
           <w:ilvl w:val="0"/>
           <w:numId w:val="1"/>
@@ -359,7 +389,7 @@
     </w:p>
     <w:p>
       <w:pPr>
-        <w:pStyle w:val="a5"/>
+        <w:pStyle w:val="ListParagraph"/>
         <w:numPr>
           <w:ilvl w:val="1"/>
           <w:numId w:val="1"/>
@@ -377,7 +407,7 @@
     </w:p>
     <w:p>
       <w:pPr>
-        <w:pStyle w:val="a5"/>
+        <w:pStyle w:val="ListParagraph"/>
         <w:ind w:left="1440"/>
         <w:rPr>
           <w:u w:val="single"/>
@@ -386,7 +416,7 @@
     </w:p>
     <w:p>
       <w:pPr>
-        <w:pStyle w:val="a5"/>
+        <w:pStyle w:val="ListParagraph"/>
         <w:rPr>
           <w:u w:val="single"/>
         </w:rPr>
@@ -407,12 +437,20 @@
         <w:t>s</w:t>
       </w:r>
       <w:r>
-        <w:t>: have a working setup with twtask already running</w:t>
-      </w:r>
-    </w:p>
-    <w:p>
-      <w:pPr>
-        <w:pStyle w:val="a5"/>
+        <w:t xml:space="preserve">: have a working setup with </w:t>
+      </w:r>
+      <w:proofErr w:type="spellStart"/>
+      <w:r>
+        <w:t>twtask</w:t>
+      </w:r>
+      <w:proofErr w:type="spellEnd"/>
+      <w:r>
+        <w:t xml:space="preserve"> already running</w:t>
+      </w:r>
+    </w:p>
+    <w:p>
+      <w:pPr>
+        <w:pStyle w:val="ListParagraph"/>
         <w:numPr>
           <w:ilvl w:val="0"/>
           <w:numId w:val="2"/>
@@ -432,7 +470,7 @@
     </w:p>
     <w:p>
       <w:pPr>
-        <w:pStyle w:val="a5"/>
+        <w:pStyle w:val="ListParagraph"/>
       </w:pPr>
       <w:r>
         <w:rPr>
@@ -452,7 +490,7 @@
     </w:p>
     <w:p>
       <w:pPr>
-        <w:pStyle w:val="a5"/>
+        <w:pStyle w:val="ListParagraph"/>
         <w:ind w:firstLine="720"/>
       </w:pPr>
       <w:r>
@@ -476,7 +514,7 @@
     </w:p>
     <w:p>
       <w:pPr>
-        <w:pStyle w:val="a5"/>
+        <w:pStyle w:val="ListParagraph"/>
         <w:numPr>
           <w:ilvl w:val="1"/>
           <w:numId w:val="2"/>
@@ -491,970 +529,1068 @@
           <w:color w:val="222222"/>
           <w:shd w:val="clear" w:color="auto" w:fill="FFFFFF"/>
         </w:rPr>
-        <w:t xml:space="preserve">GET localhost:8000/players?page=1) </w:t>
-      </w:r>
+        <w:t>GET localhost:8000/</w:t>
+      </w:r>
+      <w:proofErr w:type="spellStart"/>
       <w:r>
         <w:rPr>
           <w:rFonts w:ascii="Arial" w:hAnsi="Arial" w:cs="Arial"/>
           <w:color w:val="222222"/>
           <w:shd w:val="clear" w:color="auto" w:fill="FFFFFF"/>
         </w:rPr>
-        <w:t>until any Name in the result is empty or 10 seconds have passed</w:t>
-      </w:r>
-    </w:p>
-    <w:p>
-      <w:pPr>
-        <w:ind w:left="720"/>
-        <w:rPr>
-          <w:u w:val="single"/>
-        </w:rPr>
-      </w:pPr>
-      <w:r>
-        <w:rPr>
-          <w:u w:val="single"/>
-        </w:rPr>
-        <w:lastRenderedPageBreak/>
-        <w:t>Expected result:</w:t>
-      </w:r>
-    </w:p>
-    <w:p>
-      <w:pPr>
-        <w:ind w:left="720"/>
-      </w:pPr>
-      <w:r>
-        <w:tab/>
-      </w:r>
-      <w:r>
-        <w:t>No empty Names were found</w:t>
-      </w:r>
-      <w:r>
-        <w:t xml:space="preserve"> and timeout was reached</w:t>
-      </w:r>
-    </w:p>
-    <w:p>
-      <w:pPr>
-        <w:ind w:left="720"/>
-        <w:rPr>
-          <w:u w:val="single"/>
-        </w:rPr>
-      </w:pPr>
-      <w:r>
-        <w:rPr>
-          <w:u w:val="single"/>
-        </w:rPr>
-        <w:t>Actual result:</w:t>
-      </w:r>
-    </w:p>
-    <w:p>
-      <w:pPr>
-        <w:ind w:left="720"/>
-      </w:pPr>
-      <w:r>
-        <w:tab/>
-      </w:r>
-      <w:r>
-        <w:t>Pretty quickly there will be an empty Name</w:t>
-      </w:r>
-    </w:p>
-    <w:p>
-      <w:pPr>
-        <w:pStyle w:val="a5"/>
-        <w:numPr>
-          <w:ilvl w:val="0"/>
-          <w:numId w:val="2"/>
-        </w:numPr>
-        <w:rPr>
-          <w:b/>
-          <w:bCs/>
-        </w:rPr>
-      </w:pPr>
-      <w:r>
-        <w:rPr>
-          <w:b/>
-          <w:bCs/>
-        </w:rPr>
-        <w:t xml:space="preserve">There is </w:t>
-      </w:r>
-      <w:r>
-        <w:rPr>
-          <w:b/>
-          <w:bCs/>
-        </w:rPr>
-        <w:t xml:space="preserve">a </w:t>
-      </w:r>
-      <w:r>
-        <w:rPr>
-          <w:b/>
-          <w:bCs/>
-        </w:rPr>
-        <w:t>missing ID number between each 2 pages</w:t>
-      </w:r>
-    </w:p>
-    <w:p>
-      <w:pPr>
-        <w:pStyle w:val="a5"/>
-      </w:pPr>
-      <w:r>
-        <w:rPr>
-          <w:u w:val="single"/>
-        </w:rPr>
-        <w:t>Priority</w:t>
-      </w:r>
-      <w:r>
-        <w:t>:</w:t>
-      </w:r>
-    </w:p>
-    <w:p>
-      <w:pPr>
-        <w:pStyle w:val="a5"/>
-        <w:ind w:firstLine="720"/>
-      </w:pPr>
-      <w:r>
-        <w:t xml:space="preserve"> </w:t>
-      </w:r>
-      <w:r>
-        <w:rPr>
-          <w:b/>
-          <w:bCs/>
-        </w:rPr>
-        <w:t>Low</w:t>
-      </w:r>
-      <w:r>
-        <w:t xml:space="preserve"> – user can fix it at relatively low cost</w:t>
-      </w:r>
-      <w:r>
-        <w:t xml:space="preserve"> but</w:t>
-      </w:r>
-      <w:r>
-        <w:t xml:space="preserve">, </w:t>
-      </w:r>
-      <w:r>
-        <w:t xml:space="preserve">this logic needs to be documented </w:t>
-      </w:r>
-      <w:r>
-        <w:t>if</w:t>
-      </w:r>
-    </w:p>
-    <w:p>
-      <w:pPr>
-        <w:pStyle w:val="a5"/>
-        <w:ind w:firstLine="720"/>
-      </w:pPr>
-      <w:r>
-        <w:t xml:space="preserve"> </w:t>
-      </w:r>
-      <w:r>
-        <w:t>released</w:t>
-      </w:r>
-      <w:r>
-        <w:t xml:space="preserve"> </w:t>
-      </w:r>
-      <w:r>
-        <w:t>as is</w:t>
-      </w:r>
-    </w:p>
-    <w:p>
-      <w:pPr>
-        <w:rPr>
-          <w:u w:val="single"/>
-        </w:rPr>
-      </w:pPr>
-      <w:r>
-        <w:tab/>
-      </w:r>
-      <w:r>
-        <w:rPr>
-          <w:u w:val="single"/>
-        </w:rPr>
-        <w:t>Steps to reproduce:</w:t>
-      </w:r>
-    </w:p>
-    <w:p>
-      <w:pPr>
-        <w:pStyle w:val="a5"/>
-        <w:numPr>
-          <w:ilvl w:val="0"/>
-          <w:numId w:val="4"/>
-        </w:numPr>
-      </w:pPr>
-      <w:r>
-        <w:t>Query  a page and save the response</w:t>
-      </w:r>
-    </w:p>
-    <w:p>
-      <w:pPr>
-        <w:pStyle w:val="a5"/>
-        <w:numPr>
-          <w:ilvl w:val="0"/>
-          <w:numId w:val="4"/>
-        </w:numPr>
-      </w:pPr>
-      <w:r>
-        <w:t>Query page +1 and save the response</w:t>
-      </w:r>
-    </w:p>
-    <w:p>
-      <w:pPr>
-        <w:ind w:left="720"/>
-        <w:rPr>
-          <w:u w:val="single"/>
-        </w:rPr>
-      </w:pPr>
-      <w:r>
-        <w:rPr>
-          <w:u w:val="single"/>
-        </w:rPr>
-        <w:t>Expected result:</w:t>
-      </w:r>
-    </w:p>
-    <w:p>
-      <w:pPr>
-        <w:ind w:left="720"/>
-      </w:pPr>
-      <w:r>
-        <w:tab/>
-        <w:t>First ID in second response is larger by one than the last ID of first response</w:t>
-      </w:r>
-    </w:p>
-    <w:p>
-      <w:pPr>
-        <w:ind w:left="720"/>
-        <w:rPr>
-          <w:u w:val="single"/>
-        </w:rPr>
-      </w:pPr>
-      <w:r>
-        <w:rPr>
-          <w:u w:val="single"/>
-        </w:rPr>
-        <w:t>Actual result:</w:t>
-      </w:r>
-    </w:p>
-    <w:p>
-      <w:pPr>
-        <w:ind w:left="720"/>
-      </w:pPr>
-      <w:r>
-        <w:tab/>
-        <w:t>First ID in second response is larger by two than the last ID of first response</w:t>
-      </w:r>
-    </w:p>
-    <w:p/>
-    <w:p>
-      <w:pPr>
-        <w:pStyle w:val="a5"/>
-        <w:numPr>
-          <w:ilvl w:val="0"/>
-          <w:numId w:val="2"/>
-        </w:numPr>
-        <w:rPr>
-          <w:b/>
-          <w:bCs/>
-        </w:rPr>
-      </w:pPr>
-      <w:r>
-        <w:rPr>
-          <w:b/>
-          <w:bCs/>
-        </w:rPr>
-        <w:t>Players may have more than one ID</w:t>
-      </w:r>
-    </w:p>
-    <w:p>
-      <w:pPr>
-        <w:pStyle w:val="a5"/>
-        <w:rPr>
-          <w:u w:val="single"/>
-        </w:rPr>
-      </w:pPr>
-      <w:r>
-        <w:rPr>
-          <w:u w:val="single"/>
-        </w:rPr>
-        <w:t>Priority:</w:t>
-      </w:r>
-    </w:p>
-    <w:p>
-      <w:pPr>
-        <w:ind w:left="1440"/>
-      </w:pPr>
-      <w:r>
-        <w:rPr>
-          <w:b/>
-          <w:bCs/>
-        </w:rPr>
-        <w:t>Critical</w:t>
-      </w:r>
-      <w:r>
-        <w:t xml:space="preserve"> – no feasible workaround and it might break some logical manipulations with the results</w:t>
-      </w:r>
-    </w:p>
-    <w:p>
-      <w:pPr>
-        <w:rPr>
-          <w:u w:val="single"/>
-        </w:rPr>
-      </w:pPr>
-      <w:r>
-        <w:rPr>
-          <w:b/>
-          <w:bCs/>
-        </w:rPr>
-        <w:tab/>
-      </w:r>
-      <w:r>
-        <w:rPr>
-          <w:u w:val="single"/>
-        </w:rPr>
-        <w:t>Steps to reproduce:</w:t>
-      </w:r>
-    </w:p>
-    <w:p>
-      <w:pPr>
-        <w:pStyle w:val="a5"/>
-        <w:numPr>
-          <w:ilvl w:val="0"/>
-          <w:numId w:val="4"/>
-        </w:numPr>
-      </w:pPr>
-      <w:r>
-        <w:t>Do a reliable query  a page(because of bug1) and save the response</w:t>
-      </w:r>
-    </w:p>
-    <w:p>
-      <w:pPr>
-        <w:pStyle w:val="a5"/>
-        <w:numPr>
-          <w:ilvl w:val="0"/>
-          <w:numId w:val="4"/>
-        </w:numPr>
-      </w:pPr>
-      <w:r>
-        <w:t>Create new dictionary where Name is the key and value is list of IDs for this name according to the response</w:t>
-      </w:r>
-    </w:p>
-    <w:p>
-      <w:pPr>
-        <w:pStyle w:val="a5"/>
-        <w:numPr>
-          <w:ilvl w:val="0"/>
-          <w:numId w:val="4"/>
-        </w:numPr>
-      </w:pPr>
-      <w:r>
-        <w:t>Verify length of list for each key</w:t>
-      </w:r>
-    </w:p>
-    <w:p>
-      <w:pPr>
-        <w:ind w:left="720"/>
-        <w:rPr>
-          <w:u w:val="single"/>
-        </w:rPr>
-      </w:pPr>
-      <w:r>
-        <w:rPr>
-          <w:u w:val="single"/>
-        </w:rPr>
-        <w:t>Expected result:</w:t>
-      </w:r>
-    </w:p>
-    <w:p>
-      <w:pPr>
-        <w:ind w:left="720"/>
-      </w:pPr>
-      <w:r>
-        <w:tab/>
-        <w:t>All lists have one member</w:t>
-      </w:r>
-    </w:p>
-    <w:p>
-      <w:pPr>
-        <w:ind w:left="720"/>
-        <w:rPr>
-          <w:u w:val="single"/>
-        </w:rPr>
-      </w:pPr>
-      <w:r>
-        <w:rPr>
-          <w:u w:val="single"/>
-        </w:rPr>
-        <w:t>Actual result:</w:t>
-      </w:r>
-    </w:p>
-    <w:p>
-      <w:pPr>
-        <w:ind w:left="720"/>
-      </w:pPr>
-      <w:r>
-        <w:tab/>
-      </w:r>
-      <w:r>
-        <w:t>Some list have several members</w:t>
-      </w:r>
-    </w:p>
-    <w:p>
-      <w:pPr>
-        <w:pStyle w:val="a5"/>
-        <w:numPr>
-          <w:ilvl w:val="0"/>
-          <w:numId w:val="2"/>
-        </w:numPr>
-        <w:rPr>
-          <w:b/>
-          <w:bCs/>
-        </w:rPr>
-      </w:pPr>
-      <w:r>
-        <w:rPr>
-          <w:b/>
-          <w:bCs/>
-        </w:rPr>
-        <w:t>Server accepts partial auth(only user or only password) as correct credentials</w:t>
-      </w:r>
-    </w:p>
-    <w:p>
-      <w:pPr>
-        <w:pStyle w:val="a5"/>
-        <w:rPr>
-          <w:u w:val="single"/>
-        </w:rPr>
-      </w:pPr>
-      <w:r>
-        <w:rPr>
-          <w:u w:val="single"/>
-        </w:rPr>
-        <w:t>Priority:</w:t>
-      </w:r>
-    </w:p>
-    <w:p>
-      <w:pPr>
-        <w:ind w:left="1440"/>
-      </w:pPr>
-      <w:r>
-        <w:rPr>
-          <w:b/>
-          <w:bCs/>
-        </w:rPr>
-        <w:t>Critical</w:t>
-      </w:r>
-      <w:r>
-        <w:t xml:space="preserve"> – security severely impacted</w:t>
-      </w:r>
-    </w:p>
-    <w:p>
-      <w:pPr>
-        <w:rPr>
-          <w:u w:val="single"/>
-        </w:rPr>
-      </w:pPr>
-      <w:r>
-        <w:rPr>
-          <w:b/>
-          <w:bCs/>
-        </w:rPr>
-        <w:lastRenderedPageBreak/>
-        <w:tab/>
-      </w:r>
-      <w:r>
-        <w:rPr>
-          <w:u w:val="single"/>
-        </w:rPr>
-        <w:t>Steps to reproduce:</w:t>
-      </w:r>
-    </w:p>
-    <w:p>
-      <w:pPr>
-        <w:pStyle w:val="a5"/>
-        <w:numPr>
-          <w:ilvl w:val="0"/>
-          <w:numId w:val="4"/>
-        </w:numPr>
-      </w:pPr>
-      <w:r>
-        <w:t>Send a query with valid page and syntax but only provide partially correct auth (only password is correct or only username is correct)</w:t>
-      </w:r>
-    </w:p>
-    <w:p>
-      <w:pPr>
-        <w:ind w:left="720"/>
-        <w:rPr>
-          <w:u w:val="single"/>
-        </w:rPr>
-      </w:pPr>
-      <w:r>
-        <w:rPr>
-          <w:u w:val="single"/>
-        </w:rPr>
-        <w:t>Expected result:</w:t>
-      </w:r>
-    </w:p>
-    <w:p>
-      <w:pPr>
-        <w:ind w:left="720"/>
-      </w:pPr>
-      <w:r>
-        <w:tab/>
-        <w:t>Status code 401 is returned</w:t>
-      </w:r>
-    </w:p>
-    <w:p>
-      <w:pPr>
-        <w:ind w:left="720"/>
-        <w:rPr>
-          <w:u w:val="single"/>
-        </w:rPr>
-      </w:pPr>
-      <w:r>
-        <w:rPr>
-          <w:u w:val="single"/>
-        </w:rPr>
-        <w:t>Actual result:</w:t>
-      </w:r>
-    </w:p>
-    <w:p>
-      <w:pPr>
-        <w:ind w:left="720"/>
-      </w:pPr>
-      <w:r>
-        <w:tab/>
-      </w:r>
-      <w:r>
-        <w:t>S</w:t>
-      </w:r>
-      <w:r>
-        <w:t>tatus code 200 is returned and page data is sent</w:t>
-      </w:r>
-    </w:p>
-    <w:p/>
-    <w:p>
-      <w:pPr>
-        <w:pStyle w:val="a5"/>
-        <w:numPr>
-          <w:ilvl w:val="0"/>
-          <w:numId w:val="2"/>
-        </w:numPr>
-        <w:rPr>
-          <w:b/>
-          <w:bCs/>
-        </w:rPr>
-      </w:pPr>
-      <w:r>
-        <w:rPr>
-          <w:b/>
-          <w:bCs/>
-        </w:rPr>
-        <w:t>Server give</w:t>
-      </w:r>
-      <w:r>
-        <w:rPr>
-          <w:b/>
-          <w:bCs/>
-        </w:rPr>
-        <w:t>s</w:t>
-      </w:r>
-      <w:r>
-        <w:rPr>
-          <w:b/>
-          <w:bCs/>
-        </w:rPr>
-        <w:t xml:space="preserve"> inconsistent response when queried about pages</w:t>
-      </w:r>
-      <w:r>
-        <w:rPr>
-          <w:b/>
-          <w:bCs/>
-        </w:rPr>
-        <w:t xml:space="preserve"> 0 and 18+</w:t>
-      </w:r>
-    </w:p>
-    <w:p>
-      <w:pPr>
-        <w:pStyle w:val="a5"/>
-        <w:rPr>
-          <w:u w:val="single"/>
-        </w:rPr>
-      </w:pPr>
-      <w:r>
-        <w:rPr>
-          <w:u w:val="single"/>
-        </w:rPr>
-        <w:t>Priority:</w:t>
-      </w:r>
-    </w:p>
-    <w:p>
-      <w:pPr>
-        <w:ind w:left="1440"/>
-      </w:pPr>
-      <w:r>
-        <w:rPr>
-          <w:b/>
-          <w:bCs/>
-        </w:rPr>
-        <w:t>Low</w:t>
-      </w:r>
-      <w:r>
-        <w:t xml:space="preserve"> – </w:t>
-      </w:r>
-      <w:r>
-        <w:t>might require additional documentation if released as is</w:t>
-      </w:r>
-    </w:p>
-    <w:p>
-      <w:pPr>
-        <w:rPr>
-          <w:u w:val="single"/>
-        </w:rPr>
-      </w:pPr>
-      <w:r>
-        <w:rPr>
-          <w:b/>
-          <w:bCs/>
-        </w:rPr>
-        <w:tab/>
-      </w:r>
-      <w:r>
-        <w:rPr>
-          <w:u w:val="single"/>
-        </w:rPr>
-        <w:t>Steps to reproduce:</w:t>
-      </w:r>
-    </w:p>
-    <w:p>
-      <w:pPr>
-        <w:pStyle w:val="a5"/>
-        <w:numPr>
-          <w:ilvl w:val="0"/>
-          <w:numId w:val="4"/>
-        </w:numPr>
-      </w:pPr>
-      <w:r>
-        <w:t xml:space="preserve">Send a query </w:t>
-      </w:r>
-      <w:r>
-        <w:t>for pages 0 and 18 which are out of bounds</w:t>
-      </w:r>
-    </w:p>
-    <w:p>
-      <w:pPr>
-        <w:ind w:left="720"/>
-        <w:rPr>
-          <w:u w:val="single"/>
-        </w:rPr>
-      </w:pPr>
-      <w:r>
-        <w:rPr>
-          <w:u w:val="single"/>
-        </w:rPr>
-        <w:t>Expected result:</w:t>
-      </w:r>
-    </w:p>
-    <w:p>
-      <w:pPr>
-        <w:ind w:left="720"/>
-      </w:pPr>
-      <w:r>
-        <w:tab/>
-      </w:r>
-      <w:r>
-        <w:t>Both queries should return similar result</w:t>
-      </w:r>
-    </w:p>
-    <w:p>
-      <w:pPr>
-        <w:ind w:left="720"/>
-        <w:rPr>
-          <w:u w:val="single"/>
-        </w:rPr>
-      </w:pPr>
-      <w:r>
-        <w:rPr>
-          <w:u w:val="single"/>
-        </w:rPr>
-        <w:t>Actual result:</w:t>
-      </w:r>
-    </w:p>
-    <w:p>
-      <w:pPr>
-        <w:ind w:left="720"/>
-      </w:pPr>
-      <w:r>
-        <w:tab/>
-      </w:r>
-      <w:r>
-        <w:t>0 returns status 418</w:t>
-      </w:r>
-    </w:p>
-    <w:p>
-      <w:pPr>
-        <w:ind w:left="720"/>
-      </w:pPr>
-      <w:r>
-        <w:tab/>
-        <w:t>18 returns status 200 and data of first page</w:t>
-      </w:r>
-    </w:p>
-    <w:p>
-      <w:pPr>
-        <w:pStyle w:val="a5"/>
-      </w:pPr>
-    </w:p>
-    <w:p>
-      <w:pPr>
-        <w:pStyle w:val="a5"/>
-        <w:numPr>
-          <w:ilvl w:val="0"/>
-          <w:numId w:val="2"/>
-        </w:numPr>
-        <w:rPr>
-          <w:b/>
-          <w:bCs/>
-        </w:rPr>
-      </w:pPr>
-      <w:r>
-        <w:rPr>
-          <w:b/>
-          <w:bCs/>
-        </w:rPr>
-        <w:t>Query of p</w:t>
-      </w:r>
-      <w:r>
-        <w:rPr>
-          <w:b/>
-          <w:bCs/>
-        </w:rPr>
-        <w:t>ages 7 and 8 return several hundred times slower than other pages</w:t>
-      </w:r>
-    </w:p>
-    <w:p>
-      <w:pPr>
-        <w:pStyle w:val="a5"/>
-      </w:pPr>
-      <w:r>
-        <w:t>Priority:</w:t>
-      </w:r>
-    </w:p>
-    <w:p>
-      <w:pPr>
-        <w:pStyle w:val="a5"/>
-      </w:pPr>
-      <w:r>
-        <w:tab/>
-      </w:r>
-      <w:r>
-        <w:rPr>
-          <w:b/>
-          <w:bCs/>
-        </w:rPr>
-        <w:t>High</w:t>
-      </w:r>
-      <w:r>
-        <w:t xml:space="preserve"> – </w:t>
-      </w:r>
-      <w:r>
-        <w:t xml:space="preserve">majorly </w:t>
-      </w:r>
-      <w:r>
-        <w:t xml:space="preserve">degrades the quality of the </w:t>
-      </w:r>
-      <w:r>
-        <w:t>server</w:t>
-      </w:r>
-    </w:p>
-    <w:p>
-      <w:pPr>
-        <w:rPr>
-          <w:u w:val="single"/>
-        </w:rPr>
-      </w:pPr>
-      <w:r>
-        <w:rPr>
-          <w:b/>
-          <w:bCs/>
-        </w:rPr>
-        <w:tab/>
-      </w:r>
-      <w:r>
-        <w:rPr>
-          <w:u w:val="single"/>
-        </w:rPr>
-        <w:t>Steps to reproduce:</w:t>
-      </w:r>
-    </w:p>
-    <w:p>
-      <w:pPr>
-        <w:pStyle w:val="a5"/>
-        <w:numPr>
-          <w:ilvl w:val="0"/>
-          <w:numId w:val="4"/>
-        </w:numPr>
-      </w:pPr>
-      <w:r>
-        <w:t>Query page 7 and page 8 and measure the time until the result is obtained</w:t>
-      </w:r>
-    </w:p>
-    <w:p>
-      <w:pPr>
-        <w:pStyle w:val="a5"/>
-        <w:numPr>
-          <w:ilvl w:val="0"/>
-          <w:numId w:val="4"/>
-        </w:numPr>
-      </w:pPr>
-      <w:r>
-        <w:t>Query any other page ex. 10</w:t>
-      </w:r>
-    </w:p>
-    <w:p>
-      <w:pPr>
-        <w:ind w:left="720"/>
-        <w:rPr>
-          <w:u w:val="single"/>
-        </w:rPr>
-      </w:pPr>
-      <w:r>
-        <w:rPr>
-          <w:u w:val="single"/>
-        </w:rPr>
-        <w:t>Expected result:</w:t>
-      </w:r>
-    </w:p>
-    <w:p>
-      <w:pPr>
-        <w:ind w:left="720"/>
-      </w:pPr>
-      <w:r>
-        <w:tab/>
-        <w:t xml:space="preserve">Execution time should be similar </w:t>
-      </w:r>
-    </w:p>
-    <w:p>
-      <w:pPr>
-        <w:ind w:left="720"/>
-        <w:rPr>
-          <w:u w:val="single"/>
-        </w:rPr>
-      </w:pPr>
-      <w:r>
-        <w:rPr>
-          <w:u w:val="single"/>
-        </w:rPr>
-        <w:t>Actual result:</w:t>
-      </w:r>
-    </w:p>
-    <w:p>
-      <w:pPr>
-        <w:ind w:left="1440"/>
-      </w:pPr>
-      <w:r>
-        <w:t>For 7 and 8 the result takes 2-4 seconds to obtain while other pages take several microseconds</w:t>
-      </w:r>
-    </w:p>
-    <w:p>
-      <w:pPr>
-        <w:ind w:left="1440"/>
-      </w:pPr>
-    </w:p>
-    <w:p>
-      <w:pPr>
-        <w:pStyle w:val="a5"/>
-        <w:numPr>
-          <w:ilvl w:val="0"/>
-          <w:numId w:val="2"/>
-        </w:numPr>
-        <w:rPr>
-          <w:b/>
-          <w:bCs/>
-        </w:rPr>
-      </w:pPr>
-      <w:r>
-        <w:rPr>
-          <w:b/>
-          <w:bCs/>
-        </w:rPr>
-        <w:lastRenderedPageBreak/>
-        <w:t>POST request to given API returns unexpected status code when invoked</w:t>
-      </w:r>
-    </w:p>
-    <w:p>
-      <w:pPr>
-        <w:pStyle w:val="a5"/>
-      </w:pPr>
-      <w:r>
-        <w:t>Priority:</w:t>
-      </w:r>
-    </w:p>
-    <w:p>
-      <w:pPr>
-        <w:pStyle w:val="a5"/>
-      </w:pPr>
-      <w:r>
-        <w:tab/>
-      </w:r>
-      <w:r>
-        <w:rPr>
-          <w:b/>
-          <w:bCs/>
-        </w:rPr>
-        <w:t>Low</w:t>
-      </w:r>
-      <w:r>
-        <w:t xml:space="preserve"> – this behavior is undocumented and might be unintended and hence prone to </w:t>
-      </w:r>
-    </w:p>
-    <w:p>
-      <w:pPr>
-        <w:pStyle w:val="a5"/>
-      </w:pPr>
-      <w:r>
-        <w:rPr>
-          <w:b/>
-          <w:bCs/>
-        </w:rPr>
-        <w:tab/>
-      </w:r>
-      <w:r>
-        <w:t>abuse</w:t>
-      </w:r>
-    </w:p>
-    <w:p>
-      <w:pPr>
-        <w:rPr>
-          <w:u w:val="single"/>
-        </w:rPr>
-      </w:pPr>
-      <w:r>
-        <w:rPr>
-          <w:b/>
-          <w:bCs/>
-        </w:rPr>
-        <w:tab/>
-      </w:r>
-      <w:r>
-        <w:rPr>
-          <w:u w:val="single"/>
-        </w:rPr>
-        <w:t>Steps to reproduce:</w:t>
-      </w:r>
-    </w:p>
-    <w:p>
-      <w:pPr>
-        <w:pStyle w:val="a5"/>
-        <w:numPr>
-          <w:ilvl w:val="0"/>
-          <w:numId w:val="4"/>
-        </w:numPr>
-      </w:pPr>
-      <w:r>
-        <w:t>Send post request to the API (</w:t>
-      </w:r>
+        <w:t>players?page</w:t>
+      </w:r>
+      <w:proofErr w:type="spellEnd"/>
       <w:r>
         <w:rPr>
           <w:rFonts w:ascii="Arial" w:hAnsi="Arial" w:cs="Arial"/>
           <w:color w:val="222222"/>
           <w:shd w:val="clear" w:color="auto" w:fill="FFFFFF"/>
         </w:rPr>
-        <w:t>POST localhost:8000/players?page=1) with correct auth credentials</w:t>
+        <w:t xml:space="preserve">=1) </w:t>
+      </w:r>
+      <w:r>
+        <w:rPr>
+          <w:rFonts w:ascii="Arial" w:hAnsi="Arial" w:cs="Arial"/>
+          <w:color w:val="222222"/>
+          <w:shd w:val="clear" w:color="auto" w:fill="FFFFFF"/>
+        </w:rPr>
+        <w:t>until any Name in the result is empty or 10 seconds have passed</w:t>
+      </w:r>
+    </w:p>
+    <w:p>
+      <w:pPr>
+        <w:ind w:left="720"/>
+        <w:rPr>
+          <w:u w:val="single"/>
+        </w:rPr>
+      </w:pPr>
+      <w:r>
+        <w:rPr>
+          <w:u w:val="single"/>
+        </w:rPr>
+        <w:lastRenderedPageBreak/>
+        <w:t>Expected result:</w:t>
+      </w:r>
+    </w:p>
+    <w:p>
+      <w:pPr>
+        <w:ind w:left="720"/>
+      </w:pPr>
+      <w:r>
+        <w:tab/>
+      </w:r>
+      <w:r>
+        <w:t>No empty Names were found</w:t>
+      </w:r>
+      <w:r>
+        <w:t xml:space="preserve"> and timeout was reached</w:t>
+      </w:r>
+    </w:p>
+    <w:p>
+      <w:pPr>
+        <w:ind w:left="720"/>
+        <w:rPr>
+          <w:u w:val="single"/>
+        </w:rPr>
+      </w:pPr>
+      <w:r>
+        <w:rPr>
+          <w:u w:val="single"/>
+        </w:rPr>
+        <w:t>Actual result:</w:t>
+      </w:r>
+    </w:p>
+    <w:p>
+      <w:pPr>
+        <w:ind w:left="720"/>
+      </w:pPr>
+      <w:r>
+        <w:tab/>
+      </w:r>
+      <w:r>
+        <w:t>Pretty quickly there will be an empty Name</w:t>
+      </w:r>
+    </w:p>
+    <w:p>
+      <w:pPr>
+        <w:pStyle w:val="ListParagraph"/>
+        <w:numPr>
+          <w:ilvl w:val="0"/>
+          <w:numId w:val="2"/>
+        </w:numPr>
+        <w:rPr>
+          <w:b/>
+          <w:bCs/>
+        </w:rPr>
+      </w:pPr>
+      <w:r>
+        <w:rPr>
+          <w:b/>
+          <w:bCs/>
+        </w:rPr>
+        <w:t xml:space="preserve">There is </w:t>
+      </w:r>
+      <w:r>
+        <w:rPr>
+          <w:b/>
+          <w:bCs/>
+        </w:rPr>
+        <w:t xml:space="preserve">a </w:t>
+      </w:r>
+      <w:r>
+        <w:rPr>
+          <w:b/>
+          <w:bCs/>
+        </w:rPr>
+        <w:t>missing ID number between each 2 pages</w:t>
+      </w:r>
+    </w:p>
+    <w:p>
+      <w:pPr>
+        <w:pStyle w:val="ListParagraph"/>
+      </w:pPr>
+      <w:r>
+        <w:rPr>
+          <w:u w:val="single"/>
+        </w:rPr>
+        <w:t>Priority</w:t>
+      </w:r>
+      <w:r>
+        <w:t>:</w:t>
+      </w:r>
+    </w:p>
+    <w:p>
+      <w:pPr>
+        <w:pStyle w:val="ListParagraph"/>
+        <w:ind w:firstLine="720"/>
+      </w:pPr>
+      <w:r>
+        <w:t xml:space="preserve"> </w:t>
+      </w:r>
+      <w:r>
+        <w:rPr>
+          <w:b/>
+          <w:bCs/>
+        </w:rPr>
+        <w:t>Low</w:t>
+      </w:r>
+      <w:r>
+        <w:t xml:space="preserve"> – user can fix it at relatively low cost</w:t>
+      </w:r>
+      <w:r>
+        <w:t xml:space="preserve"> but</w:t>
+      </w:r>
+      <w:r>
+        <w:t xml:space="preserve">, </w:t>
+      </w:r>
+      <w:r>
+        <w:t xml:space="preserve">this logic needs to be documented </w:t>
+      </w:r>
+      <w:r>
+        <w:t>if</w:t>
+      </w:r>
+    </w:p>
+    <w:p>
+      <w:pPr>
+        <w:pStyle w:val="ListParagraph"/>
+        <w:ind w:firstLine="720"/>
+      </w:pPr>
+      <w:r>
+        <w:t xml:space="preserve"> </w:t>
+      </w:r>
+      <w:proofErr w:type="gramStart"/>
+      <w:r>
+        <w:t>released</w:t>
+      </w:r>
+      <w:proofErr w:type="gramEnd"/>
+      <w:r>
+        <w:t xml:space="preserve"> </w:t>
+      </w:r>
+      <w:r>
+        <w:t>as is</w:t>
+      </w:r>
+    </w:p>
+    <w:p>
+      <w:pPr>
+        <w:rPr>
+          <w:u w:val="single"/>
+        </w:rPr>
+      </w:pPr>
+      <w:r>
+        <w:tab/>
+      </w:r>
+      <w:r>
+        <w:rPr>
+          <w:u w:val="single"/>
+        </w:rPr>
+        <w:t>Steps to reproduce:</w:t>
+      </w:r>
+    </w:p>
+    <w:p>
+      <w:pPr>
+        <w:pStyle w:val="ListParagraph"/>
+        <w:numPr>
+          <w:ilvl w:val="0"/>
+          <w:numId w:val="4"/>
+        </w:numPr>
+      </w:pPr>
+      <w:r>
+        <w:t>Query  a page and save the response</w:t>
+      </w:r>
+    </w:p>
+    <w:p>
+      <w:pPr>
+        <w:pStyle w:val="ListParagraph"/>
+        <w:numPr>
+          <w:ilvl w:val="0"/>
+          <w:numId w:val="4"/>
+        </w:numPr>
+      </w:pPr>
+      <w:r>
+        <w:t>Query page +1 and save the response</w:t>
+      </w:r>
+    </w:p>
+    <w:p>
+      <w:pPr>
+        <w:ind w:left="720"/>
+        <w:rPr>
+          <w:u w:val="single"/>
+        </w:rPr>
+      </w:pPr>
+      <w:r>
+        <w:rPr>
+          <w:u w:val="single"/>
+        </w:rPr>
+        <w:t>Expected result:</w:t>
+      </w:r>
+    </w:p>
+    <w:p>
+      <w:pPr>
+        <w:ind w:left="720"/>
+      </w:pPr>
+      <w:r>
+        <w:tab/>
+        <w:t>First ID in second response is larger by one than the last ID of first response</w:t>
+      </w:r>
+    </w:p>
+    <w:p>
+      <w:pPr>
+        <w:ind w:left="720"/>
+        <w:rPr>
+          <w:u w:val="single"/>
+        </w:rPr>
+      </w:pPr>
+      <w:r>
+        <w:rPr>
+          <w:u w:val="single"/>
+        </w:rPr>
+        <w:t>Actual result:</w:t>
+      </w:r>
+    </w:p>
+    <w:p>
+      <w:pPr>
+        <w:ind w:left="720"/>
+      </w:pPr>
+      <w:r>
+        <w:tab/>
+        <w:t>First ID in second response is larger by two than the last ID of first response</w:t>
+      </w:r>
+    </w:p>
+    <w:p/>
+    <w:p>
+      <w:pPr>
+        <w:pStyle w:val="ListParagraph"/>
+        <w:numPr>
+          <w:ilvl w:val="0"/>
+          <w:numId w:val="2"/>
+        </w:numPr>
+        <w:rPr>
+          <w:b/>
+          <w:bCs/>
+        </w:rPr>
+      </w:pPr>
+      <w:r>
+        <w:rPr>
+          <w:b/>
+          <w:bCs/>
+        </w:rPr>
+        <w:t>Players may have more than one ID</w:t>
+      </w:r>
+    </w:p>
+    <w:p>
+      <w:pPr>
+        <w:pStyle w:val="ListParagraph"/>
+        <w:rPr>
+          <w:u w:val="single"/>
+        </w:rPr>
+      </w:pPr>
+      <w:r>
+        <w:rPr>
+          <w:u w:val="single"/>
+        </w:rPr>
+        <w:t>Priority:</w:t>
+      </w:r>
+    </w:p>
+    <w:p>
+      <w:pPr>
+        <w:ind w:left="1440"/>
+      </w:pPr>
+      <w:r>
+        <w:rPr>
+          <w:b/>
+          <w:bCs/>
+        </w:rPr>
+        <w:t>Critical</w:t>
+      </w:r>
+      <w:r>
+        <w:t xml:space="preserve"> – no feasible workaround and it might break some logical manipulations with the results</w:t>
+      </w:r>
+    </w:p>
+    <w:p>
+      <w:pPr>
+        <w:rPr>
+          <w:u w:val="single"/>
+        </w:rPr>
+      </w:pPr>
+      <w:r>
+        <w:rPr>
+          <w:b/>
+          <w:bCs/>
+        </w:rPr>
+        <w:tab/>
+      </w:r>
+      <w:r>
+        <w:rPr>
+          <w:u w:val="single"/>
+        </w:rPr>
+        <w:t>Steps to reproduce:</w:t>
+      </w:r>
+    </w:p>
+    <w:p>
+      <w:pPr>
+        <w:pStyle w:val="ListParagraph"/>
+        <w:numPr>
+          <w:ilvl w:val="0"/>
+          <w:numId w:val="4"/>
+        </w:numPr>
+      </w:pPr>
+      <w:r>
+        <w:t>Do a reliable query  a page(because of bug1) and save the response</w:t>
+      </w:r>
+    </w:p>
+    <w:p>
+      <w:pPr>
+        <w:pStyle w:val="ListParagraph"/>
+        <w:numPr>
+          <w:ilvl w:val="0"/>
+          <w:numId w:val="4"/>
+        </w:numPr>
+      </w:pPr>
+      <w:r>
+        <w:t>Create new dictionary where Name is the key and value is list of IDs for this name according to the response</w:t>
+      </w:r>
+    </w:p>
+    <w:p>
+      <w:pPr>
+        <w:pStyle w:val="ListParagraph"/>
+        <w:numPr>
+          <w:ilvl w:val="0"/>
+          <w:numId w:val="4"/>
+        </w:numPr>
+      </w:pPr>
+      <w:r>
+        <w:t>Verify length of list for each key</w:t>
+      </w:r>
+    </w:p>
+    <w:p>
+      <w:pPr>
+        <w:ind w:left="720"/>
+        <w:rPr>
+          <w:u w:val="single"/>
+        </w:rPr>
+      </w:pPr>
+      <w:r>
+        <w:rPr>
+          <w:u w:val="single"/>
+        </w:rPr>
+        <w:t>Expected result:</w:t>
+      </w:r>
+    </w:p>
+    <w:p>
+      <w:pPr>
+        <w:ind w:left="720"/>
+      </w:pPr>
+      <w:r>
+        <w:tab/>
+        <w:t>All lists have one member</w:t>
+      </w:r>
+    </w:p>
+    <w:p>
+      <w:pPr>
+        <w:ind w:left="720"/>
+        <w:rPr>
+          <w:u w:val="single"/>
+        </w:rPr>
+      </w:pPr>
+      <w:r>
+        <w:rPr>
+          <w:u w:val="single"/>
+        </w:rPr>
+        <w:t>Actual result:</w:t>
+      </w:r>
+    </w:p>
+    <w:p>
+      <w:pPr>
+        <w:ind w:left="720"/>
+      </w:pPr>
+      <w:r>
+        <w:tab/>
+      </w:r>
+      <w:r>
+        <w:t>Some list have several members</w:t>
+      </w:r>
+    </w:p>
+    <w:p>
+      <w:pPr>
+        <w:pStyle w:val="ListParagraph"/>
+        <w:numPr>
+          <w:ilvl w:val="0"/>
+          <w:numId w:val="2"/>
+        </w:numPr>
+        <w:rPr>
+          <w:b/>
+          <w:bCs/>
+        </w:rPr>
+      </w:pPr>
+      <w:r>
+        <w:rPr>
+          <w:b/>
+          <w:bCs/>
+        </w:rPr>
+        <w:t xml:space="preserve">Server accepts partial </w:t>
+      </w:r>
+      <w:proofErr w:type="spellStart"/>
+      <w:r>
+        <w:rPr>
+          <w:b/>
+          <w:bCs/>
+        </w:rPr>
+        <w:t>auth</w:t>
+      </w:r>
+      <w:proofErr w:type="spellEnd"/>
+      <w:r>
+        <w:rPr>
+          <w:b/>
+          <w:bCs/>
+        </w:rPr>
+        <w:t>(only user or only password) as correct credentials</w:t>
+      </w:r>
+    </w:p>
+    <w:p>
+      <w:pPr>
+        <w:pStyle w:val="ListParagraph"/>
+        <w:rPr>
+          <w:u w:val="single"/>
+        </w:rPr>
+      </w:pPr>
+      <w:r>
+        <w:rPr>
+          <w:u w:val="single"/>
+        </w:rPr>
+        <w:t>Priority:</w:t>
+      </w:r>
+    </w:p>
+    <w:p>
+      <w:pPr>
+        <w:ind w:left="1440"/>
+      </w:pPr>
+      <w:r>
+        <w:rPr>
+          <w:b/>
+          <w:bCs/>
+        </w:rPr>
+        <w:t>Critical</w:t>
+      </w:r>
+      <w:r>
+        <w:t xml:space="preserve"> – security severely impacted</w:t>
+      </w:r>
+    </w:p>
+    <w:p>
+      <w:pPr>
+        <w:rPr>
+          <w:u w:val="single"/>
+        </w:rPr>
+      </w:pPr>
+      <w:r>
+        <w:rPr>
+          <w:b/>
+          <w:bCs/>
+        </w:rPr>
+        <w:lastRenderedPageBreak/>
+        <w:tab/>
+      </w:r>
+      <w:r>
+        <w:rPr>
+          <w:u w:val="single"/>
+        </w:rPr>
+        <w:t>Steps to reproduce:</w:t>
+      </w:r>
+    </w:p>
+    <w:p>
+      <w:pPr>
+        <w:pStyle w:val="ListParagraph"/>
+        <w:numPr>
+          <w:ilvl w:val="0"/>
+          <w:numId w:val="4"/>
+        </w:numPr>
+      </w:pPr>
+      <w:r>
+        <w:t xml:space="preserve">Send a query with valid page and syntax but only provide partially correct </w:t>
+      </w:r>
+      <w:proofErr w:type="spellStart"/>
+      <w:r>
+        <w:t>auth</w:t>
+      </w:r>
+      <w:proofErr w:type="spellEnd"/>
+      <w:r>
+        <w:t xml:space="preserve"> (only password is correct or only username is correct)</w:t>
+      </w:r>
+    </w:p>
+    <w:p>
+      <w:pPr>
+        <w:ind w:left="720"/>
+        <w:rPr>
+          <w:u w:val="single"/>
+        </w:rPr>
+      </w:pPr>
+      <w:r>
+        <w:rPr>
+          <w:u w:val="single"/>
+        </w:rPr>
+        <w:t>Expected result:</w:t>
+      </w:r>
+    </w:p>
+    <w:p>
+      <w:pPr>
+        <w:ind w:left="720"/>
+      </w:pPr>
+      <w:r>
+        <w:tab/>
+        <w:t>Status code 401 is returned</w:t>
+      </w:r>
+    </w:p>
+    <w:p>
+      <w:pPr>
+        <w:ind w:left="720"/>
+        <w:rPr>
+          <w:u w:val="single"/>
+        </w:rPr>
+      </w:pPr>
+      <w:r>
+        <w:rPr>
+          <w:u w:val="single"/>
+        </w:rPr>
+        <w:t>Actual result:</w:t>
+      </w:r>
+    </w:p>
+    <w:p>
+      <w:pPr>
+        <w:ind w:left="720"/>
+      </w:pPr>
+      <w:r>
+        <w:tab/>
+      </w:r>
+      <w:r>
+        <w:t>S</w:t>
+      </w:r>
+      <w:r>
+        <w:t>tatus code 200 is returned and page data is sent</w:t>
+      </w:r>
+    </w:p>
+    <w:p/>
+    <w:p>
+      <w:pPr>
+        <w:pStyle w:val="ListParagraph"/>
+        <w:numPr>
+          <w:ilvl w:val="0"/>
+          <w:numId w:val="2"/>
+        </w:numPr>
+        <w:rPr>
+          <w:b/>
+          <w:bCs/>
+        </w:rPr>
+      </w:pPr>
+      <w:r>
+        <w:rPr>
+          <w:b/>
+          <w:bCs/>
+        </w:rPr>
+        <w:t>Server give</w:t>
+      </w:r>
+      <w:r>
+        <w:rPr>
+          <w:b/>
+          <w:bCs/>
+        </w:rPr>
+        <w:t>s</w:t>
+      </w:r>
+      <w:r>
+        <w:rPr>
+          <w:b/>
+          <w:bCs/>
+        </w:rPr>
+        <w:t xml:space="preserve"> inconsistent response when queried about pages</w:t>
+      </w:r>
+      <w:r>
+        <w:rPr>
+          <w:b/>
+          <w:bCs/>
+        </w:rPr>
+        <w:t xml:space="preserve"> 0 and 18+</w:t>
+      </w:r>
+    </w:p>
+    <w:p>
+      <w:pPr>
+        <w:pStyle w:val="ListParagraph"/>
+        <w:rPr>
+          <w:u w:val="single"/>
+        </w:rPr>
+      </w:pPr>
+      <w:r>
+        <w:rPr>
+          <w:u w:val="single"/>
+        </w:rPr>
+        <w:t>Priority:</w:t>
+      </w:r>
+    </w:p>
+    <w:p>
+      <w:pPr>
+        <w:ind w:left="1440"/>
+      </w:pPr>
+      <w:r>
+        <w:rPr>
+          <w:b/>
+          <w:bCs/>
+        </w:rPr>
+        <w:t>Low</w:t>
+      </w:r>
+      <w:r>
+        <w:t xml:space="preserve"> – </w:t>
+      </w:r>
+      <w:r>
+        <w:t>might require additional documentation if released as is</w:t>
+      </w:r>
+    </w:p>
+    <w:p>
+      <w:pPr>
+        <w:rPr>
+          <w:u w:val="single"/>
+        </w:rPr>
+      </w:pPr>
+      <w:r>
+        <w:rPr>
+          <w:b/>
+          <w:bCs/>
+        </w:rPr>
+        <w:tab/>
+      </w:r>
+      <w:r>
+        <w:rPr>
+          <w:u w:val="single"/>
+        </w:rPr>
+        <w:t>Steps to reproduce:</w:t>
+      </w:r>
+    </w:p>
+    <w:p>
+      <w:pPr>
+        <w:pStyle w:val="ListParagraph"/>
+        <w:numPr>
+          <w:ilvl w:val="0"/>
+          <w:numId w:val="4"/>
+        </w:numPr>
+      </w:pPr>
+      <w:r>
+        <w:t xml:space="preserve">Send a query </w:t>
+      </w:r>
+      <w:r>
+        <w:t>for pages 0 and 18 which are out of bounds</w:t>
+      </w:r>
+    </w:p>
+    <w:p>
+      <w:pPr>
+        <w:ind w:left="720"/>
+        <w:rPr>
+          <w:u w:val="single"/>
+        </w:rPr>
+      </w:pPr>
+      <w:r>
+        <w:rPr>
+          <w:u w:val="single"/>
+        </w:rPr>
+        <w:t>Expected result:</w:t>
+      </w:r>
+    </w:p>
+    <w:p>
+      <w:pPr>
+        <w:ind w:left="720"/>
+      </w:pPr>
+      <w:r>
+        <w:tab/>
+      </w:r>
+      <w:r>
+        <w:t>Both queries should return similar result</w:t>
+      </w:r>
+    </w:p>
+    <w:p>
+      <w:pPr>
+        <w:ind w:left="720"/>
+        <w:rPr>
+          <w:u w:val="single"/>
+        </w:rPr>
+      </w:pPr>
+      <w:r>
+        <w:rPr>
+          <w:u w:val="single"/>
+        </w:rPr>
+        <w:t>Actual result:</w:t>
+      </w:r>
+    </w:p>
+    <w:p>
+      <w:pPr>
+        <w:ind w:left="720"/>
+      </w:pPr>
+      <w:r>
+        <w:tab/>
+      </w:r>
+      <w:r>
+        <w:t>0 returns status 418</w:t>
+      </w:r>
+    </w:p>
+    <w:p>
+      <w:pPr>
+        <w:ind w:left="720"/>
+      </w:pPr>
+      <w:r>
+        <w:tab/>
+        <w:t>18 returns status 200 and data of first page</w:t>
+      </w:r>
+    </w:p>
+    <w:p>
+      <w:pPr>
+        <w:pStyle w:val="ListParagraph"/>
+      </w:pPr>
+    </w:p>
+    <w:p>
+      <w:pPr>
+        <w:pStyle w:val="ListParagraph"/>
+        <w:numPr>
+          <w:ilvl w:val="0"/>
+          <w:numId w:val="2"/>
+        </w:numPr>
+        <w:rPr>
+          <w:b/>
+          <w:bCs/>
+        </w:rPr>
+      </w:pPr>
+      <w:r>
+        <w:rPr>
+          <w:b/>
+          <w:bCs/>
+        </w:rPr>
+        <w:t>Query of p</w:t>
+      </w:r>
+      <w:r>
+        <w:rPr>
+          <w:b/>
+          <w:bCs/>
+        </w:rPr>
+        <w:t>ages 7 and 8 return several hundred times slower than other pages</w:t>
+      </w:r>
+    </w:p>
+    <w:p>
+      <w:pPr>
+        <w:pStyle w:val="ListParagraph"/>
+      </w:pPr>
+      <w:r>
+        <w:t>Priority:</w:t>
+      </w:r>
+    </w:p>
+    <w:p>
+      <w:pPr>
+        <w:pStyle w:val="ListParagraph"/>
+      </w:pPr>
+      <w:r>
+        <w:tab/>
+      </w:r>
+      <w:r>
+        <w:rPr>
+          <w:b/>
+          <w:bCs/>
+        </w:rPr>
+        <w:t>High</w:t>
+      </w:r>
+      <w:r>
+        <w:t xml:space="preserve"> – </w:t>
+      </w:r>
+      <w:r>
+        <w:t xml:space="preserve">majorly </w:t>
+      </w:r>
+      <w:r>
+        <w:t xml:space="preserve">degrades the quality of the </w:t>
+      </w:r>
+      <w:r>
+        <w:t>server</w:t>
+      </w:r>
+    </w:p>
+    <w:p>
+      <w:pPr>
+        <w:rPr>
+          <w:u w:val="single"/>
+        </w:rPr>
+      </w:pPr>
+      <w:r>
+        <w:rPr>
+          <w:b/>
+          <w:bCs/>
+        </w:rPr>
+        <w:tab/>
+      </w:r>
+      <w:r>
+        <w:rPr>
+          <w:u w:val="single"/>
+        </w:rPr>
+        <w:t>Steps to reproduce:</w:t>
+      </w:r>
+    </w:p>
+    <w:p>
+      <w:pPr>
+        <w:pStyle w:val="ListParagraph"/>
+        <w:numPr>
+          <w:ilvl w:val="0"/>
+          <w:numId w:val="4"/>
+        </w:numPr>
+      </w:pPr>
+      <w:r>
+        <w:t>Query page 7 and page 8 and measure the time until the result is obtained</w:t>
+      </w:r>
+    </w:p>
+    <w:p>
+      <w:pPr>
+        <w:pStyle w:val="ListParagraph"/>
+        <w:numPr>
+          <w:ilvl w:val="0"/>
+          <w:numId w:val="4"/>
+        </w:numPr>
+      </w:pPr>
+      <w:r>
+        <w:t>Query any other page ex. 10</w:t>
+      </w:r>
+    </w:p>
+    <w:p>
+      <w:pPr>
+        <w:ind w:left="720"/>
+        <w:rPr>
+          <w:u w:val="single"/>
+        </w:rPr>
+      </w:pPr>
+      <w:r>
+        <w:rPr>
+          <w:u w:val="single"/>
+        </w:rPr>
+        <w:t>Expected result:</w:t>
+      </w:r>
+    </w:p>
+    <w:p>
+      <w:pPr>
+        <w:ind w:left="720"/>
+      </w:pPr>
+      <w:r>
+        <w:tab/>
+        <w:t xml:space="preserve">Execution time should be similar </w:t>
+      </w:r>
+    </w:p>
+    <w:p>
+      <w:pPr>
+        <w:ind w:left="720"/>
+        <w:rPr>
+          <w:u w:val="single"/>
+        </w:rPr>
+      </w:pPr>
+      <w:r>
+        <w:rPr>
+          <w:u w:val="single"/>
+        </w:rPr>
+        <w:t>Actual result:</w:t>
+      </w:r>
+    </w:p>
+    <w:p>
+      <w:pPr>
+        <w:ind w:left="1440"/>
+      </w:pPr>
+      <w:r>
+        <w:t>For 7 and 8 the result takes 2-4 seconds to obtain while other pages take several microseconds</w:t>
+      </w:r>
+    </w:p>
+    <w:p>
+      <w:pPr>
+        <w:ind w:left="1440"/>
+      </w:pPr>
+    </w:p>
+    <w:p>
+      <w:pPr>
+        <w:pStyle w:val="ListParagraph"/>
+        <w:numPr>
+          <w:ilvl w:val="0"/>
+          <w:numId w:val="2"/>
+        </w:numPr>
+        <w:rPr>
+          <w:b/>
+          <w:bCs/>
+        </w:rPr>
+      </w:pPr>
+      <w:r>
+        <w:rPr>
+          <w:b/>
+          <w:bCs/>
+        </w:rPr>
+        <w:lastRenderedPageBreak/>
+        <w:t>POST</w:t>
+      </w:r>
+      <w:r>
+        <w:rPr>
+          <w:b/>
+          <w:bCs/>
+        </w:rPr>
+        <w:t>/PUT/DELETE</w:t>
+      </w:r>
+      <w:bookmarkStart w:id="0" w:name="_GoBack"/>
+      <w:bookmarkEnd w:id="0"/>
+      <w:r>
+        <w:rPr>
+          <w:b/>
+          <w:bCs/>
+        </w:rPr>
+        <w:t xml:space="preserve"> request to given API returns unexpected status code when invoked</w:t>
+      </w:r>
+    </w:p>
+    <w:p>
+      <w:pPr>
+        <w:pStyle w:val="ListParagraph"/>
+      </w:pPr>
+      <w:r>
+        <w:t>Priority:</w:t>
+      </w:r>
+    </w:p>
+    <w:p>
+      <w:pPr>
+        <w:pStyle w:val="ListParagraph"/>
+      </w:pPr>
+      <w:r>
+        <w:tab/>
+      </w:r>
+      <w:r>
+        <w:rPr>
+          <w:b/>
+          <w:bCs/>
+        </w:rPr>
+        <w:t>Low</w:t>
+      </w:r>
+      <w:r>
+        <w:t xml:space="preserve"> – this behavior is undocumented and might be unintended and hence prone to </w:t>
+      </w:r>
+    </w:p>
+    <w:p>
+      <w:pPr>
+        <w:pStyle w:val="ListParagraph"/>
+      </w:pPr>
+      <w:r>
+        <w:rPr>
+          <w:b/>
+          <w:bCs/>
+        </w:rPr>
+        <w:tab/>
+      </w:r>
+      <w:proofErr w:type="gramStart"/>
+      <w:r>
+        <w:t>abuse</w:t>
+      </w:r>
+      <w:proofErr w:type="gramEnd"/>
+    </w:p>
+    <w:p>
+      <w:pPr>
+        <w:rPr>
+          <w:u w:val="single"/>
+        </w:rPr>
+      </w:pPr>
+      <w:r>
+        <w:rPr>
+          <w:b/>
+          <w:bCs/>
+        </w:rPr>
+        <w:tab/>
+      </w:r>
+      <w:r>
+        <w:rPr>
+          <w:u w:val="single"/>
+        </w:rPr>
+        <w:t>Steps to reproduce:</w:t>
+      </w:r>
+    </w:p>
+    <w:p>
+      <w:pPr>
+        <w:pStyle w:val="ListParagraph"/>
+        <w:numPr>
+          <w:ilvl w:val="0"/>
+          <w:numId w:val="4"/>
+        </w:numPr>
+      </w:pPr>
+      <w:r>
+        <w:t>Send post request to the API (</w:t>
+      </w:r>
+      <w:r>
+        <w:rPr>
+          <w:rFonts w:ascii="Arial" w:hAnsi="Arial" w:cs="Arial"/>
+          <w:color w:val="222222"/>
+          <w:shd w:val="clear" w:color="auto" w:fill="FFFFFF"/>
+        </w:rPr>
+        <w:t>POST localhost:8000/</w:t>
+      </w:r>
+      <w:proofErr w:type="spellStart"/>
+      <w:r>
+        <w:rPr>
+          <w:rFonts w:ascii="Arial" w:hAnsi="Arial" w:cs="Arial"/>
+          <w:color w:val="222222"/>
+          <w:shd w:val="clear" w:color="auto" w:fill="FFFFFF"/>
+        </w:rPr>
+        <w:t>players?page</w:t>
+      </w:r>
+      <w:proofErr w:type="spellEnd"/>
+      <w:r>
+        <w:rPr>
+          <w:rFonts w:ascii="Arial" w:hAnsi="Arial" w:cs="Arial"/>
+          <w:color w:val="222222"/>
+          <w:shd w:val="clear" w:color="auto" w:fill="FFFFFF"/>
+        </w:rPr>
+        <w:t xml:space="preserve">=1) with correct </w:t>
+      </w:r>
+      <w:proofErr w:type="spellStart"/>
+      <w:r>
+        <w:rPr>
+          <w:rFonts w:ascii="Arial" w:hAnsi="Arial" w:cs="Arial"/>
+          <w:color w:val="222222"/>
+          <w:shd w:val="clear" w:color="auto" w:fill="FFFFFF"/>
+        </w:rPr>
+        <w:t>auth</w:t>
+      </w:r>
+      <w:proofErr w:type="spellEnd"/>
+      <w:r>
+        <w:rPr>
+          <w:rFonts w:ascii="Arial" w:hAnsi="Arial" w:cs="Arial"/>
+          <w:color w:val="222222"/>
+          <w:shd w:val="clear" w:color="auto" w:fill="FFFFFF"/>
+        </w:rPr>
+        <w:t xml:space="preserve"> credentials</w:t>
       </w:r>
     </w:p>
     <w:p>
@@ -1486,8 +1622,12 @@
       </w:pPr>
       <w:r>
         <w:tab/>
+      </w:r>
+      <w:proofErr w:type="gramStart"/>
+      <w:r>
         <w:t>allowed</w:t>
       </w:r>
+      <w:proofErr w:type="gramEnd"/>
     </w:p>
     <w:p>
       <w:pPr>
@@ -1514,7 +1654,7 @@
     <w:p/>
     <w:p>
       <w:pPr>
-        <w:pStyle w:val="a5"/>
+        <w:pStyle w:val="ListParagraph"/>
         <w:numPr>
           <w:ilvl w:val="0"/>
           <w:numId w:val="2"/>
@@ -1548,15 +1688,21 @@
     </w:p>
     <w:p>
       <w:pPr>
-        <w:pStyle w:val="a5"/>
-      </w:pPr>
-      <w:r>
+        <w:pStyle w:val="ListParagraph"/>
+        <w:rPr>
+          <w:u w:val="single"/>
+        </w:rPr>
+      </w:pPr>
+      <w:r>
+        <w:rPr>
+          <w:u w:val="single"/>
+        </w:rPr>
         <w:t>Priority:</w:t>
       </w:r>
     </w:p>
     <w:p>
       <w:pPr>
-        <w:pStyle w:val="a5"/>
+        <w:pStyle w:val="ListParagraph"/>
       </w:pPr>
       <w:r>
         <w:tab/>
@@ -1594,7 +1740,7 @@
     </w:p>
     <w:p>
       <w:pPr>
-        <w:pStyle w:val="a5"/>
+        <w:pStyle w:val="ListParagraph"/>
         <w:numPr>
           <w:ilvl w:val="0"/>
           <w:numId w:val="4"/>
@@ -1609,7 +1755,7 @@
     </w:p>
     <w:p>
       <w:pPr>
-        <w:pStyle w:val="a5"/>
+        <w:pStyle w:val="ListParagraph"/>
         <w:rPr>
           <w:u w:val="single"/>
         </w:rPr>
@@ -1654,10 +1800,470 @@
         <w:t>Server crashes</w:t>
       </w:r>
     </w:p>
+    <w:p>
+      <w:pPr>
+        <w:pStyle w:val="ListParagraph"/>
+        <w:numPr>
+          <w:ilvl w:val="0"/>
+          <w:numId w:val="2"/>
+        </w:numPr>
+        <w:rPr>
+          <w:b/>
+          <w:bCs/>
+        </w:rPr>
+      </w:pPr>
+      <w:r>
+        <w:rPr>
+          <w:b/>
+          <w:bCs/>
+        </w:rPr>
+        <w:t xml:space="preserve">Returns 418 instead of 404 on </w:t>
+      </w:r>
+      <w:r>
+        <w:rPr>
+          <w:b/>
+          <w:bCs/>
+        </w:rPr>
+        <w:t xml:space="preserve">0 and </w:t>
+      </w:r>
+      <w:r>
+        <w:rPr>
+          <w:b/>
+          <w:bCs/>
+        </w:rPr>
+        <w:t>non-numerical input of page</w:t>
+      </w:r>
+    </w:p>
+    <w:p>
+      <w:pPr>
+        <w:pStyle w:val="ListParagraph"/>
+        <w:rPr>
+          <w:u w:val="single"/>
+        </w:rPr>
+      </w:pPr>
+      <w:r>
+        <w:rPr>
+          <w:u w:val="single"/>
+        </w:rPr>
+        <w:t>Priority:</w:t>
+      </w:r>
+    </w:p>
+    <w:p>
+      <w:pPr>
+        <w:pStyle w:val="ListParagraph"/>
+      </w:pPr>
+      <w:r>
+        <w:tab/>
+      </w:r>
+      <w:r>
+        <w:rPr>
+          <w:b/>
+          <w:bCs/>
+        </w:rPr>
+        <w:t>Low</w:t>
+      </w:r>
+      <w:r>
+        <w:t xml:space="preserve"> – </w:t>
+      </w:r>
+      <w:r>
+        <w:t>errors should be consistent and have intuitive meaning</w:t>
+      </w:r>
+    </w:p>
+    <w:p>
+      <w:pPr>
+        <w:rPr>
+          <w:u w:val="single"/>
+        </w:rPr>
+      </w:pPr>
+      <w:r>
+        <w:rPr>
+          <w:b/>
+          <w:bCs/>
+        </w:rPr>
+        <w:tab/>
+      </w:r>
+      <w:r>
+        <w:rPr>
+          <w:u w:val="single"/>
+        </w:rPr>
+        <w:t>Steps to reproduce:</w:t>
+      </w:r>
+    </w:p>
+    <w:p>
+      <w:pPr>
+        <w:pStyle w:val="ListParagraph"/>
+        <w:numPr>
+          <w:ilvl w:val="0"/>
+          <w:numId w:val="4"/>
+        </w:numPr>
+        <w:rPr>
+          <w:u w:val="single"/>
+        </w:rPr>
+      </w:pPr>
+      <w:r>
+        <w:t>Query server with non-numerical value for page</w:t>
+      </w:r>
+    </w:p>
+    <w:p>
+      <w:pPr>
+        <w:pStyle w:val="ListParagraph"/>
+        <w:rPr>
+          <w:u w:val="single"/>
+        </w:rPr>
+      </w:pPr>
+      <w:r>
+        <w:rPr>
+          <w:u w:val="single"/>
+        </w:rPr>
+        <w:t>Expected result:</w:t>
+      </w:r>
+    </w:p>
+    <w:p>
+      <w:pPr>
+        <w:ind w:left="720"/>
+      </w:pPr>
+      <w:r>
+        <w:tab/>
+      </w:r>
+      <w:r>
+        <w:t>Status code 404 is returned</w:t>
+      </w:r>
+    </w:p>
+    <w:p>
+      <w:pPr>
+        <w:ind w:left="720"/>
+        <w:rPr>
+          <w:u w:val="single"/>
+        </w:rPr>
+      </w:pPr>
+      <w:r>
+        <w:rPr>
+          <w:u w:val="single"/>
+        </w:rPr>
+        <w:t>Actual result:</w:t>
+      </w:r>
+    </w:p>
+    <w:p>
+      <w:pPr>
+        <w:ind w:left="1440"/>
+      </w:pPr>
+      <w:r>
+        <w:t>Status code 418 is returned</w:t>
+      </w:r>
+    </w:p>
+    <w:p>
+      <w:pPr>
+        <w:ind w:left="1440"/>
+      </w:pPr>
+    </w:p>
+    <w:p>
+      <w:pPr>
+        <w:pStyle w:val="ListParagraph"/>
+        <w:numPr>
+          <w:ilvl w:val="0"/>
+          <w:numId w:val="2"/>
+        </w:numPr>
+        <w:rPr>
+          <w:b/>
+          <w:bCs/>
+        </w:rPr>
+      </w:pPr>
+      <w:r>
+        <w:rPr>
+          <w:b/>
+          <w:bCs/>
+        </w:rPr>
+        <w:lastRenderedPageBreak/>
+        <w:t>When query page that is out of bounds (18+) first page is returned instead of 404</w:t>
+      </w:r>
+    </w:p>
+    <w:p>
+      <w:pPr>
+        <w:pStyle w:val="ListParagraph"/>
+        <w:rPr>
+          <w:u w:val="single"/>
+        </w:rPr>
+      </w:pPr>
+      <w:r>
+        <w:rPr>
+          <w:u w:val="single"/>
+        </w:rPr>
+        <w:t>Priority:</w:t>
+      </w:r>
+    </w:p>
+    <w:p>
+      <w:pPr>
+        <w:pStyle w:val="ListParagraph"/>
+      </w:pPr>
+      <w:r>
+        <w:tab/>
+      </w:r>
+      <w:r>
+        <w:rPr>
+          <w:b/>
+          <w:bCs/>
+        </w:rPr>
+        <w:t>Medium</w:t>
+      </w:r>
+      <w:r>
+        <w:t xml:space="preserve"> – </w:t>
+      </w:r>
+      <w:r>
+        <w:t>out of bounds index shouldn’t return a valid value</w:t>
+      </w:r>
+    </w:p>
+    <w:p>
+      <w:pPr>
+        <w:rPr>
+          <w:u w:val="single"/>
+        </w:rPr>
+      </w:pPr>
+      <w:r>
+        <w:rPr>
+          <w:b/>
+          <w:bCs/>
+        </w:rPr>
+        <w:tab/>
+      </w:r>
+      <w:r>
+        <w:rPr>
+          <w:u w:val="single"/>
+        </w:rPr>
+        <w:t>Steps to reproduce:</w:t>
+      </w:r>
+    </w:p>
+    <w:p>
+      <w:pPr>
+        <w:pStyle w:val="ListParagraph"/>
+        <w:numPr>
+          <w:ilvl w:val="0"/>
+          <w:numId w:val="4"/>
+        </w:numPr>
+        <w:rPr>
+          <w:u w:val="single"/>
+        </w:rPr>
+      </w:pPr>
+      <w:r>
+        <w:t>Query server with page</w:t>
+      </w:r>
+      <w:r>
+        <w:t xml:space="preserve"> 18+</w:t>
+      </w:r>
+    </w:p>
+    <w:p>
+      <w:pPr>
+        <w:pStyle w:val="ListParagraph"/>
+        <w:rPr>
+          <w:u w:val="single"/>
+        </w:rPr>
+      </w:pPr>
+      <w:r>
+        <w:rPr>
+          <w:u w:val="single"/>
+        </w:rPr>
+        <w:t>Expected result:</w:t>
+      </w:r>
+    </w:p>
+    <w:p>
+      <w:pPr>
+        <w:ind w:left="720"/>
+      </w:pPr>
+      <w:r>
+        <w:tab/>
+        <w:t>Status code 404 is returned</w:t>
+      </w:r>
+    </w:p>
+    <w:p>
+      <w:pPr>
+        <w:ind w:left="720"/>
+        <w:rPr>
+          <w:u w:val="single"/>
+        </w:rPr>
+      </w:pPr>
+      <w:r>
+        <w:rPr>
+          <w:u w:val="single"/>
+        </w:rPr>
+        <w:t>Actual result:</w:t>
+      </w:r>
+    </w:p>
+    <w:p>
+      <w:pPr>
+        <w:ind w:left="1440"/>
+      </w:pPr>
+      <w:r>
+        <w:t>First page is returned</w:t>
+      </w:r>
+    </w:p>
+    <w:p>
+      <w:pPr>
+        <w:ind w:left="1440"/>
+      </w:pPr>
+    </w:p>
+    <w:p>
+      <w:pPr>
+        <w:pStyle w:val="ListParagraph"/>
+        <w:numPr>
+          <w:ilvl w:val="0"/>
+          <w:numId w:val="2"/>
+        </w:numPr>
+        <w:rPr>
+          <w:b/>
+          <w:bCs/>
+        </w:rPr>
+      </w:pPr>
+      <w:r>
+        <w:rPr>
+          <w:b/>
+          <w:bCs/>
+        </w:rPr>
+        <w:t xml:space="preserve">Returns 418 instead of 404 on </w:t>
+      </w:r>
+      <w:r>
+        <w:rPr>
+          <w:b/>
+          <w:bCs/>
+        </w:rPr>
+        <w:t>invalid request on port 8000</w:t>
+      </w:r>
+    </w:p>
+    <w:p>
+      <w:pPr>
+        <w:pStyle w:val="ListParagraph"/>
+        <w:rPr>
+          <w:u w:val="single"/>
+        </w:rPr>
+      </w:pPr>
+      <w:r>
+        <w:rPr>
+          <w:u w:val="single"/>
+        </w:rPr>
+        <w:t>Priority:</w:t>
+      </w:r>
+    </w:p>
+    <w:p>
+      <w:pPr>
+        <w:pStyle w:val="ListParagraph"/>
+      </w:pPr>
+      <w:r>
+        <w:tab/>
+      </w:r>
+      <w:r>
+        <w:rPr>
+          <w:b/>
+          <w:bCs/>
+        </w:rPr>
+        <w:t>Low</w:t>
+      </w:r>
+      <w:r>
+        <w:t xml:space="preserve"> – errors should be consistent and have intuitive meaning</w:t>
+      </w:r>
+    </w:p>
+    <w:p>
+      <w:pPr>
+        <w:rPr>
+          <w:u w:val="single"/>
+        </w:rPr>
+      </w:pPr>
+      <w:r>
+        <w:rPr>
+          <w:b/>
+          <w:bCs/>
+        </w:rPr>
+        <w:tab/>
+      </w:r>
+      <w:r>
+        <w:rPr>
+          <w:u w:val="single"/>
+        </w:rPr>
+        <w:t>Steps to reproduce:</w:t>
+      </w:r>
+    </w:p>
+    <w:p>
+      <w:pPr>
+        <w:pStyle w:val="ListParagraph"/>
+        <w:numPr>
+          <w:ilvl w:val="0"/>
+          <w:numId w:val="4"/>
+        </w:numPr>
+        <w:rPr>
+          <w:u w:val="single"/>
+        </w:rPr>
+      </w:pPr>
+      <w:r>
+        <w:t xml:space="preserve">Query server with </w:t>
+      </w:r>
+      <w:r>
+        <w:t xml:space="preserve">incorrect or invalid </w:t>
+      </w:r>
+      <w:proofErr w:type="spellStart"/>
+      <w:r>
+        <w:t>api</w:t>
+      </w:r>
+      <w:proofErr w:type="spellEnd"/>
+      <w:r>
+        <w:t xml:space="preserve"> request</w:t>
+      </w:r>
+    </w:p>
+    <w:p>
+      <w:pPr>
+        <w:pStyle w:val="ListParagraph"/>
+        <w:rPr>
+          <w:u w:val="single"/>
+        </w:rPr>
+      </w:pPr>
+      <w:r>
+        <w:rPr>
+          <w:u w:val="single"/>
+        </w:rPr>
+        <w:t>Expected result:</w:t>
+      </w:r>
+    </w:p>
+    <w:p>
+      <w:pPr>
+        <w:ind w:left="720"/>
+      </w:pPr>
+      <w:r>
+        <w:tab/>
+        <w:t>Status code 404 is returned</w:t>
+      </w:r>
+    </w:p>
+    <w:p>
+      <w:pPr>
+        <w:ind w:left="720"/>
+        <w:rPr>
+          <w:u w:val="single"/>
+        </w:rPr>
+      </w:pPr>
+      <w:r>
+        <w:rPr>
+          <w:u w:val="single"/>
+        </w:rPr>
+        <w:t>Actual result:</w:t>
+      </w:r>
+    </w:p>
+    <w:p>
+      <w:pPr>
+        <w:ind w:left="1440"/>
+      </w:pPr>
+      <w:r>
+        <w:t>Status code 418 is returned</w:t>
+      </w:r>
+    </w:p>
     <w:p/>
     <w:p>
       <w:pPr>
-        <w:pStyle w:val="a5"/>
+        <w:pStyle w:val="ListParagraph"/>
+        <w:rPr>
+          <w:b/>
+          <w:bCs/>
+        </w:rPr>
+      </w:pPr>
+    </w:p>
+    <w:p/>
+    <w:p>
+      <w:pPr>
+        <w:pStyle w:val="ListParagraph"/>
       </w:pPr>
     </w:p>
     <w:p>
@@ -1674,7 +2280,7 @@
     <w:p/>
     <w:p>
       <w:pPr>
-        <w:pStyle w:val="a5"/>
+        <w:pStyle w:val="ListParagraph"/>
       </w:pPr>
     </w:p>
     <w:p/>
@@ -2091,7 +2697,7 @@
   <w:abstractNum w:abstractNumId="4" w15:restartNumberingAfterBreak="0">
     <w:nsid w:val="7AB1252B"/>
     <w:multiLevelType w:val="hybridMultilevel"/>
-    <w:tmpl w:val="45ECC5FA"/>
+    <w:tmpl w:val="1A6850F0"/>
     <w:lvl w:ilvl="0" w:tplc="0409000F">
       <w:start w:val="1"/>
       <w:numFmt w:val="decimal"/>
@@ -2609,17 +3215,17 @@
     <w:lsdException w:name="List Table 6 Colorful Accent 6" w:uiPriority="51"/>
     <w:lsdException w:name="List Table 7 Colorful Accent 6" w:uiPriority="52"/>
   </w:latentStyles>
-  <w:style w:type="paragraph" w:default="1" w:styleId="a">
+  <w:style w:type="paragraph" w:default="1" w:styleId="Normal">
     <w:name w:val="Normal"/>
     <w:qFormat/>
   </w:style>
-  <w:style w:type="character" w:default="1" w:styleId="a0">
+  <w:style w:type="character" w:default="1" w:styleId="DefaultParagraphFont">
     <w:name w:val="Default Paragraph Font"/>
     <w:uiPriority w:val="1"/>
     <w:semiHidden/>
     <w:unhideWhenUsed/>
   </w:style>
-  <w:style w:type="table" w:default="1" w:styleId="a1">
+  <w:style w:type="table" w:default="1" w:styleId="TableNormal">
     <w:name w:val="Normal Table"/>
     <w:uiPriority w:val="99"/>
     <w:semiHidden/>
@@ -2634,17 +3240,17 @@
       </w:tblCellMar>
     </w:tblPr>
   </w:style>
-  <w:style w:type="numbering" w:default="1" w:styleId="a2">
+  <w:style w:type="numbering" w:default="1" w:styleId="NoList">
     <w:name w:val="No List"/>
     <w:uiPriority w:val="99"/>
     <w:semiHidden/>
     <w:unhideWhenUsed/>
   </w:style>
-  <w:style w:type="paragraph" w:styleId="a3">
+  <w:style w:type="paragraph" w:styleId="Title">
     <w:name w:val="Title"/>
-    <w:basedOn w:val="a"/>
-    <w:next w:val="a"/>
-    <w:link w:val="a4"/>
+    <w:basedOn w:val="Normal"/>
+    <w:next w:val="Normal"/>
+    <w:link w:val="TitleChar"/>
     <w:uiPriority w:val="10"/>
     <w:qFormat/>
     <w:rsid w:val="00F63770"/>
@@ -2660,10 +3266,10 @@
       <w:szCs w:val="56"/>
     </w:rPr>
   </w:style>
-  <w:style w:type="character" w:customStyle="1" w:styleId="a4">
-    <w:name w:val="כותרת טקסט תו"/>
-    <w:basedOn w:val="a0"/>
-    <w:link w:val="a3"/>
+  <w:style w:type="character" w:customStyle="1" w:styleId="TitleChar">
+    <w:name w:val="Title Char"/>
+    <w:basedOn w:val="DefaultParagraphFont"/>
+    <w:link w:val="Title"/>
     <w:uiPriority w:val="10"/>
     <w:rsid w:val="00F63770"/>
     <w:rPr>
@@ -2674,9 +3280,9 @@
       <w:szCs w:val="56"/>
     </w:rPr>
   </w:style>
-  <w:style w:type="paragraph" w:styleId="a5">
+  <w:style w:type="paragraph" w:styleId="ListParagraph">
     <w:name w:val="List Paragraph"/>
-    <w:basedOn w:val="a"/>
+    <w:basedOn w:val="Normal"/>
     <w:uiPriority w:val="34"/>
     <w:qFormat/>
     <w:rsid w:val="00F63770"/>

</xml_diff>